<commit_message>
Adding Analyse 5 key elements
</commit_message>
<xml_diff>
--- a/INFS702-Assignment2/final.docx
+++ b/INFS702-Assignment2/final.docx
@@ -19,49 +19,55 @@
         <w:spacing w:line="360" w:lineRule="auto"/>
         <w:ind w:firstLine="540"/>
         <w:rPr>
-          <w:sz w:val="24"/>
-          <w:szCs w:val="24"/>
-        </w:rPr>
-      </w:pPr>
-      <w:r>
-        <w:rPr>
-          <w:sz w:val="24"/>
-          <w:szCs w:val="24"/>
-        </w:rPr>
-        <w:t>As GO-VIET expanding its business, GO-CLEAN will be the next service in Vietnam. GO-CLEAN, with the moto “</w:t>
+          <w:szCs w:val="24"/>
+        </w:rPr>
+      </w:pPr>
+      <w:r>
+        <w:rPr>
+          <w:szCs w:val="24"/>
+        </w:rPr>
+        <w:t xml:space="preserve">As GO-VIET expanding its business, GO-CLEAN will be the next service in Vietnam. GO-CLEAN, with the </w:t>
+      </w:r>
+      <w:proofErr w:type="spellStart"/>
+      <w:r>
+        <w:rPr>
+          <w:szCs w:val="24"/>
+        </w:rPr>
+        <w:t>moto</w:t>
+      </w:r>
+      <w:proofErr w:type="spellEnd"/>
+      <w:r>
+        <w:rPr>
+          <w:szCs w:val="24"/>
+        </w:rPr>
+        <w:t xml:space="preserve"> “</w:t>
       </w:r>
       <w:r>
         <w:rPr>
           <w:b/>
           <w:i/>
-          <w:sz w:val="24"/>
           <w:szCs w:val="24"/>
         </w:rPr>
         <w:t>CLEANING YOUR HOME IS NO LONGER A CHORE</w:t>
       </w:r>
       <w:r>
         <w:rPr>
-          <w:sz w:val="24"/>
           <w:szCs w:val="24"/>
         </w:rPr>
         <w:t>”, will give customer</w:t>
       </w:r>
       <w:r>
         <w:rPr>
-          <w:sz w:val="24"/>
           <w:szCs w:val="24"/>
         </w:rPr>
         <w:t>s</w:t>
       </w:r>
       <w:r>
         <w:rPr>
-          <w:sz w:val="24"/>
           <w:szCs w:val="24"/>
         </w:rPr>
         <w:t xml:space="preserve"> the most professional cleaning service at anytime and anywhere.</w:t>
       </w:r>
-      <w:bookmarkStart w:id="0" w:name="_GoBack"/>
-      <w:bookmarkEnd w:id="0"/>
     </w:p>
     <w:p>
       <w:pPr>
@@ -80,13 +86,11 @@
         <w:spacing w:line="360" w:lineRule="auto"/>
         <w:ind w:firstLine="540"/>
         <w:rPr>
-          <w:sz w:val="24"/>
-          <w:szCs w:val="24"/>
-        </w:rPr>
-      </w:pPr>
-      <w:r>
-        <w:rPr>
-          <w:sz w:val="24"/>
+          <w:szCs w:val="24"/>
+        </w:rPr>
+      </w:pPr>
+      <w:r>
+        <w:rPr>
           <w:szCs w:val="24"/>
         </w:rPr>
         <w:t>GO-CLEAN is an app-based professional cleaning service which available in many large Indonesian cities.</w:t>
@@ -97,20 +101,17 @@
         <w:spacing w:line="360" w:lineRule="auto"/>
         <w:ind w:firstLine="540"/>
         <w:rPr>
-          <w:sz w:val="24"/>
-          <w:szCs w:val="24"/>
-        </w:rPr>
-      </w:pPr>
-      <w:r>
-        <w:rPr>
-          <w:sz w:val="24"/>
+          <w:szCs w:val="24"/>
+        </w:rPr>
+      </w:pPr>
+      <w:r>
+        <w:rPr>
           <w:szCs w:val="24"/>
         </w:rPr>
         <w:t xml:space="preserve">GO-CLEAN’s customers will choose from the app with </w:t>
       </w:r>
       <w:r>
         <w:rPr>
-          <w:sz w:val="24"/>
           <w:szCs w:val="24"/>
         </w:rPr>
         <w:t xml:space="preserve">4 main categories are </w:t>
@@ -118,14 +119,12 @@
       <w:r>
         <w:rPr>
           <w:b/>
-          <w:sz w:val="24"/>
           <w:szCs w:val="24"/>
         </w:rPr>
         <w:t>Building types</w:t>
       </w:r>
       <w:r>
         <w:rPr>
-          <w:sz w:val="24"/>
           <w:szCs w:val="24"/>
         </w:rPr>
         <w:t xml:space="preserve">, </w:t>
@@ -133,21 +132,18 @@
       <w:r>
         <w:rPr>
           <w:b/>
-          <w:sz w:val="24"/>
           <w:szCs w:val="24"/>
         </w:rPr>
         <w:t>Main services</w:t>
       </w:r>
       <w:r>
         <w:rPr>
-          <w:sz w:val="24"/>
           <w:szCs w:val="24"/>
         </w:rPr>
         <w:t>,</w:t>
       </w:r>
       <w:r>
         <w:rPr>
-          <w:sz w:val="24"/>
           <w:szCs w:val="24"/>
         </w:rPr>
         <w:t xml:space="preserve"> </w:t>
@@ -155,21 +151,18 @@
       <w:r>
         <w:rPr>
           <w:b/>
-          <w:sz w:val="24"/>
           <w:szCs w:val="24"/>
         </w:rPr>
         <w:t>Amount of cleaners</w:t>
       </w:r>
       <w:r>
         <w:rPr>
-          <w:sz w:val="24"/>
           <w:szCs w:val="24"/>
         </w:rPr>
         <w:t>,</w:t>
       </w:r>
       <w:r>
         <w:rPr>
-          <w:sz w:val="24"/>
           <w:szCs w:val="24"/>
         </w:rPr>
         <w:t xml:space="preserve"> </w:t>
@@ -177,14 +170,12 @@
       <w:r>
         <w:rPr>
           <w:b/>
-          <w:sz w:val="24"/>
           <w:szCs w:val="24"/>
         </w:rPr>
         <w:t>Time/date</w:t>
       </w:r>
       <w:r>
         <w:rPr>
-          <w:sz w:val="24"/>
           <w:szCs w:val="24"/>
         </w:rPr>
         <w:t xml:space="preserve"> and </w:t>
@@ -192,7 +183,6 @@
       <w:r>
         <w:rPr>
           <w:b/>
-          <w:sz w:val="24"/>
           <w:szCs w:val="24"/>
         </w:rPr>
         <w:t>A</w:t>
@@ -200,14 +190,12 @@
       <w:r>
         <w:rPr>
           <w:b/>
-          <w:sz w:val="24"/>
           <w:szCs w:val="24"/>
         </w:rPr>
         <w:t>ddress</w:t>
       </w:r>
       <w:r>
         <w:rPr>
-          <w:sz w:val="24"/>
           <w:szCs w:val="24"/>
         </w:rPr>
         <w:t xml:space="preserve">. In addition to those main tasks, customers also can choose </w:t>
@@ -215,14 +203,12 @@
       <w:r>
         <w:rPr>
           <w:b/>
-          <w:sz w:val="24"/>
           <w:szCs w:val="24"/>
         </w:rPr>
         <w:t>additional services</w:t>
       </w:r>
       <w:r>
         <w:rPr>
-          <w:sz w:val="24"/>
           <w:szCs w:val="24"/>
         </w:rPr>
         <w:t xml:space="preserve"> too. This is the current list of each categories that this service provide.</w:t>
@@ -233,13 +219,11 @@
         <w:spacing w:line="360" w:lineRule="auto"/>
         <w:ind w:firstLine="540"/>
         <w:rPr>
-          <w:sz w:val="24"/>
-          <w:szCs w:val="24"/>
-        </w:rPr>
-      </w:pPr>
-      <w:r>
-        <w:rPr>
-          <w:sz w:val="24"/>
+          <w:szCs w:val="24"/>
+        </w:rPr>
+      </w:pPr>
+      <w:r>
+        <w:rPr>
           <w:szCs w:val="24"/>
         </w:rPr>
         <w:t>Building types:</w:t>
@@ -254,13 +238,11 @@
         </w:numPr>
         <w:spacing w:line="360" w:lineRule="auto"/>
         <w:rPr>
-          <w:sz w:val="24"/>
-          <w:szCs w:val="24"/>
-        </w:rPr>
-      </w:pPr>
-      <w:r>
-        <w:rPr>
-          <w:sz w:val="24"/>
+          <w:szCs w:val="24"/>
+        </w:rPr>
+      </w:pPr>
+      <w:r>
+        <w:rPr>
           <w:szCs w:val="24"/>
         </w:rPr>
         <w:t>Houses</w:t>
@@ -275,13 +257,11 @@
         </w:numPr>
         <w:spacing w:line="360" w:lineRule="auto"/>
         <w:rPr>
-          <w:sz w:val="24"/>
-          <w:szCs w:val="24"/>
-        </w:rPr>
-      </w:pPr>
-      <w:r>
-        <w:rPr>
-          <w:sz w:val="24"/>
+          <w:szCs w:val="24"/>
+        </w:rPr>
+      </w:pPr>
+      <w:r>
+        <w:rPr>
           <w:szCs w:val="24"/>
         </w:rPr>
         <w:t>Lodging Rooms</w:t>
@@ -296,13 +276,11 @@
         </w:numPr>
         <w:spacing w:line="360" w:lineRule="auto"/>
         <w:rPr>
-          <w:sz w:val="24"/>
-          <w:szCs w:val="24"/>
-        </w:rPr>
-      </w:pPr>
-      <w:r>
-        <w:rPr>
-          <w:sz w:val="24"/>
+          <w:szCs w:val="24"/>
+        </w:rPr>
+      </w:pPr>
+      <w:r>
+        <w:rPr>
           <w:szCs w:val="24"/>
         </w:rPr>
         <w:t>Apartments</w:t>
@@ -317,13 +295,11 @@
         </w:numPr>
         <w:spacing w:line="360" w:lineRule="auto"/>
         <w:rPr>
-          <w:sz w:val="24"/>
-          <w:szCs w:val="24"/>
-        </w:rPr>
-      </w:pPr>
-      <w:r>
-        <w:rPr>
-          <w:sz w:val="24"/>
+          <w:szCs w:val="24"/>
+        </w:rPr>
+      </w:pPr>
+      <w:r>
+        <w:rPr>
           <w:szCs w:val="24"/>
         </w:rPr>
         <w:t>Shops</w:t>
@@ -334,20 +310,17 @@
         <w:spacing w:line="360" w:lineRule="auto"/>
         <w:ind w:firstLine="540"/>
         <w:rPr>
-          <w:sz w:val="24"/>
-          <w:szCs w:val="24"/>
-        </w:rPr>
-      </w:pPr>
-      <w:r>
-        <w:rPr>
-          <w:sz w:val="24"/>
+          <w:szCs w:val="24"/>
+        </w:rPr>
+      </w:pPr>
+      <w:r>
+        <w:rPr>
           <w:szCs w:val="24"/>
         </w:rPr>
         <w:t>Main Services</w:t>
       </w:r>
       <w:r>
         <w:rPr>
-          <w:sz w:val="24"/>
           <w:szCs w:val="24"/>
         </w:rPr>
         <w:t>:</w:t>
@@ -362,13 +335,11 @@
         </w:numPr>
         <w:spacing w:line="360" w:lineRule="auto"/>
         <w:rPr>
-          <w:sz w:val="24"/>
-          <w:szCs w:val="24"/>
-        </w:rPr>
-      </w:pPr>
-      <w:r>
-        <w:rPr>
-          <w:sz w:val="24"/>
+          <w:szCs w:val="24"/>
+        </w:rPr>
+      </w:pPr>
+      <w:r>
+        <w:rPr>
           <w:szCs w:val="24"/>
         </w:rPr>
         <w:t>Sweeping</w:t>
@@ -383,13 +354,11 @@
         </w:numPr>
         <w:spacing w:line="360" w:lineRule="auto"/>
         <w:rPr>
-          <w:sz w:val="24"/>
-          <w:szCs w:val="24"/>
-        </w:rPr>
-      </w:pPr>
-      <w:r>
-        <w:rPr>
-          <w:sz w:val="24"/>
+          <w:szCs w:val="24"/>
+        </w:rPr>
+      </w:pPr>
+      <w:r>
+        <w:rPr>
           <w:szCs w:val="24"/>
         </w:rPr>
         <w:t>Mopping</w:t>
@@ -404,13 +373,11 @@
         </w:numPr>
         <w:spacing w:line="360" w:lineRule="auto"/>
         <w:rPr>
-          <w:sz w:val="24"/>
-          <w:szCs w:val="24"/>
-        </w:rPr>
-      </w:pPr>
-      <w:r>
-        <w:rPr>
-          <w:sz w:val="24"/>
+          <w:szCs w:val="24"/>
+        </w:rPr>
+      </w:pPr>
+      <w:r>
+        <w:rPr>
           <w:szCs w:val="24"/>
         </w:rPr>
         <w:t>Dusting</w:t>
@@ -425,13 +392,11 @@
         </w:numPr>
         <w:spacing w:line="360" w:lineRule="auto"/>
         <w:rPr>
-          <w:sz w:val="24"/>
-          <w:szCs w:val="24"/>
-        </w:rPr>
-      </w:pPr>
-      <w:r>
-        <w:rPr>
-          <w:sz w:val="24"/>
+          <w:szCs w:val="24"/>
+        </w:rPr>
+      </w:pPr>
+      <w:r>
+        <w:rPr>
           <w:szCs w:val="24"/>
         </w:rPr>
         <w:t xml:space="preserve">Bathroom cleaning </w:t>
@@ -464,7 +429,6 @@
       <w:r>
         <w:rPr>
           <w:i/>
-          <w:sz w:val="24"/>
           <w:szCs w:val="24"/>
           <w:vertAlign w:val="superscript"/>
         </w:rPr>
@@ -488,13 +452,11 @@
         </w:numPr>
         <w:spacing w:line="360" w:lineRule="auto"/>
         <w:rPr>
-          <w:sz w:val="24"/>
-          <w:szCs w:val="24"/>
-        </w:rPr>
-      </w:pPr>
-      <w:r>
-        <w:rPr>
-          <w:sz w:val="24"/>
+          <w:szCs w:val="24"/>
+        </w:rPr>
+      </w:pPr>
+      <w:r>
+        <w:rPr>
           <w:szCs w:val="24"/>
         </w:rPr>
         <w:t>Room cleaning</w:t>
@@ -505,13 +467,11 @@
         <w:spacing w:line="360" w:lineRule="auto"/>
         <w:ind w:firstLine="540"/>
         <w:rPr>
-          <w:sz w:val="24"/>
-          <w:szCs w:val="24"/>
-        </w:rPr>
-      </w:pPr>
-      <w:r>
-        <w:rPr>
-          <w:sz w:val="24"/>
+          <w:szCs w:val="24"/>
+        </w:rPr>
+      </w:pPr>
+      <w:r>
+        <w:rPr>
           <w:szCs w:val="24"/>
         </w:rPr>
         <w:t>Additional services:</w:t>
@@ -526,13 +486,11 @@
         </w:numPr>
         <w:spacing w:line="360" w:lineRule="auto"/>
         <w:rPr>
-          <w:sz w:val="24"/>
-          <w:szCs w:val="24"/>
-        </w:rPr>
-      </w:pPr>
-      <w:r>
-        <w:rPr>
-          <w:sz w:val="24"/>
+          <w:szCs w:val="24"/>
+        </w:rPr>
+      </w:pPr>
+      <w:r>
+        <w:rPr>
           <w:szCs w:val="24"/>
         </w:rPr>
         <w:t>Ironing and Folding</w:t>
@@ -547,20 +505,17 @@
         </w:numPr>
         <w:spacing w:line="360" w:lineRule="auto"/>
         <w:rPr>
-          <w:sz w:val="24"/>
-          <w:szCs w:val="24"/>
-        </w:rPr>
-      </w:pPr>
-      <w:r>
-        <w:rPr>
-          <w:sz w:val="24"/>
+          <w:szCs w:val="24"/>
+        </w:rPr>
+      </w:pPr>
+      <w:r>
+        <w:rPr>
           <w:szCs w:val="24"/>
         </w:rPr>
         <w:t xml:space="preserve">Cabinet </w:t>
       </w:r>
       <w:r>
         <w:rPr>
-          <w:sz w:val="24"/>
           <w:szCs w:val="24"/>
         </w:rPr>
         <w:t>cleaning</w:t>
@@ -575,13 +530,11 @@
         </w:numPr>
         <w:spacing w:line="360" w:lineRule="auto"/>
         <w:rPr>
-          <w:sz w:val="24"/>
-          <w:szCs w:val="24"/>
-        </w:rPr>
-      </w:pPr>
-      <w:r>
-        <w:rPr>
-          <w:sz w:val="24"/>
+          <w:szCs w:val="24"/>
+        </w:rPr>
+      </w:pPr>
+      <w:r>
+        <w:rPr>
           <w:szCs w:val="24"/>
         </w:rPr>
         <w:t>Refrigerator cleaning</w:t>
@@ -596,13 +549,11 @@
         </w:numPr>
         <w:spacing w:line="360" w:lineRule="auto"/>
         <w:rPr>
-          <w:sz w:val="24"/>
-          <w:szCs w:val="24"/>
-        </w:rPr>
-      </w:pPr>
-      <w:r>
-        <w:rPr>
-          <w:sz w:val="24"/>
+          <w:szCs w:val="24"/>
+        </w:rPr>
+      </w:pPr>
+      <w:r>
+        <w:rPr>
           <w:szCs w:val="24"/>
         </w:rPr>
         <w:t>Washing up</w:t>
@@ -617,13 +568,11 @@
         </w:numPr>
         <w:spacing w:line="360" w:lineRule="auto"/>
         <w:rPr>
-          <w:sz w:val="24"/>
-          <w:szCs w:val="24"/>
-        </w:rPr>
-      </w:pPr>
-      <w:r>
-        <w:rPr>
-          <w:sz w:val="24"/>
+          <w:szCs w:val="24"/>
+        </w:rPr>
+      </w:pPr>
+      <w:r>
+        <w:rPr>
           <w:szCs w:val="24"/>
         </w:rPr>
         <w:t>Kitchen cleaning</w:t>
@@ -638,13 +587,11 @@
         </w:numPr>
         <w:spacing w:line="360" w:lineRule="auto"/>
         <w:rPr>
-          <w:sz w:val="24"/>
-          <w:szCs w:val="24"/>
-        </w:rPr>
-      </w:pPr>
-      <w:r>
-        <w:rPr>
-          <w:sz w:val="24"/>
+          <w:szCs w:val="24"/>
+        </w:rPr>
+      </w:pPr>
+      <w:r>
+        <w:rPr>
           <w:szCs w:val="24"/>
         </w:rPr>
         <w:t>Stove cleaning</w:t>
@@ -655,13 +602,11 @@
         <w:spacing w:line="360" w:lineRule="auto"/>
         <w:ind w:firstLine="540"/>
         <w:rPr>
-          <w:sz w:val="24"/>
-          <w:szCs w:val="24"/>
-        </w:rPr>
-      </w:pPr>
-      <w:r>
-        <w:rPr>
-          <w:sz w:val="24"/>
+          <w:szCs w:val="24"/>
+        </w:rPr>
+      </w:pPr>
+      <w:r>
+        <w:rPr>
           <w:szCs w:val="24"/>
         </w:rPr>
         <w:t>Here is the sample of ordering service.</w:t>
@@ -671,14 +616,12 @@
       <w:pPr>
         <w:spacing w:line="360" w:lineRule="auto"/>
         <w:rPr>
-          <w:sz w:val="24"/>
           <w:szCs w:val="24"/>
         </w:rPr>
       </w:pPr>
       <w:r>
         <w:rPr>
           <w:noProof/>
-          <w:sz w:val="24"/>
           <w:szCs w:val="24"/>
         </w:rPr>
         <w:lastRenderedPageBreak/>
@@ -726,7 +669,6 @@
       </w:r>
       <w:r>
         <w:rPr>
-          <w:sz w:val="24"/>
           <w:szCs w:val="24"/>
         </w:rPr>
         <w:tab/>
@@ -734,7 +676,6 @@
       <w:r>
         <w:rPr>
           <w:noProof/>
-          <w:sz w:val="24"/>
           <w:szCs w:val="24"/>
         </w:rPr>
         <w:drawing>
@@ -781,7 +722,6 @@
       </w:r>
       <w:r>
         <w:rPr>
-          <w:sz w:val="24"/>
           <w:szCs w:val="24"/>
         </w:rPr>
         <w:tab/>
@@ -789,7 +729,6 @@
       <w:r>
         <w:rPr>
           <w:noProof/>
-          <w:sz w:val="24"/>
           <w:szCs w:val="24"/>
         </w:rPr>
         <w:drawing>
@@ -836,7 +775,6 @@
       </w:r>
       <w:r>
         <w:rPr>
-          <w:sz w:val="24"/>
           <w:szCs w:val="24"/>
         </w:rPr>
         <w:tab/>
@@ -846,14 +784,12 @@
       <w:pPr>
         <w:spacing w:line="360" w:lineRule="auto"/>
         <w:rPr>
-          <w:sz w:val="24"/>
           <w:szCs w:val="24"/>
         </w:rPr>
       </w:pPr>
       <w:r>
         <w:rPr>
           <w:noProof/>
-          <w:sz w:val="24"/>
           <w:szCs w:val="24"/>
         </w:rPr>
         <w:drawing>
@@ -900,7 +836,6 @@
       </w:r>
       <w:r>
         <w:rPr>
-          <w:sz w:val="24"/>
           <w:szCs w:val="24"/>
         </w:rPr>
         <w:tab/>
@@ -908,7 +843,6 @@
       <w:r>
         <w:rPr>
           <w:noProof/>
-          <w:sz w:val="24"/>
           <w:szCs w:val="24"/>
         </w:rPr>
         <w:drawing>
@@ -955,7 +889,6 @@
       </w:r>
       <w:r>
         <w:rPr>
-          <w:sz w:val="24"/>
           <w:szCs w:val="24"/>
         </w:rPr>
         <w:tab/>
@@ -963,7 +896,6 @@
       <w:r>
         <w:rPr>
           <w:noProof/>
-          <w:sz w:val="24"/>
           <w:szCs w:val="24"/>
         </w:rPr>
         <w:drawing>
@@ -1014,7 +946,6 @@
         <w:spacing w:line="360" w:lineRule="auto"/>
         <w:ind w:firstLine="540"/>
         <w:rPr>
-          <w:sz w:val="24"/>
           <w:szCs w:val="24"/>
         </w:rPr>
       </w:pPr>
@@ -1024,13 +955,11 @@
         <w:spacing w:line="360" w:lineRule="auto"/>
         <w:ind w:firstLine="540"/>
         <w:rPr>
-          <w:sz w:val="24"/>
-          <w:szCs w:val="24"/>
-        </w:rPr>
-      </w:pPr>
-      <w:r>
-        <w:rPr>
-          <w:sz w:val="24"/>
+          <w:szCs w:val="24"/>
+        </w:rPr>
+      </w:pPr>
+      <w:r>
+        <w:rPr>
           <w:szCs w:val="24"/>
         </w:rPr>
         <w:t>In the side of cleaners, GO-VIET will provide them with necessary tools and uniform to operate services and proper training to perform cleaning like conversation with customers or standards of cleaning. In additional to that, GO-VIET also provide a ranking system to promote cleaners with high rating.</w:t>
@@ -1041,14 +970,12 @@
         <w:spacing w:line="360" w:lineRule="auto"/>
         <w:ind w:left="1440" w:firstLine="720"/>
         <w:rPr>
-          <w:sz w:val="24"/>
           <w:szCs w:val="24"/>
         </w:rPr>
       </w:pPr>
       <w:r>
         <w:rPr>
           <w:noProof/>
-          <w:sz w:val="24"/>
           <w:szCs w:val="24"/>
         </w:rPr>
         <w:lastRenderedPageBreak/>
@@ -1100,13 +1027,11 @@
         <w:spacing w:line="360" w:lineRule="auto"/>
         <w:ind w:left="2880" w:firstLine="720"/>
         <w:rPr>
-          <w:sz w:val="24"/>
-          <w:szCs w:val="24"/>
-        </w:rPr>
-      </w:pPr>
-      <w:r>
-        <w:rPr>
-          <w:sz w:val="24"/>
+          <w:szCs w:val="24"/>
+        </w:rPr>
+      </w:pPr>
+      <w:r>
+        <w:rPr>
           <w:szCs w:val="24"/>
         </w:rPr>
         <w:t>GO-CLEAN tools box</w:t>
@@ -1117,14 +1042,12 @@
         <w:spacing w:line="360" w:lineRule="auto"/>
         <w:ind w:left="2160" w:firstLine="720"/>
         <w:rPr>
-          <w:sz w:val="24"/>
           <w:szCs w:val="24"/>
         </w:rPr>
       </w:pPr>
       <w:r>
         <w:rPr>
           <w:noProof/>
-          <w:sz w:val="24"/>
           <w:szCs w:val="24"/>
         </w:rPr>
         <w:drawing>
@@ -1175,13 +1098,11 @@
         <w:spacing w:line="360" w:lineRule="auto"/>
         <w:ind w:left="2160" w:firstLine="720"/>
         <w:rPr>
-          <w:sz w:val="24"/>
-          <w:szCs w:val="24"/>
-        </w:rPr>
-      </w:pPr>
-      <w:r>
-        <w:rPr>
-          <w:sz w:val="24"/>
+          <w:szCs w:val="24"/>
+        </w:rPr>
+      </w:pPr>
+      <w:r>
+        <w:rPr>
           <w:szCs w:val="24"/>
         </w:rPr>
         <w:tab/>
@@ -1208,41 +1129,35 @@
           <w:numId w:val="6"/>
         </w:numPr>
         <w:rPr>
-          <w:sz w:val="24"/>
-          <w:szCs w:val="24"/>
-        </w:rPr>
-      </w:pPr>
-      <w:r>
-        <w:rPr>
-          <w:sz w:val="24"/>
+          <w:szCs w:val="24"/>
+        </w:rPr>
+      </w:pPr>
+      <w:r>
+        <w:rPr>
           <w:szCs w:val="24"/>
         </w:rPr>
         <w:t xml:space="preserve">We have more than </w:t>
       </w:r>
       <w:r>
         <w:rPr>
-          <w:sz w:val="24"/>
           <w:szCs w:val="24"/>
         </w:rPr>
         <w:t>700 skill</w:t>
       </w:r>
       <w:r>
         <w:rPr>
-          <w:sz w:val="24"/>
           <w:szCs w:val="24"/>
         </w:rPr>
         <w:t>ful</w:t>
       </w:r>
       <w:r>
         <w:rPr>
-          <w:sz w:val="24"/>
           <w:szCs w:val="24"/>
         </w:rPr>
         <w:t xml:space="preserve"> and friendly employees in cleaning field</w:t>
       </w:r>
       <w:r>
         <w:rPr>
-          <w:sz w:val="24"/>
           <w:szCs w:val="24"/>
         </w:rPr>
         <w:t>. Moreover, all of them are selected carefully and received a special training course before becoming our official staffs.</w:t>
@@ -1256,20 +1171,17 @@
           <w:numId w:val="6"/>
         </w:numPr>
         <w:rPr>
-          <w:sz w:val="24"/>
-          <w:szCs w:val="24"/>
-        </w:rPr>
-      </w:pPr>
-      <w:r>
-        <w:rPr>
-          <w:sz w:val="24"/>
+          <w:szCs w:val="24"/>
+        </w:rPr>
+      </w:pPr>
+      <w:r>
+        <w:rPr>
           <w:szCs w:val="24"/>
         </w:rPr>
         <w:t xml:space="preserve">We co-operate with the best provider in </w:t>
       </w:r>
       <w:r>
         <w:rPr>
-          <w:sz w:val="24"/>
           <w:szCs w:val="24"/>
         </w:rPr>
         <w:t>cleaning equipment in order to provide customers our professional service.</w:t>
@@ -1283,41 +1195,35 @@
           <w:numId w:val="6"/>
         </w:numPr>
         <w:rPr>
-          <w:sz w:val="24"/>
-          <w:szCs w:val="24"/>
-        </w:rPr>
-      </w:pPr>
-      <w:r>
-        <w:rPr>
-          <w:sz w:val="24"/>
+          <w:szCs w:val="24"/>
+        </w:rPr>
+      </w:pPr>
+      <w:r>
+        <w:rPr>
           <w:szCs w:val="24"/>
         </w:rPr>
         <w:t>GO-CLEAN is active 24/7. That is mean, you can call us any time you want. In addition, we work with many</w:t>
       </w:r>
       <w:r>
         <w:rPr>
-          <w:sz w:val="24"/>
           <w:szCs w:val="24"/>
         </w:rPr>
         <w:t xml:space="preserve"> </w:t>
       </w:r>
       <w:r>
         <w:rPr>
-          <w:sz w:val="24"/>
           <w:szCs w:val="24"/>
         </w:rPr>
         <w:t xml:space="preserve">elite partners, so customers </w:t>
       </w:r>
       <w:r>
         <w:rPr>
-          <w:sz w:val="24"/>
           <w:szCs w:val="24"/>
         </w:rPr>
         <w:t>do not worry our service</w:t>
       </w:r>
       <w:r>
         <w:rPr>
-          <w:sz w:val="24"/>
           <w:szCs w:val="24"/>
         </w:rPr>
         <w:t>.</w:t>
@@ -1331,48 +1237,41 @@
           <w:numId w:val="6"/>
         </w:numPr>
         <w:rPr>
-          <w:sz w:val="24"/>
-          <w:szCs w:val="24"/>
-        </w:rPr>
-      </w:pPr>
-      <w:r>
-        <w:rPr>
-          <w:sz w:val="24"/>
+          <w:szCs w:val="24"/>
+        </w:rPr>
+      </w:pPr>
+      <w:r>
+        <w:rPr>
           <w:szCs w:val="24"/>
         </w:rPr>
         <w:t xml:space="preserve">We know there are many families have limit budget. However, they still want to use our service. That is why we </w:t>
       </w:r>
       <w:r>
         <w:rPr>
-          <w:sz w:val="24"/>
           <w:szCs w:val="24"/>
         </w:rPr>
         <w:t>create a list of option service</w:t>
       </w:r>
       <w:r>
         <w:rPr>
-          <w:sz w:val="24"/>
           <w:szCs w:val="24"/>
         </w:rPr>
         <w:t>s</w:t>
       </w:r>
       <w:r>
         <w:rPr>
-          <w:sz w:val="24"/>
           <w:szCs w:val="24"/>
         </w:rPr>
         <w:t xml:space="preserve"> which can help customers</w:t>
       </w:r>
       <w:r>
         <w:rPr>
-          <w:sz w:val="24"/>
           <w:szCs w:val="24"/>
         </w:rPr>
         <w:t xml:space="preserve"> choose what they really need</w:t>
       </w:r>
       <w:r>
         <w:rPr>
-          <w:sz w:val="24"/>
           <w:szCs w:val="24"/>
         </w:rPr>
         <w:t>.</w:t>
@@ -1382,7 +1281,6 @@
       <w:pPr>
         <w:pStyle w:val="ListParagraph"/>
         <w:rPr>
-          <w:sz w:val="24"/>
           <w:szCs w:val="24"/>
         </w:rPr>
       </w:pPr>
@@ -1393,7 +1291,6 @@
         <w:ind w:left="360"/>
         <w:rPr>
           <w:b/>
-          <w:sz w:val="24"/>
           <w:szCs w:val="24"/>
           <w:u w:val="single"/>
         </w:rPr>
@@ -1409,7 +1306,6 @@
       <w:r>
         <w:rPr>
           <w:b/>
-          <w:sz w:val="24"/>
           <w:szCs w:val="24"/>
           <w:u w:val="single"/>
         </w:rPr>
@@ -1418,7 +1314,6 @@
       <w:r>
         <w:rPr>
           <w:b/>
-          <w:sz w:val="24"/>
           <w:szCs w:val="24"/>
           <w:u w:val="single"/>
         </w:rPr>
@@ -1427,7 +1322,6 @@
       <w:r>
         <w:rPr>
           <w:b/>
-          <w:sz w:val="24"/>
           <w:szCs w:val="24"/>
           <w:u w:val="single"/>
         </w:rPr>
@@ -1438,7 +1332,6 @@
       <w:pPr>
         <w:rPr>
           <w:b/>
-          <w:sz w:val="24"/>
           <w:szCs w:val="24"/>
           <w:u w:val="single"/>
         </w:rPr>
@@ -1446,7 +1339,6 @@
       <w:r>
         <w:rPr>
           <w:noProof/>
-          <w:sz w:val="24"/>
           <w:szCs w:val="24"/>
         </w:rPr>
         <w:lastRenderedPageBreak/>
@@ -1503,7 +1395,6 @@
     <w:p>
       <w:pPr>
         <w:rPr>
-          <w:sz w:val="24"/>
           <w:szCs w:val="24"/>
           <w:lang w:val="fr-FR"/>
         </w:rPr>
@@ -1511,7 +1402,6 @@
       <w:r>
         <w:rPr>
           <w:b/>
-          <w:sz w:val="24"/>
           <w:szCs w:val="24"/>
           <w:u w:val="single"/>
           <w:lang w:val="fr-FR"/>
@@ -1521,7 +1411,6 @@
       <w:r>
         <w:rPr>
           <w:b/>
-          <w:sz w:val="24"/>
           <w:szCs w:val="24"/>
           <w:lang w:val="fr-FR"/>
         </w:rPr>
@@ -1530,7 +1419,6 @@
       <w:r>
         <w:rPr>
           <w:b/>
-          <w:sz w:val="24"/>
           <w:szCs w:val="24"/>
           <w:lang w:val="fr-FR"/>
         </w:rPr>
@@ -1540,7 +1428,6 @@
         <w:r>
           <w:rPr>
             <w:rStyle w:val="Hyperlink"/>
-            <w:sz w:val="24"/>
             <w:szCs w:val="24"/>
             <w:lang w:val="fr-FR"/>
           </w:rPr>
@@ -1576,11 +1463,11 @@
     <w:p>
       <w:pPr>
         <w:rPr>
-          <w:sz w:val="24"/>
           <w:szCs w:val="24"/>
           <w:lang w:val="fr-FR"/>
         </w:rPr>
       </w:pPr>
+      <w:proofErr w:type="spellStart"/>
       <w:r>
         <w:rPr>
           <w:b/>
@@ -1588,14 +1475,34 @@
           <w:szCs w:val="28"/>
           <w:lang w:val="fr-FR"/>
         </w:rPr>
-        <w:t>Pak Sugeng</w:t>
-      </w:r>
-      <w:r>
-        <w:rPr>
-          <w:sz w:val="24"/>
-          <w:szCs w:val="24"/>
+        <w:t>Pak</w:t>
+      </w:r>
+      <w:proofErr w:type="spellEnd"/>
+      <w:r>
+        <w:rPr>
+          <w:b/>
+          <w:sz w:val="28"/>
+          <w:szCs w:val="28"/>
           <w:lang w:val="fr-FR"/>
         </w:rPr>
+        <w:t xml:space="preserve"> </w:t>
+      </w:r>
+      <w:proofErr w:type="spellStart"/>
+      <w:r>
+        <w:rPr>
+          <w:b/>
+          <w:sz w:val="28"/>
+          <w:szCs w:val="28"/>
+          <w:lang w:val="fr-FR"/>
+        </w:rPr>
+        <w:t>Sugeng</w:t>
+      </w:r>
+      <w:proofErr w:type="spellEnd"/>
+      <w:r>
+        <w:rPr>
+          <w:szCs w:val="24"/>
+          <w:lang w:val="fr-FR"/>
+        </w:rPr>
         <w:t> :</w:t>
       </w:r>
     </w:p>
@@ -1603,7 +1510,6 @@
       <w:pPr>
         <w:jc w:val="center"/>
         <w:rPr>
-          <w:sz w:val="24"/>
           <w:szCs w:val="24"/>
           <w:lang w:val="fr-FR"/>
         </w:rPr>
@@ -1611,7 +1517,6 @@
       <w:r>
         <w:rPr>
           <w:noProof/>
-          <w:sz w:val="24"/>
           <w:szCs w:val="24"/>
         </w:rPr>
         <w:drawing>
@@ -1672,48 +1577,41 @@
           <w:numId w:val="8"/>
         </w:numPr>
         <w:rPr>
-          <w:sz w:val="24"/>
-          <w:szCs w:val="24"/>
-        </w:rPr>
-      </w:pPr>
-      <w:r>
-        <w:rPr>
-          <w:sz w:val="24"/>
+          <w:szCs w:val="24"/>
+        </w:rPr>
+      </w:pPr>
+      <w:r>
+        <w:rPr>
           <w:szCs w:val="24"/>
         </w:rPr>
         <w:t>A</w:t>
       </w:r>
       <w:r>
         <w:rPr>
-          <w:sz w:val="24"/>
           <w:szCs w:val="24"/>
         </w:rPr>
         <w:t>n</w:t>
       </w:r>
       <w:r>
         <w:rPr>
-          <w:sz w:val="24"/>
           <w:szCs w:val="24"/>
         </w:rPr>
         <w:t xml:space="preserve"> </w:t>
       </w:r>
       <w:r>
         <w:rPr>
-          <w:sz w:val="24"/>
           <w:szCs w:val="24"/>
         </w:rPr>
         <w:t>ex-</w:t>
       </w:r>
       <w:r>
         <w:rPr>
-          <w:sz w:val="24"/>
           <w:szCs w:val="24"/>
         </w:rPr>
         <w:t>supervisor of GO-LIFE</w:t>
       </w:r>
       <w:r>
         <w:rPr>
-          <w:sz w:val="24"/>
           <w:szCs w:val="24"/>
         </w:rPr>
         <w:t>.</w:t>
@@ -1727,20 +1625,17 @@
           <w:numId w:val="8"/>
         </w:numPr>
         <w:rPr>
-          <w:sz w:val="24"/>
-          <w:szCs w:val="24"/>
-        </w:rPr>
-      </w:pPr>
-      <w:r>
-        <w:rPr>
-          <w:sz w:val="24"/>
+          <w:szCs w:val="24"/>
+        </w:rPr>
+      </w:pPr>
+      <w:r>
+        <w:rPr>
           <w:szCs w:val="24"/>
         </w:rPr>
         <w:t>He wants to earn more money for his family. However, a full-time job will waste too much time</w:t>
       </w:r>
       <w:r>
         <w:rPr>
-          <w:sz w:val="24"/>
           <w:szCs w:val="24"/>
         </w:rPr>
         <w:t>.</w:t>
@@ -1754,13 +1649,11 @@
           <w:numId w:val="8"/>
         </w:numPr>
         <w:rPr>
-          <w:sz w:val="24"/>
-          <w:szCs w:val="24"/>
-        </w:rPr>
-      </w:pPr>
-      <w:r>
-        <w:rPr>
-          <w:sz w:val="24"/>
+          <w:szCs w:val="24"/>
+        </w:rPr>
+      </w:pPr>
+      <w:r>
+        <w:rPr>
           <w:szCs w:val="24"/>
         </w:rPr>
         <w:t>He retired from his previous job and focus on GO-CLEAN.</w:t>
@@ -1774,27 +1667,23 @@
           <w:numId w:val="8"/>
         </w:numPr>
         <w:rPr>
-          <w:sz w:val="24"/>
-          <w:szCs w:val="24"/>
-        </w:rPr>
-      </w:pPr>
-      <w:r>
-        <w:rPr>
-          <w:sz w:val="24"/>
+          <w:szCs w:val="24"/>
+        </w:rPr>
+      </w:pPr>
+      <w:r>
+        <w:rPr>
           <w:szCs w:val="24"/>
         </w:rPr>
         <w:t>He create</w:t>
       </w:r>
       <w:r>
         <w:rPr>
-          <w:sz w:val="24"/>
           <w:szCs w:val="24"/>
         </w:rPr>
         <w:t>s</w:t>
       </w:r>
       <w:r>
         <w:rPr>
-          <w:sz w:val="24"/>
           <w:szCs w:val="24"/>
         </w:rPr>
         <w:t xml:space="preserve"> a connection between him and other people from various jobs.</w:t>
@@ -1808,34 +1697,29 @@
           <w:numId w:val="8"/>
         </w:numPr>
         <w:rPr>
-          <w:sz w:val="24"/>
-          <w:szCs w:val="24"/>
-        </w:rPr>
-      </w:pPr>
-      <w:r>
-        <w:rPr>
-          <w:sz w:val="24"/>
+          <w:szCs w:val="24"/>
+        </w:rPr>
+      </w:pPr>
+      <w:r>
+        <w:rPr>
           <w:szCs w:val="24"/>
         </w:rPr>
         <w:t>He can help his wife establish a food online base on his connection.</w:t>
       </w:r>
       <w:r>
         <w:rPr>
-          <w:sz w:val="24"/>
           <w:szCs w:val="24"/>
         </w:rPr>
         <w:t xml:space="preserve"> From </w:t>
       </w:r>
       <w:r>
         <w:rPr>
-          <w:sz w:val="24"/>
           <w:szCs w:val="24"/>
         </w:rPr>
         <w:t xml:space="preserve"> </w:t>
       </w:r>
       <w:r>
         <w:rPr>
-          <w:sz w:val="24"/>
           <w:szCs w:val="24"/>
         </w:rPr>
         <w:t xml:space="preserve"> </w:t>
@@ -1844,11 +1728,11 @@
     <w:p>
       <w:pPr>
         <w:rPr>
-          <w:sz w:val="24"/>
           <w:szCs w:val="24"/>
           <w:lang w:val="fr-FR"/>
         </w:rPr>
       </w:pPr>
+      <w:proofErr w:type="spellStart"/>
       <w:r>
         <w:rPr>
           <w:b/>
@@ -1859,9 +1743,9 @@
         <w:lastRenderedPageBreak/>
         <w:t>Nuridah</w:t>
       </w:r>
-      <w:r>
-        <w:rPr>
-          <w:sz w:val="24"/>
+      <w:proofErr w:type="spellEnd"/>
+      <w:r>
+        <w:rPr>
           <w:szCs w:val="24"/>
           <w:lang w:val="fr-FR"/>
         </w:rPr>
@@ -1872,7 +1756,6 @@
       <w:pPr>
         <w:jc w:val="center"/>
         <w:rPr>
-          <w:sz w:val="24"/>
           <w:szCs w:val="24"/>
           <w:lang w:val="fr-FR"/>
         </w:rPr>
@@ -1880,7 +1763,6 @@
       <w:r>
         <w:rPr>
           <w:noProof/>
-          <w:sz w:val="24"/>
           <w:szCs w:val="24"/>
         </w:rPr>
         <w:drawing>
@@ -1941,41 +1823,35 @@
           <w:numId w:val="9"/>
         </w:numPr>
         <w:rPr>
-          <w:sz w:val="24"/>
-          <w:szCs w:val="24"/>
-        </w:rPr>
-      </w:pPr>
-      <w:r>
-        <w:rPr>
-          <w:sz w:val="24"/>
+          <w:szCs w:val="24"/>
+        </w:rPr>
+      </w:pPr>
+      <w:r>
+        <w:rPr>
           <w:szCs w:val="24"/>
         </w:rPr>
         <w:t>She is a mother</w:t>
       </w:r>
       <w:r>
         <w:rPr>
-          <w:sz w:val="24"/>
           <w:szCs w:val="24"/>
         </w:rPr>
         <w:t xml:space="preserve"> who </w:t>
       </w:r>
       <w:r>
         <w:rPr>
-          <w:sz w:val="24"/>
           <w:szCs w:val="24"/>
         </w:rPr>
         <w:t>truly inspire</w:t>
       </w:r>
       <w:r>
         <w:rPr>
-          <w:sz w:val="24"/>
           <w:szCs w:val="24"/>
         </w:rPr>
         <w:t xml:space="preserve"> us</w:t>
       </w:r>
       <w:r>
         <w:rPr>
-          <w:sz w:val="24"/>
           <w:szCs w:val="24"/>
         </w:rPr>
         <w:t>.</w:t>
@@ -1989,27 +1865,23 @@
           <w:numId w:val="9"/>
         </w:numPr>
         <w:rPr>
-          <w:sz w:val="24"/>
-          <w:szCs w:val="24"/>
-        </w:rPr>
-      </w:pPr>
-      <w:r>
-        <w:rPr>
-          <w:sz w:val="24"/>
+          <w:szCs w:val="24"/>
+        </w:rPr>
+      </w:pPr>
+      <w:r>
+        <w:rPr>
           <w:szCs w:val="24"/>
         </w:rPr>
         <w:t>She works as a GO-JEK driver and GO-CLEAN</w:t>
       </w:r>
       <w:r>
         <w:rPr>
-          <w:sz w:val="24"/>
           <w:szCs w:val="24"/>
         </w:rPr>
         <w:t xml:space="preserve"> cleaner</w:t>
       </w:r>
       <w:r>
         <w:rPr>
-          <w:sz w:val="24"/>
           <w:szCs w:val="24"/>
         </w:rPr>
         <w:t>.</w:t>
@@ -2023,69 +1895,59 @@
           <w:numId w:val="9"/>
         </w:numPr>
         <w:rPr>
-          <w:sz w:val="24"/>
-          <w:szCs w:val="24"/>
-        </w:rPr>
-      </w:pPr>
-      <w:r>
-        <w:rPr>
-          <w:sz w:val="24"/>
+          <w:szCs w:val="24"/>
+        </w:rPr>
+      </w:pPr>
+      <w:r>
+        <w:rPr>
           <w:szCs w:val="24"/>
         </w:rPr>
         <w:t>She can save enough money for her</w:t>
       </w:r>
       <w:r>
         <w:rPr>
-          <w:sz w:val="24"/>
           <w:szCs w:val="24"/>
         </w:rPr>
         <w:t xml:space="preserve"> eldest</w:t>
       </w:r>
       <w:r>
         <w:rPr>
-          <w:sz w:val="24"/>
           <w:szCs w:val="24"/>
         </w:rPr>
         <w:t xml:space="preserve"> </w:t>
       </w:r>
       <w:r>
         <w:rPr>
-          <w:sz w:val="24"/>
           <w:szCs w:val="24"/>
         </w:rPr>
         <w:t>child</w:t>
       </w:r>
       <w:r>
         <w:rPr>
-          <w:sz w:val="24"/>
           <w:szCs w:val="24"/>
         </w:rPr>
         <w:t xml:space="preserve"> </w:t>
       </w:r>
       <w:r>
         <w:rPr>
-          <w:sz w:val="24"/>
           <w:szCs w:val="24"/>
         </w:rPr>
         <w:t>to study</w:t>
       </w:r>
       <w:r>
         <w:rPr>
-          <w:sz w:val="24"/>
           <w:szCs w:val="24"/>
         </w:rPr>
         <w:t xml:space="preserve"> </w:t>
       </w:r>
       <w:r>
         <w:rPr>
-          <w:sz w:val="24"/>
           <w:szCs w:val="24"/>
         </w:rPr>
         <w:t>at</w:t>
       </w:r>
       <w:r>
         <w:rPr>
-          <w:sz w:val="24"/>
           <w:szCs w:val="24"/>
         </w:rPr>
         <w:t xml:space="preserve"> the University of Indonesia.</w:t>
@@ -2118,16 +1980,791 @@
     </w:p>
     <w:p>
       <w:pPr>
-        <w:rPr>
-          <w:rFonts w:asciiTheme="majorHAnsi" w:eastAsiaTheme="majorEastAsia" w:hAnsiTheme="majorHAnsi" w:cstheme="majorBidi"/>
-          <w:color w:val="2E74B5" w:themeColor="accent1" w:themeShade="BF"/>
-          <w:szCs w:val="32"/>
-        </w:rPr>
-      </w:pPr>
-      <w:r>
-        <w:br w:type="page"/>
-      </w:r>
-    </w:p>
+        <w:pStyle w:val="Heading2"/>
+        <w:numPr>
+          <w:ilvl w:val="0"/>
+          <w:numId w:val="14"/>
+        </w:numPr>
+      </w:pPr>
+      <w:r>
+        <w:t>Identify Market of New Services</w:t>
+      </w:r>
+    </w:p>
+    <w:p>
+      <w:pPr>
+        <w:ind w:left="720"/>
+      </w:pPr>
+      <w:r>
+        <w:t xml:space="preserve">According </w:t>
+      </w:r>
+      <w:r>
+        <w:rPr>
+          <w:rFonts w:hint="eastAsia"/>
+        </w:rPr>
+        <w:t>to the annual report and financial report in 2017, many statistics show that:</w:t>
+      </w:r>
+    </w:p>
+    <w:p>
+      <w:pPr>
+        <w:pStyle w:val="ListParagraph"/>
+        <w:numPr>
+          <w:ilvl w:val="0"/>
+          <w:numId w:val="15"/>
+        </w:numPr>
+        <w:rPr>
+          <w:rFonts w:hint="eastAsia"/>
+        </w:rPr>
+      </w:pPr>
+      <w:r>
+        <w:rPr>
+          <w:rFonts w:hint="eastAsia"/>
+        </w:rPr>
+        <w:t>Total numbers of household in HN and HCM city about: 3.5 million.</w:t>
+      </w:r>
+    </w:p>
+    <w:p>
+      <w:pPr>
+        <w:pStyle w:val="ListParagraph"/>
+        <w:numPr>
+          <w:ilvl w:val="0"/>
+          <w:numId w:val="15"/>
+        </w:numPr>
+        <w:rPr>
+          <w:rFonts w:hint="eastAsia"/>
+        </w:rPr>
+      </w:pPr>
+      <w:r>
+        <w:rPr>
+          <w:rFonts w:hint="eastAsia"/>
+        </w:rPr>
+        <w:t xml:space="preserve"> </w:t>
+      </w:r>
+      <w:r>
+        <w:rPr>
+          <w:rFonts w:hint="eastAsia"/>
+        </w:rPr>
+        <w:t>About 15% household need to rent a domestic helper or housekeeper.</w:t>
+      </w:r>
+    </w:p>
+    <w:p>
+      <w:pPr>
+        <w:pStyle w:val="ListParagraph"/>
+        <w:numPr>
+          <w:ilvl w:val="0"/>
+          <w:numId w:val="15"/>
+        </w:numPr>
+        <w:rPr>
+          <w:rFonts w:hint="eastAsia"/>
+        </w:rPr>
+      </w:pPr>
+      <w:r>
+        <w:rPr>
+          <w:rFonts w:hint="eastAsia"/>
+        </w:rPr>
+        <w:t xml:space="preserve"> </w:t>
+      </w:r>
+      <w:r>
+        <w:rPr>
+          <w:rFonts w:hint="eastAsia"/>
+        </w:rPr>
+        <w:t>Average salary of a housekeeper per hour:</w:t>
+      </w:r>
+      <w:r>
+        <w:t xml:space="preserve"> </w:t>
+      </w:r>
+      <w:r>
+        <w:rPr>
+          <w:rFonts w:hint="eastAsia"/>
+        </w:rPr>
+        <w:t xml:space="preserve">40-50k </w:t>
+      </w:r>
+      <w:r>
+        <w:t>VND.</w:t>
+      </w:r>
+    </w:p>
+    <w:p>
+      <w:pPr>
+        <w:pStyle w:val="ListParagraph"/>
+        <w:numPr>
+          <w:ilvl w:val="0"/>
+          <w:numId w:val="15"/>
+        </w:numPr>
+        <w:rPr>
+          <w:rFonts w:hint="eastAsia"/>
+        </w:rPr>
+      </w:pPr>
+      <w:r>
+        <w:rPr>
+          <w:rFonts w:hint="eastAsia"/>
+        </w:rPr>
+        <w:t xml:space="preserve"> </w:t>
+      </w:r>
+      <w:r>
+        <w:rPr>
+          <w:rFonts w:hint="eastAsia"/>
+        </w:rPr>
+        <w:t xml:space="preserve">Average salary of a helper per month: 4.5 mil </w:t>
+      </w:r>
+      <w:r>
+        <w:t>VND.</w:t>
+      </w:r>
+    </w:p>
+    <w:p>
+      <w:pPr>
+        <w:pStyle w:val="ListParagraph"/>
+        <w:numPr>
+          <w:ilvl w:val="0"/>
+          <w:numId w:val="15"/>
+        </w:numPr>
+        <w:rPr>
+          <w:rFonts w:hint="eastAsia"/>
+        </w:rPr>
+      </w:pPr>
+      <w:r>
+        <w:rPr>
+          <w:rFonts w:hint="eastAsia"/>
+        </w:rPr>
+        <w:t xml:space="preserve"> </w:t>
+      </w:r>
+      <w:r>
+        <w:rPr>
+          <w:rFonts w:hint="eastAsia"/>
+        </w:rPr>
+        <w:t>In H</w:t>
+      </w:r>
+      <w:r>
+        <w:t>CM</w:t>
+      </w:r>
+      <w:r>
+        <w:rPr>
+          <w:rFonts w:hint="eastAsia"/>
+        </w:rPr>
+        <w:t xml:space="preserve"> </w:t>
+      </w:r>
+      <w:r>
+        <w:t>city, nearly</w:t>
+      </w:r>
+      <w:r>
+        <w:rPr>
+          <w:rFonts w:hint="eastAsia"/>
+        </w:rPr>
+        <w:t xml:space="preserve"> 10000 housekeepers only adapt to 30% of the market and the needs will continue increase in the future.</w:t>
+      </w:r>
+    </w:p>
+    <w:p>
+      <w:pPr>
+        <w:ind w:left="360" w:firstLine="360"/>
+      </w:pPr>
+      <w:r>
+        <w:rPr>
+          <w:rFonts w:hint="eastAsia"/>
+        </w:rPr>
+        <w:t>Those elements above contribute to create a market for building applications to hire a domestic helper that is estimated more than 1,400 billion VND-a huge mark. Thus, many suppliers housekeeper participate in this area and divide into 3 types:</w:t>
+      </w:r>
+    </w:p>
+    <w:p>
+      <w:pPr>
+        <w:pStyle w:val="ListParagraph"/>
+        <w:numPr>
+          <w:ilvl w:val="0"/>
+          <w:numId w:val="16"/>
+        </w:numPr>
+        <w:rPr>
+          <w:rFonts w:hint="eastAsia"/>
+        </w:rPr>
+      </w:pPr>
+      <w:r>
+        <w:rPr>
+          <w:rFonts w:hint="eastAsia"/>
+        </w:rPr>
+        <w:t xml:space="preserve">Traditional type: includes recruiting, </w:t>
+      </w:r>
+      <w:r>
+        <w:t>training</w:t>
+      </w:r>
+      <w:r>
+        <w:rPr>
+          <w:rFonts w:hint="eastAsia"/>
+        </w:rPr>
+        <w:t xml:space="preserve"> and providing workers.</w:t>
+      </w:r>
+    </w:p>
+    <w:p>
+      <w:pPr>
+        <w:pStyle w:val="ListParagraph"/>
+        <w:numPr>
+          <w:ilvl w:val="0"/>
+          <w:numId w:val="16"/>
+        </w:numPr>
+        <w:rPr>
+          <w:rFonts w:hint="eastAsia"/>
+        </w:rPr>
+      </w:pPr>
+      <w:r>
+        <w:rPr>
+          <w:rFonts w:hint="eastAsia"/>
+        </w:rPr>
+        <w:t xml:space="preserve">Half traditional type: add supporting of high </w:t>
+      </w:r>
+      <w:r>
+        <w:t>technique (application</w:t>
+      </w:r>
+      <w:r>
+        <w:rPr>
+          <w:rFonts w:hint="eastAsia"/>
+        </w:rPr>
+        <w:t xml:space="preserve">) for transaction, resolve and </w:t>
+      </w:r>
+      <w:r>
+        <w:rPr>
+          <w:rFonts w:hint="eastAsia"/>
+        </w:rPr>
+        <w:t>estimate quality of services(</w:t>
+      </w:r>
+      <w:r>
+        <w:rPr>
+          <w:rFonts w:hint="eastAsia"/>
+        </w:rPr>
+        <w:t>Go-clean</w:t>
+      </w:r>
+      <w:r>
+        <w:t xml:space="preserve"> service)</w:t>
+      </w:r>
+    </w:p>
+    <w:p>
+      <w:pPr>
+        <w:pStyle w:val="ListParagraph"/>
+        <w:numPr>
+          <w:ilvl w:val="0"/>
+          <w:numId w:val="16"/>
+        </w:numPr>
+      </w:pPr>
+      <w:r>
+        <w:rPr>
+          <w:rFonts w:hint="eastAsia"/>
+        </w:rPr>
+        <w:t>Only technique: link between provider and customer not provide worker directly</w:t>
+      </w:r>
+      <w:r>
+        <w:t>.</w:t>
+      </w:r>
+    </w:p>
+    <w:p>
+      <w:pPr>
+        <w:pStyle w:val="Heading2"/>
+        <w:numPr>
+          <w:ilvl w:val="0"/>
+          <w:numId w:val="14"/>
+        </w:numPr>
+      </w:pPr>
+      <w:r>
+        <w:t>Analyze 5 key elements of Go-Clean Services</w:t>
+      </w:r>
+    </w:p>
+    <w:p>
+      <w:pPr>
+        <w:pStyle w:val="ListParagraph"/>
+        <w:numPr>
+          <w:ilvl w:val="0"/>
+          <w:numId w:val="17"/>
+        </w:numPr>
+        <w:rPr>
+          <w:b/>
+        </w:rPr>
+      </w:pPr>
+      <w:r>
+        <w:rPr>
+          <w:rFonts w:hint="eastAsia"/>
+          <w:b/>
+        </w:rPr>
+        <w:t>Resources:</w:t>
+      </w:r>
+    </w:p>
+    <w:p>
+      <w:pPr>
+        <w:pStyle w:val="ListParagraph"/>
+        <w:numPr>
+          <w:ilvl w:val="0"/>
+          <w:numId w:val="18"/>
+        </w:numPr>
+      </w:pPr>
+      <w:r>
+        <w:rPr>
+          <w:rFonts w:hint="eastAsia"/>
+        </w:rPr>
+        <w:t xml:space="preserve">Include all of manpower of Go-Clean </w:t>
+      </w:r>
+      <w:r>
+        <w:t>service,</w:t>
+      </w:r>
+      <w:r>
+        <w:rPr>
+          <w:rFonts w:hint="eastAsia"/>
+        </w:rPr>
+        <w:t xml:space="preserve"> experience knowledge and physical resource as tools for </w:t>
+      </w:r>
+      <w:r>
+        <w:t>cleaning</w:t>
+      </w:r>
+      <w:r>
+        <w:rPr>
+          <w:rFonts w:hint="eastAsia"/>
+        </w:rPr>
+        <w:t xml:space="preserve"> </w:t>
+      </w:r>
+      <w:r>
+        <w:t>house, Go</w:t>
+      </w:r>
+      <w:r>
+        <w:rPr>
+          <w:rFonts w:hint="eastAsia"/>
+        </w:rPr>
+        <w:t>-clean tools box...</w:t>
+      </w:r>
+    </w:p>
+    <w:p>
+      <w:pPr>
+        <w:pStyle w:val="ListParagraph"/>
+        <w:numPr>
+          <w:ilvl w:val="0"/>
+          <w:numId w:val="18"/>
+        </w:numPr>
+      </w:pPr>
+      <w:r>
+        <w:rPr>
+          <w:rFonts w:hint="eastAsia"/>
+        </w:rPr>
+        <w:t xml:space="preserve">Physical </w:t>
+      </w:r>
+      <w:r>
+        <w:t>network,</w:t>
+      </w:r>
+      <w:r>
+        <w:rPr>
+          <w:rFonts w:hint="eastAsia"/>
+        </w:rPr>
+        <w:t xml:space="preserve"> </w:t>
+      </w:r>
+      <w:r>
+        <w:t>smartphone, the</w:t>
+      </w:r>
+      <w:r>
+        <w:rPr>
+          <w:rFonts w:hint="eastAsia"/>
+        </w:rPr>
+        <w:t xml:space="preserve"> servers, SAN...</w:t>
+      </w:r>
+    </w:p>
+    <w:p>
+      <w:pPr>
+        <w:pStyle w:val="ListParagraph"/>
+        <w:numPr>
+          <w:ilvl w:val="0"/>
+          <w:numId w:val="17"/>
+        </w:numPr>
+        <w:rPr>
+          <w:b/>
+        </w:rPr>
+      </w:pPr>
+      <w:r>
+        <w:rPr>
+          <w:rFonts w:hint="eastAsia"/>
+          <w:b/>
+        </w:rPr>
+        <w:t>Provider:</w:t>
+      </w:r>
+    </w:p>
+    <w:p>
+      <w:pPr>
+        <w:pStyle w:val="ListParagraph"/>
+        <w:numPr>
+          <w:ilvl w:val="0"/>
+          <w:numId w:val="19"/>
+        </w:numPr>
+      </w:pPr>
+      <w:r>
+        <w:rPr>
+          <w:rFonts w:hint="eastAsia"/>
+        </w:rPr>
+        <w:t>As Go-</w:t>
+      </w:r>
+      <w:proofErr w:type="spellStart"/>
+      <w:r>
+        <w:rPr>
+          <w:rFonts w:hint="eastAsia"/>
+        </w:rPr>
+        <w:t>jek</w:t>
+      </w:r>
+      <w:proofErr w:type="spellEnd"/>
+      <w:r>
+        <w:rPr>
+          <w:rFonts w:hint="eastAsia"/>
+        </w:rPr>
+        <w:t xml:space="preserve">, Go-Viet will expand </w:t>
+      </w:r>
+      <w:proofErr w:type="gramStart"/>
+      <w:r>
+        <w:t>Clean</w:t>
+      </w:r>
+      <w:proofErr w:type="gramEnd"/>
+      <w:r>
+        <w:rPr>
+          <w:rFonts w:hint="eastAsia"/>
+        </w:rPr>
+        <w:t xml:space="preserve"> service to provide better application and skillful housekeeper to their customer</w:t>
+      </w:r>
+      <w:r>
+        <w:t>.</w:t>
+      </w:r>
+    </w:p>
+    <w:p>
+      <w:pPr>
+        <w:pStyle w:val="ListParagraph"/>
+        <w:numPr>
+          <w:ilvl w:val="0"/>
+          <w:numId w:val="17"/>
+        </w:numPr>
+        <w:rPr>
+          <w:b/>
+        </w:rPr>
+      </w:pPr>
+      <w:r>
+        <w:rPr>
+          <w:rFonts w:hint="eastAsia"/>
+          <w:b/>
+        </w:rPr>
+        <w:t>Consumer:</w:t>
+      </w:r>
+    </w:p>
+    <w:p>
+      <w:pPr>
+        <w:pStyle w:val="ListParagraph"/>
+        <w:numPr>
+          <w:ilvl w:val="0"/>
+          <w:numId w:val="19"/>
+        </w:numPr>
+        <w:rPr>
+          <w:b/>
+        </w:rPr>
+      </w:pPr>
+      <w:r>
+        <w:rPr>
+          <w:rFonts w:hint="eastAsia"/>
+        </w:rPr>
+        <w:t xml:space="preserve">Employee: most of house helpers are older woman who have free time and want to become a house </w:t>
+      </w:r>
+      <w:r>
+        <w:t xml:space="preserve">helper. </w:t>
+      </w:r>
+      <w:r>
+        <w:rPr>
+          <w:rFonts w:hint="eastAsia"/>
+        </w:rPr>
+        <w:t xml:space="preserve">Most of them lack experience in </w:t>
+      </w:r>
+      <w:r>
+        <w:t>cleaning</w:t>
+      </w:r>
+      <w:r>
+        <w:rPr>
+          <w:rFonts w:hint="eastAsia"/>
+        </w:rPr>
+        <w:t xml:space="preserve"> </w:t>
+      </w:r>
+      <w:r>
+        <w:t>household</w:t>
+      </w:r>
+      <w:r>
+        <w:rPr>
+          <w:rFonts w:hint="eastAsia"/>
+        </w:rPr>
+        <w:t xml:space="preserve"> and need money</w:t>
+      </w:r>
+      <w:r>
+        <w:t xml:space="preserve">. Thus, they </w:t>
+      </w:r>
+      <w:r>
+        <w:rPr>
+          <w:rFonts w:hint="eastAsia"/>
+        </w:rPr>
+        <w:t xml:space="preserve">need a </w:t>
+      </w:r>
+      <w:r>
+        <w:t>training</w:t>
+      </w:r>
+      <w:r>
+        <w:rPr>
+          <w:rFonts w:hint="eastAsia"/>
+        </w:rPr>
+        <w:t xml:space="preserve"> course before provide workers to customer</w:t>
+      </w:r>
+      <w:r>
+        <w:t>.</w:t>
+      </w:r>
+    </w:p>
+    <w:p>
+      <w:pPr>
+        <w:pStyle w:val="ListParagraph"/>
+        <w:numPr>
+          <w:ilvl w:val="0"/>
+          <w:numId w:val="19"/>
+        </w:numPr>
+        <w:rPr>
+          <w:b/>
+        </w:rPr>
+      </w:pPr>
+      <w:r>
+        <w:rPr>
+          <w:rFonts w:hint="eastAsia"/>
+        </w:rPr>
+        <w:t xml:space="preserve">Customer: who lack time to take care their house and do </w:t>
+      </w:r>
+      <w:r>
+        <w:t xml:space="preserve">chores </w:t>
+      </w:r>
+      <w:r>
+        <w:t xml:space="preserve">so they </w:t>
+      </w:r>
+      <w:r>
+        <w:t>need</w:t>
+      </w:r>
+      <w:r>
+        <w:rPr>
+          <w:rFonts w:hint="eastAsia"/>
+        </w:rPr>
+        <w:t xml:space="preserve"> </w:t>
+      </w:r>
+      <w:r>
+        <w:rPr>
+          <w:rFonts w:hint="eastAsia"/>
+        </w:rPr>
+        <w:t xml:space="preserve">a house </w:t>
+      </w:r>
+      <w:proofErr w:type="gramStart"/>
+      <w:r>
+        <w:rPr>
+          <w:rFonts w:hint="eastAsia"/>
+        </w:rPr>
+        <w:t>helper</w:t>
+      </w:r>
+      <w:r>
+        <w:t>.</w:t>
+      </w:r>
+      <w:proofErr w:type="gramEnd"/>
+    </w:p>
+    <w:p>
+      <w:pPr>
+        <w:pStyle w:val="ListParagraph"/>
+        <w:numPr>
+          <w:ilvl w:val="0"/>
+          <w:numId w:val="17"/>
+        </w:numPr>
+        <w:rPr>
+          <w:b/>
+        </w:rPr>
+      </w:pPr>
+      <w:r>
+        <w:rPr>
+          <w:rFonts w:hint="eastAsia"/>
+          <w:b/>
+        </w:rPr>
+        <w:t>Benefit:</w:t>
+      </w:r>
+    </w:p>
+    <w:p>
+      <w:pPr>
+        <w:pStyle w:val="ListParagraph"/>
+        <w:numPr>
+          <w:ilvl w:val="0"/>
+          <w:numId w:val="20"/>
+        </w:numPr>
+        <w:rPr>
+          <w:b/>
+        </w:rPr>
+      </w:pPr>
+      <w:r>
+        <w:rPr>
+          <w:rFonts w:hint="eastAsia"/>
+        </w:rPr>
+        <w:t xml:space="preserve">Service provider: Go-Clean will gain benefit from 15-20% per contract between customer and employee. By </w:t>
+      </w:r>
+      <w:r>
+        <w:t>satisfy</w:t>
+      </w:r>
+      <w:r>
+        <w:rPr>
+          <w:rFonts w:hint="eastAsia"/>
+        </w:rPr>
+        <w:t xml:space="preserve"> the need of customer and improve service with skillful helpers»» ranking system»» </w:t>
+      </w:r>
+      <w:r>
+        <w:t>increase revenue</w:t>
+      </w:r>
+      <w:r>
+        <w:rPr>
+          <w:rFonts w:hint="eastAsia"/>
+        </w:rPr>
+        <w:t xml:space="preserve"> and prestige</w:t>
+      </w:r>
+      <w:r>
+        <w:t>.</w:t>
+      </w:r>
+    </w:p>
+    <w:p>
+      <w:pPr>
+        <w:pStyle w:val="ListParagraph"/>
+        <w:numPr>
+          <w:ilvl w:val="0"/>
+          <w:numId w:val="20"/>
+        </w:numPr>
+        <w:rPr>
+          <w:b/>
+        </w:rPr>
+      </w:pPr>
+      <w:r>
+        <w:rPr>
+          <w:rFonts w:hint="eastAsia"/>
+        </w:rPr>
+        <w:t xml:space="preserve">Customer: Save their time from doing </w:t>
+      </w:r>
+      <w:r>
+        <w:t>chores</w:t>
+      </w:r>
+      <w:r>
+        <w:rPr>
+          <w:rFonts w:hint="eastAsia"/>
+        </w:rPr>
+        <w:t>. Have more time and healthy to enjoy their life</w:t>
+      </w:r>
+      <w:r>
+        <w:t>.</w:t>
+      </w:r>
+    </w:p>
+    <w:p>
+      <w:pPr>
+        <w:pStyle w:val="ListParagraph"/>
+        <w:numPr>
+          <w:ilvl w:val="0"/>
+          <w:numId w:val="20"/>
+        </w:numPr>
+        <w:rPr>
+          <w:b/>
+        </w:rPr>
+      </w:pPr>
+      <w:r>
+        <w:rPr>
+          <w:rFonts w:hint="eastAsia"/>
+        </w:rPr>
+        <w:t>Employee: Earn more money (5.5-6 mil/month) by using their free time more effective</w:t>
+      </w:r>
+      <w:r>
+        <w:t>.</w:t>
+      </w:r>
+    </w:p>
+    <w:p>
+      <w:pPr>
+        <w:pStyle w:val="ListParagraph"/>
+        <w:numPr>
+          <w:ilvl w:val="0"/>
+          <w:numId w:val="17"/>
+        </w:numPr>
+        <w:rPr>
+          <w:b/>
+        </w:rPr>
+      </w:pPr>
+      <w:r>
+        <w:rPr>
+          <w:rFonts w:hint="eastAsia"/>
+          <w:b/>
+        </w:rPr>
+        <w:t>Time:</w:t>
+      </w:r>
+    </w:p>
+    <w:p>
+      <w:pPr>
+        <w:pStyle w:val="ListParagraph"/>
+        <w:numPr>
+          <w:ilvl w:val="0"/>
+          <w:numId w:val="21"/>
+        </w:numPr>
+        <w:rPr>
+          <w:b/>
+        </w:rPr>
+      </w:pPr>
+      <w:r>
+        <w:rPr>
+          <w:rFonts w:hint="eastAsia"/>
+        </w:rPr>
+        <w:t xml:space="preserve">Typically, customer take 5-6 days to contact with employee in real life by intermediate </w:t>
+      </w:r>
+      <w:r>
+        <w:t>organizations. But</w:t>
+      </w:r>
+      <w:r>
+        <w:rPr>
+          <w:rFonts w:hint="eastAsia"/>
+        </w:rPr>
+        <w:t>, with Go-Clean, customer only take a half day to meet employee directly at their home and have a week trial period before signing a contract</w:t>
+      </w:r>
+      <w:r>
+        <w:t>.</w:t>
+      </w:r>
+    </w:p>
+    <w:p>
+      <w:pPr>
+        <w:pStyle w:val="ListParagraph"/>
+        <w:ind w:left="1440"/>
+      </w:pPr>
+    </w:p>
+    <w:p>
+      <w:pPr>
+        <w:rPr>
+          <w:rFonts w:hint="eastAsia"/>
+          <w:b/>
+        </w:rPr>
+      </w:pPr>
+      <w:r>
+        <w:rPr>
+          <w:rFonts w:hint="eastAsia"/>
+          <w:b/>
+        </w:rPr>
+        <w:t>Reference:</w:t>
+      </w:r>
+      <w:bookmarkStart w:id="0" w:name="_GoBack"/>
+      <w:bookmarkEnd w:id="0"/>
+    </w:p>
+    <w:p>
+      <w:pPr>
+        <w:rPr>
+          <w:rFonts w:hint="eastAsia"/>
+        </w:rPr>
+      </w:pPr>
+      <w:r>
+        <w:rPr>
+          <w:rFonts w:hint="eastAsia"/>
+        </w:rPr>
+        <w:t xml:space="preserve">  </w:t>
+      </w:r>
+      <w:hyperlink r:id="rId18" w:history="1">
+        <w:r>
+          <w:rPr>
+            <w:rStyle w:val="Hyperlink"/>
+            <w:rFonts w:hint="eastAsia"/>
+          </w:rPr>
+          <w:t>https://m.bizlive.vn/noi-dung-so/app-giup-viec-nha-thi-truong-trieu-do-2246198.html</w:t>
+        </w:r>
+      </w:hyperlink>
+    </w:p>
+    <w:p>
+      <w:pPr>
+        <w:pStyle w:val="ListParagraph"/>
+        <w:ind w:left="1440"/>
+        <w:rPr>
+          <w:b/>
+        </w:rPr>
+      </w:pPr>
+    </w:p>
+    <w:p/>
     <w:p>
       <w:pPr>
         <w:pStyle w:val="Heading1"/>
@@ -2137,7 +2774,6 @@
         </w:numPr>
       </w:pPr>
       <w:r>
-        <w:lastRenderedPageBreak/>
         <w:t>DART Model</w:t>
       </w:r>
     </w:p>
@@ -2151,7 +2787,6 @@
       <w:pPr>
         <w:ind w:firstLine="540"/>
         <w:rPr>
-          <w:sz w:val="24"/>
           <w:szCs w:val="24"/>
         </w:rPr>
       </w:pPr>
@@ -2159,161 +2794,138 @@
       <w:commentRangeStart w:id="2"/>
       <w:r>
         <w:rPr>
-          <w:sz w:val="24"/>
           <w:szCs w:val="24"/>
         </w:rPr>
         <w:t>In the knowledge intensive economy the capacity to serve individual customers is becoming a major source of competitive advantage. Therefore the operational instruments</w:t>
       </w:r>
       <w:r>
         <w:rPr>
-          <w:sz w:val="24"/>
           <w:szCs w:val="24"/>
         </w:rPr>
         <w:t xml:space="preserve"> </w:t>
       </w:r>
       <w:r>
         <w:rPr>
-          <w:sz w:val="24"/>
           <w:szCs w:val="24"/>
         </w:rPr>
         <w:t>enabling the managers to understand and implement ne</w:t>
       </w:r>
       <w:r>
         <w:rPr>
-          <w:sz w:val="24"/>
           <w:szCs w:val="24"/>
         </w:rPr>
         <w:t xml:space="preserve">w business models enhancing the </w:t>
       </w:r>
       <w:r>
         <w:rPr>
-          <w:sz w:val="24"/>
           <w:szCs w:val="24"/>
         </w:rPr>
         <w:t>capacity of value co-creation are welcome. Despite its importance</w:t>
       </w:r>
       <w:r>
         <w:rPr>
-          <w:sz w:val="24"/>
           <w:szCs w:val="24"/>
         </w:rPr>
         <w:t xml:space="preserve">, research on co-creation </w:t>
       </w:r>
       <w:r>
         <w:rPr>
-          <w:sz w:val="24"/>
           <w:szCs w:val="24"/>
         </w:rPr>
         <w:t>with customers is still at an early stage. In particular, there is a d</w:t>
       </w:r>
       <w:r>
         <w:rPr>
-          <w:sz w:val="24"/>
           <w:szCs w:val="24"/>
         </w:rPr>
         <w:t xml:space="preserve">earth of quantitative evidence, </w:t>
       </w:r>
       <w:r>
         <w:rPr>
-          <w:sz w:val="24"/>
           <w:szCs w:val="24"/>
         </w:rPr>
         <w:t>obtained through research methods other than cas</w:t>
       </w:r>
       <w:r>
         <w:rPr>
-          <w:sz w:val="24"/>
           <w:szCs w:val="24"/>
         </w:rPr>
         <w:t xml:space="preserve">e studies and other qualitative </w:t>
       </w:r>
       <w:r>
         <w:rPr>
-          <w:sz w:val="24"/>
           <w:szCs w:val="24"/>
         </w:rPr>
         <w:t>approaches. The DART model is considered to be an import</w:t>
       </w:r>
       <w:r>
         <w:rPr>
-          <w:sz w:val="24"/>
           <w:szCs w:val="24"/>
         </w:rPr>
         <w:t xml:space="preserve">ant step forward and a valuable </w:t>
       </w:r>
       <w:r>
         <w:rPr>
-          <w:sz w:val="24"/>
           <w:szCs w:val="24"/>
         </w:rPr>
         <w:t>attempt to indicate the range of companies’ capabilitie</w:t>
       </w:r>
       <w:r>
         <w:rPr>
-          <w:sz w:val="24"/>
           <w:szCs w:val="24"/>
         </w:rPr>
         <w:t xml:space="preserve">s necessary to effectively work </w:t>
       </w:r>
       <w:r>
         <w:rPr>
-          <w:sz w:val="24"/>
           <w:szCs w:val="24"/>
         </w:rPr>
         <w:t>with customers. It specifies the four main building blocks</w:t>
       </w:r>
       <w:r>
         <w:rPr>
-          <w:sz w:val="24"/>
           <w:szCs w:val="24"/>
         </w:rPr>
         <w:t xml:space="preserve"> or groups of competencies that </w:t>
       </w:r>
       <w:r>
         <w:rPr>
-          <w:sz w:val="24"/>
           <w:szCs w:val="24"/>
         </w:rPr>
         <w:t>companies should develop to effectively engage in value co</w:t>
       </w:r>
       <w:r>
         <w:rPr>
-          <w:sz w:val="24"/>
           <w:szCs w:val="24"/>
         </w:rPr>
         <w:t xml:space="preserve">-creation with customers. Those </w:t>
       </w:r>
       <w:r>
         <w:rPr>
-          <w:sz w:val="24"/>
           <w:szCs w:val="24"/>
         </w:rPr>
         <w:t>blocks include Di</w:t>
       </w:r>
       <w:r>
         <w:rPr>
-          <w:sz w:val="24"/>
           <w:szCs w:val="24"/>
         </w:rPr>
         <w:t>alogue</w:t>
       </w:r>
       <w:r>
         <w:rPr>
-          <w:sz w:val="24"/>
           <w:szCs w:val="24"/>
         </w:rPr>
         <w:t>, Access, Risk Assessment and Tra</w:t>
       </w:r>
       <w:r>
         <w:rPr>
-          <w:sz w:val="24"/>
           <w:szCs w:val="24"/>
         </w:rPr>
         <w:t xml:space="preserve">nsparency, which taken together </w:t>
       </w:r>
       <w:r>
         <w:rPr>
-          <w:sz w:val="24"/>
           <w:szCs w:val="24"/>
         </w:rPr>
         <w:t>form the DART acronym.</w:t>
@@ -2328,21 +2940,18 @@
       <w:commentRangeEnd w:id="2"/>
       <w:r>
         <w:rPr>
-          <w:sz w:val="24"/>
           <w:szCs w:val="24"/>
         </w:rPr>
         <w:t xml:space="preserve"> Here we will use DART model to </w:t>
       </w:r>
       <w:r>
         <w:rPr>
-          <w:sz w:val="24"/>
           <w:szCs w:val="24"/>
         </w:rPr>
         <w:t>explain</w:t>
       </w:r>
       <w:r>
         <w:rPr>
-          <w:sz w:val="24"/>
           <w:szCs w:val="24"/>
         </w:rPr>
         <w:t xml:space="preserve"> what our service best fit.</w:t>
@@ -2364,13 +2973,11 @@
       <w:pPr>
         <w:ind w:firstLine="630"/>
         <w:rPr>
-          <w:sz w:val="24"/>
-          <w:szCs w:val="24"/>
-        </w:rPr>
-      </w:pPr>
-      <w:r>
-        <w:rPr>
-          <w:sz w:val="24"/>
+          <w:szCs w:val="24"/>
+        </w:rPr>
+      </w:pPr>
+      <w:r>
+        <w:rPr>
           <w:szCs w:val="24"/>
         </w:rPr>
         <w:t xml:space="preserve">From the meaning of Dialogue is to shared learning and communication between two equal problem solvers. We propose to create communication platforms that are popular in Vietnam: </w:t>
@@ -2384,16 +2991,28 @@
           <w:numId w:val="11"/>
         </w:numPr>
         <w:rPr>
-          <w:sz w:val="24"/>
-          <w:szCs w:val="24"/>
-        </w:rPr>
-      </w:pPr>
-      <w:r>
-        <w:rPr>
-          <w:sz w:val="24"/>
-          <w:szCs w:val="24"/>
-        </w:rPr>
-        <w:t>Facebook –via Facebook fanpage and Facebook group.</w:t>
+          <w:szCs w:val="24"/>
+        </w:rPr>
+      </w:pPr>
+      <w:r>
+        <w:rPr>
+          <w:szCs w:val="24"/>
+        </w:rPr>
+        <w:t xml:space="preserve">Facebook –via Facebook </w:t>
+      </w:r>
+      <w:proofErr w:type="spellStart"/>
+      <w:r>
+        <w:rPr>
+          <w:szCs w:val="24"/>
+        </w:rPr>
+        <w:t>fanpage</w:t>
+      </w:r>
+      <w:proofErr w:type="spellEnd"/>
+      <w:r>
+        <w:rPr>
+          <w:szCs w:val="24"/>
+        </w:rPr>
+        <w:t xml:space="preserve"> and Facebook group.</w:t>
       </w:r>
     </w:p>
     <w:p>
@@ -2404,16 +3023,22 @@
           <w:numId w:val="11"/>
         </w:numPr>
         <w:rPr>
-          <w:sz w:val="24"/>
-          <w:szCs w:val="24"/>
-        </w:rPr>
-      </w:pPr>
-      <w:r>
-        <w:rPr>
-          <w:sz w:val="24"/>
-          <w:szCs w:val="24"/>
-        </w:rPr>
-        <w:t>Youtube channel</w:t>
+          <w:szCs w:val="24"/>
+        </w:rPr>
+      </w:pPr>
+      <w:proofErr w:type="spellStart"/>
+      <w:r>
+        <w:rPr>
+          <w:szCs w:val="24"/>
+        </w:rPr>
+        <w:t>Youtube</w:t>
+      </w:r>
+      <w:proofErr w:type="spellEnd"/>
+      <w:r>
+        <w:rPr>
+          <w:szCs w:val="24"/>
+        </w:rPr>
+        <w:t xml:space="preserve"> channel</w:t>
       </w:r>
     </w:p>
     <w:p>
@@ -2424,13 +3049,11 @@
           <w:numId w:val="11"/>
         </w:numPr>
         <w:rPr>
-          <w:sz w:val="24"/>
-          <w:szCs w:val="24"/>
-        </w:rPr>
-      </w:pPr>
-      <w:r>
-        <w:rPr>
-          <w:sz w:val="24"/>
+          <w:szCs w:val="24"/>
+        </w:rPr>
+      </w:pPr>
+      <w:r>
+        <w:rPr>
           <w:szCs w:val="24"/>
         </w:rPr>
         <w:t>Feedback form</w:t>
@@ -2444,13 +3067,11 @@
           <w:numId w:val="11"/>
         </w:numPr>
         <w:rPr>
-          <w:sz w:val="24"/>
-          <w:szCs w:val="24"/>
-        </w:rPr>
-      </w:pPr>
-      <w:r>
-        <w:rPr>
-          <w:sz w:val="24"/>
+          <w:szCs w:val="24"/>
+        </w:rPr>
+      </w:pPr>
+      <w:r>
+        <w:rPr>
           <w:szCs w:val="24"/>
         </w:rPr>
         <w:t>Surveys</w:t>
@@ -2464,16 +3085,28 @@
           <w:numId w:val="11"/>
         </w:numPr>
         <w:rPr>
-          <w:sz w:val="24"/>
-          <w:szCs w:val="24"/>
-        </w:rPr>
-      </w:pPr>
-      <w:r>
-        <w:rPr>
-          <w:sz w:val="24"/>
-          <w:szCs w:val="24"/>
-        </w:rPr>
-        <w:t>Notifications of apps/sms/email</w:t>
+          <w:szCs w:val="24"/>
+        </w:rPr>
+      </w:pPr>
+      <w:r>
+        <w:rPr>
+          <w:szCs w:val="24"/>
+        </w:rPr>
+        <w:t>Notifications of apps/</w:t>
+      </w:r>
+      <w:proofErr w:type="spellStart"/>
+      <w:r>
+        <w:rPr>
+          <w:szCs w:val="24"/>
+        </w:rPr>
+        <w:t>sms</w:t>
+      </w:r>
+      <w:proofErr w:type="spellEnd"/>
+      <w:r>
+        <w:rPr>
+          <w:szCs w:val="24"/>
+        </w:rPr>
+        <w:t>/email</w:t>
       </w:r>
     </w:p>
     <w:p>
@@ -2484,13 +3117,11 @@
           <w:numId w:val="11"/>
         </w:numPr>
         <w:rPr>
-          <w:sz w:val="24"/>
-          <w:szCs w:val="24"/>
-        </w:rPr>
-      </w:pPr>
-      <w:r>
-        <w:rPr>
-          <w:sz w:val="24"/>
+          <w:szCs w:val="24"/>
+        </w:rPr>
+      </w:pPr>
+      <w:r>
+        <w:rPr>
           <w:szCs w:val="24"/>
         </w:rPr>
         <w:t>Emergency call center</w:t>
@@ -2500,20 +3131,45 @@
       <w:pPr>
         <w:ind w:firstLine="540"/>
         <w:rPr>
-          <w:sz w:val="24"/>
-          <w:szCs w:val="24"/>
-        </w:rPr>
-      </w:pPr>
-      <w:r>
-        <w:rPr>
-          <w:sz w:val="24"/>
-          <w:szCs w:val="24"/>
-        </w:rPr>
-        <w:t>Hence Facebook is the most used social network in Vietnam, GO-VIET should take advantages two of its features: fanpage and group. Fanpage is used to give out exclusive news. Group is for collecting opinions from users to company and vice versa.</w:t>
-      </w:r>
-      <w:r>
-        <w:rPr>
-          <w:sz w:val="24"/>
+          <w:szCs w:val="24"/>
+        </w:rPr>
+      </w:pPr>
+      <w:r>
+        <w:rPr>
+          <w:szCs w:val="24"/>
+        </w:rPr>
+        <w:t xml:space="preserve">Hence Facebook is the most used social network in Vietnam, GO-VIET should take advantages two of its features: </w:t>
+      </w:r>
+      <w:proofErr w:type="spellStart"/>
+      <w:r>
+        <w:rPr>
+          <w:szCs w:val="24"/>
+        </w:rPr>
+        <w:t>fanpage</w:t>
+      </w:r>
+      <w:proofErr w:type="spellEnd"/>
+      <w:r>
+        <w:rPr>
+          <w:szCs w:val="24"/>
+        </w:rPr>
+        <w:t xml:space="preserve"> and group. </w:t>
+      </w:r>
+      <w:proofErr w:type="spellStart"/>
+      <w:r>
+        <w:rPr>
+          <w:szCs w:val="24"/>
+        </w:rPr>
+        <w:t>Fanpage</w:t>
+      </w:r>
+      <w:proofErr w:type="spellEnd"/>
+      <w:r>
+        <w:rPr>
+          <w:szCs w:val="24"/>
+        </w:rPr>
+        <w:t xml:space="preserve"> is used to give out exclusive news. Group is for collecting opinions from users to company and vice versa.</w:t>
+      </w:r>
+      <w:r>
+        <w:rPr>
           <w:szCs w:val="24"/>
         </w:rPr>
         <w:t xml:space="preserve"> We suggest that we should use a join group for both consumers and partners</w:t>
@@ -2523,36 +3179,45 @@
       <w:pPr>
         <w:ind w:firstLine="540"/>
         <w:rPr>
-          <w:sz w:val="24"/>
-          <w:szCs w:val="24"/>
-        </w:rPr>
-      </w:pPr>
-      <w:r>
-        <w:rPr>
-          <w:sz w:val="24"/>
-          <w:szCs w:val="24"/>
-        </w:rPr>
-        <w:t>Meanwhile Facebook video functions is still lackluster, Youtube channel is the main way for video solution.</w:t>
+          <w:szCs w:val="24"/>
+        </w:rPr>
+      </w:pPr>
+      <w:r>
+        <w:rPr>
+          <w:szCs w:val="24"/>
+        </w:rPr>
+        <w:t xml:space="preserve">Meanwhile Facebook video functions is still lackluster, </w:t>
+      </w:r>
+      <w:proofErr w:type="spellStart"/>
+      <w:r>
+        <w:rPr>
+          <w:szCs w:val="24"/>
+        </w:rPr>
+        <w:t>Youtube</w:t>
+      </w:r>
+      <w:proofErr w:type="spellEnd"/>
+      <w:r>
+        <w:rPr>
+          <w:szCs w:val="24"/>
+        </w:rPr>
+        <w:t xml:space="preserve"> channel is the main way for video solution.</w:t>
       </w:r>
     </w:p>
     <w:p>
       <w:pPr>
         <w:ind w:firstLine="540"/>
         <w:rPr>
-          <w:sz w:val="24"/>
-          <w:szCs w:val="24"/>
-        </w:rPr>
-      </w:pPr>
-      <w:r>
-        <w:rPr>
-          <w:sz w:val="24"/>
+          <w:szCs w:val="24"/>
+        </w:rPr>
+      </w:pPr>
+      <w:r>
+        <w:rPr>
           <w:szCs w:val="24"/>
         </w:rPr>
         <w:t xml:space="preserve"> </w:t>
       </w:r>
       <w:r>
         <w:rPr>
-          <w:sz w:val="24"/>
           <w:szCs w:val="24"/>
         </w:rPr>
         <w:t>Feedback and survey are still an available option for getting opinions from customers, although they serve different objectives.</w:t>
@@ -2562,29 +3227,39 @@
       <w:pPr>
         <w:ind w:firstLine="540"/>
         <w:rPr>
-          <w:sz w:val="24"/>
-          <w:szCs w:val="24"/>
-        </w:rPr>
-      </w:pPr>
-      <w:r>
-        <w:rPr>
-          <w:sz w:val="24"/>
-          <w:szCs w:val="24"/>
-        </w:rPr>
-        <w:t>Push notification through apps, sms and email is also a solution for give news or personal informs for users.</w:t>
+          <w:szCs w:val="24"/>
+        </w:rPr>
+      </w:pPr>
+      <w:r>
+        <w:rPr>
+          <w:szCs w:val="24"/>
+        </w:rPr>
+        <w:t xml:space="preserve">Push notification through apps, </w:t>
+      </w:r>
+      <w:proofErr w:type="spellStart"/>
+      <w:r>
+        <w:rPr>
+          <w:szCs w:val="24"/>
+        </w:rPr>
+        <w:t>sms</w:t>
+      </w:r>
+      <w:proofErr w:type="spellEnd"/>
+      <w:r>
+        <w:rPr>
+          <w:szCs w:val="24"/>
+        </w:rPr>
+        <w:t xml:space="preserve"> and email is also a solution for give news or personal informs for users.</w:t>
       </w:r>
     </w:p>
     <w:p>
       <w:pPr>
         <w:ind w:firstLine="540"/>
         <w:rPr>
-          <w:sz w:val="24"/>
-          <w:szCs w:val="24"/>
-        </w:rPr>
-      </w:pPr>
-      <w:r>
-        <w:rPr>
-          <w:sz w:val="24"/>
+          <w:szCs w:val="24"/>
+        </w:rPr>
+      </w:pPr>
+      <w:r>
+        <w:rPr>
           <w:szCs w:val="24"/>
         </w:rPr>
         <w:t xml:space="preserve">Emergency call center is a must in all service, it not only for helping customers with emergency problems but also give solutions from data collected from critical case. </w:t>
@@ -2594,7 +3269,6 @@
       <w:pPr>
         <w:ind w:firstLine="540"/>
         <w:rPr>
-          <w:sz w:val="24"/>
           <w:szCs w:val="24"/>
         </w:rPr>
       </w:pPr>
@@ -2608,7 +3282,6 @@
       <w:pPr>
         <w:ind w:firstLine="540"/>
         <w:rPr>
-          <w:sz w:val="24"/>
           <w:szCs w:val="24"/>
         </w:rPr>
       </w:pPr>
@@ -2623,7 +3296,6 @@
       <w:pPr>
         <w:rPr>
           <w:b/>
-          <w:sz w:val="24"/>
           <w:szCs w:val="24"/>
           <w:u w:val="single"/>
         </w:rPr>
@@ -2631,7 +3303,6 @@
       <w:r>
         <w:rPr>
           <w:b/>
-          <w:sz w:val="24"/>
           <w:szCs w:val="24"/>
           <w:u w:val="single"/>
         </w:rPr>
@@ -2644,7 +3315,6 @@
         <w:ind w:left="360"/>
         <w:rPr>
           <w:b/>
-          <w:sz w:val="24"/>
           <w:szCs w:val="24"/>
           <w:u w:val="single"/>
         </w:rPr>
@@ -2713,7 +3383,33 @@
 
 <file path=word/numbering.xml><?xml version="1.0" encoding="utf-8"?>
 <w:numbering xmlns:wpc="http://schemas.microsoft.com/office/word/2010/wordprocessingCanvas" xmlns:mc="http://schemas.openxmlformats.org/markup-compatibility/2006" xmlns:o="urn:schemas-microsoft-com:office:office" xmlns:r="http://schemas.openxmlformats.org/officeDocument/2006/relationships" xmlns:m="http://schemas.openxmlformats.org/officeDocument/2006/math" xmlns:v="urn:schemas-microsoft-com:vml" xmlns:wp14="http://schemas.microsoft.com/office/word/2010/wordprocessingDrawing" xmlns:wp="http://schemas.openxmlformats.org/drawingml/2006/wordprocessingDrawing" xmlns:w10="urn:schemas-microsoft-com:office:word" xmlns:w="http://schemas.openxmlformats.org/wordprocessingml/2006/main" xmlns:w14="http://schemas.microsoft.com/office/word/2010/wordml" xmlns:w15="http://schemas.microsoft.com/office/word/2012/wordml" xmlns:wpg="http://schemas.microsoft.com/office/word/2010/wordprocessingGroup" xmlns:wpi="http://schemas.microsoft.com/office/word/2010/wordprocessingInk" xmlns:wne="http://schemas.microsoft.com/office/word/2006/wordml" xmlns:wps="http://schemas.microsoft.com/office/word/2010/wordprocessingShape" mc:Ignorable="w14 w15 wp14">
-  <w:abstractNum w:abstractNumId="0" w15:restartNumberingAfterBreak="0">
+  <w:numPicBullet w:numPicBulletId="0">
+    <w:pict>
+      <v:shapetype id="_x0000_t75" coordsize="21600,21600" o:spt="75" o:preferrelative="t" path="m@4@5l@4@11@9@11@9@5xe" filled="f" stroked="f">
+        <v:stroke joinstyle="miter"/>
+        <v:formulas>
+          <v:f eqn="if lineDrawn pixelLineWidth 0"/>
+          <v:f eqn="sum @0 1 0"/>
+          <v:f eqn="sum 0 0 @1"/>
+          <v:f eqn="prod @2 1 2"/>
+          <v:f eqn="prod @3 21600 pixelWidth"/>
+          <v:f eqn="prod @3 21600 pixelHeight"/>
+          <v:f eqn="sum @0 0 1"/>
+          <v:f eqn="prod @6 1 2"/>
+          <v:f eqn="prod @7 21600 pixelWidth"/>
+          <v:f eqn="sum @8 21600 0"/>
+          <v:f eqn="prod @7 21600 pixelHeight"/>
+          <v:f eqn="sum @10 21600 0"/>
+        </v:formulas>
+        <v:path o:extrusionok="f" gradientshapeok="t" o:connecttype="rect"/>
+        <o:lock v:ext="edit" aspectratio="t"/>
+      </v:shapetype>
+      <v:shape id="_x0000_i1051" type="#_x0000_t75" style="width:11.25pt;height:11.25pt" o:bullet="t">
+        <v:imagedata r:id="rId1" o:title="mso837"/>
+      </v:shape>
+    </w:pict>
+  </w:numPicBullet>
+  <w:abstractNum w:abstractNumId="0">
     <w:nsid w:val="02CA25FB"/>
     <w:multiLevelType w:val="hybridMultilevel"/>
     <w:tmpl w:val="A656CBC2"/>
@@ -2826,7 +3522,7 @@
       </w:rPr>
     </w:lvl>
   </w:abstractNum>
-  <w:abstractNum w:abstractNumId="1" w15:restartNumberingAfterBreak="0">
+  <w:abstractNum w:abstractNumId="1">
     <w:nsid w:val="0CB47AD8"/>
     <w:multiLevelType w:val="hybridMultilevel"/>
     <w:tmpl w:val="FDF2DD8C"/>
@@ -2939,7 +3635,206 @@
       </w:rPr>
     </w:lvl>
   </w:abstractNum>
-  <w:abstractNum w:abstractNumId="2" w15:restartNumberingAfterBreak="0">
+  <w:abstractNum w:abstractNumId="2">
+    <w:nsid w:val="104A2076"/>
+    <w:multiLevelType w:val="hybridMultilevel"/>
+    <w:tmpl w:val="FF24C34C"/>
+    <w:lvl w:ilvl="0" w:tplc="04090003">
+      <w:start w:val="1"/>
+      <w:numFmt w:val="bullet"/>
+      <w:lvlText w:val="o"/>
+      <w:lvlJc w:val="left"/>
+      <w:pPr>
+        <w:ind w:left="1440" w:hanging="360"/>
+      </w:pPr>
+      <w:rPr>
+        <w:rFonts w:ascii="Courier New" w:hAnsi="Courier New" w:cs="Courier New" w:hint="default"/>
+      </w:rPr>
+    </w:lvl>
+    <w:lvl w:ilvl="1" w:tplc="04090003" w:tentative="1">
+      <w:start w:val="1"/>
+      <w:numFmt w:val="bullet"/>
+      <w:lvlText w:val="o"/>
+      <w:lvlJc w:val="left"/>
+      <w:pPr>
+        <w:ind w:left="2160" w:hanging="360"/>
+      </w:pPr>
+      <w:rPr>
+        <w:rFonts w:ascii="Courier New" w:hAnsi="Courier New" w:cs="Courier New" w:hint="default"/>
+      </w:rPr>
+    </w:lvl>
+    <w:lvl w:ilvl="2" w:tplc="04090005" w:tentative="1">
+      <w:start w:val="1"/>
+      <w:numFmt w:val="bullet"/>
+      <w:lvlText w:val=""/>
+      <w:lvlJc w:val="left"/>
+      <w:pPr>
+        <w:ind w:left="2880" w:hanging="360"/>
+      </w:pPr>
+      <w:rPr>
+        <w:rFonts w:ascii="Marlett" w:hAnsi="Marlett" w:hint="default"/>
+      </w:rPr>
+    </w:lvl>
+    <w:lvl w:ilvl="3" w:tplc="04090001" w:tentative="1">
+      <w:start w:val="1"/>
+      <w:numFmt w:val="bullet"/>
+      <w:lvlText w:val=""/>
+      <w:lvlJc w:val="left"/>
+      <w:pPr>
+        <w:ind w:left="3600" w:hanging="360"/>
+      </w:pPr>
+      <w:rPr>
+        <w:rFonts w:ascii="Symbol" w:hAnsi="Symbol" w:hint="default"/>
+      </w:rPr>
+    </w:lvl>
+    <w:lvl w:ilvl="4" w:tplc="04090003" w:tentative="1">
+      <w:start w:val="1"/>
+      <w:numFmt w:val="bullet"/>
+      <w:lvlText w:val="o"/>
+      <w:lvlJc w:val="left"/>
+      <w:pPr>
+        <w:ind w:left="4320" w:hanging="360"/>
+      </w:pPr>
+      <w:rPr>
+        <w:rFonts w:ascii="Courier New" w:hAnsi="Courier New" w:cs="Courier New" w:hint="default"/>
+      </w:rPr>
+    </w:lvl>
+    <w:lvl w:ilvl="5" w:tplc="04090005" w:tentative="1">
+      <w:start w:val="1"/>
+      <w:numFmt w:val="bullet"/>
+      <w:lvlText w:val=""/>
+      <w:lvlJc w:val="left"/>
+      <w:pPr>
+        <w:ind w:left="5040" w:hanging="360"/>
+      </w:pPr>
+      <w:rPr>
+        <w:rFonts w:ascii="Marlett" w:hAnsi="Marlett" w:hint="default"/>
+      </w:rPr>
+    </w:lvl>
+    <w:lvl w:ilvl="6" w:tplc="04090001" w:tentative="1">
+      <w:start w:val="1"/>
+      <w:numFmt w:val="bullet"/>
+      <w:lvlText w:val=""/>
+      <w:lvlJc w:val="left"/>
+      <w:pPr>
+        <w:ind w:left="5760" w:hanging="360"/>
+      </w:pPr>
+      <w:rPr>
+        <w:rFonts w:ascii="Symbol" w:hAnsi="Symbol" w:hint="default"/>
+      </w:rPr>
+    </w:lvl>
+    <w:lvl w:ilvl="7" w:tplc="04090003" w:tentative="1">
+      <w:start w:val="1"/>
+      <w:numFmt w:val="bullet"/>
+      <w:lvlText w:val="o"/>
+      <w:lvlJc w:val="left"/>
+      <w:pPr>
+        <w:ind w:left="6480" w:hanging="360"/>
+      </w:pPr>
+      <w:rPr>
+        <w:rFonts w:ascii="Courier New" w:hAnsi="Courier New" w:cs="Courier New" w:hint="default"/>
+      </w:rPr>
+    </w:lvl>
+    <w:lvl w:ilvl="8" w:tplc="04090005" w:tentative="1">
+      <w:start w:val="1"/>
+      <w:numFmt w:val="bullet"/>
+      <w:lvlText w:val=""/>
+      <w:lvlJc w:val="left"/>
+      <w:pPr>
+        <w:ind w:left="7200" w:hanging="360"/>
+      </w:pPr>
+      <w:rPr>
+        <w:rFonts w:ascii="Marlett" w:hAnsi="Marlett" w:hint="default"/>
+      </w:rPr>
+    </w:lvl>
+  </w:abstractNum>
+  <w:abstractNum w:abstractNumId="3">
+    <w:nsid w:val="10B94370"/>
+    <w:multiLevelType w:val="hybridMultilevel"/>
+    <w:tmpl w:val="DC0676BA"/>
+    <w:lvl w:ilvl="0" w:tplc="0409000F">
+      <w:start w:val="1"/>
+      <w:numFmt w:val="decimal"/>
+      <w:lvlText w:val="%1."/>
+      <w:lvlJc w:val="left"/>
+      <w:pPr>
+        <w:ind w:left="1590" w:hanging="360"/>
+      </w:pPr>
+    </w:lvl>
+    <w:lvl w:ilvl="1" w:tplc="04090019" w:tentative="1">
+      <w:start w:val="1"/>
+      <w:numFmt w:val="lowerLetter"/>
+      <w:lvlText w:val="%2."/>
+      <w:lvlJc w:val="left"/>
+      <w:pPr>
+        <w:ind w:left="2310" w:hanging="360"/>
+      </w:pPr>
+    </w:lvl>
+    <w:lvl w:ilvl="2" w:tplc="0409001B" w:tentative="1">
+      <w:start w:val="1"/>
+      <w:numFmt w:val="lowerRoman"/>
+      <w:lvlText w:val="%3."/>
+      <w:lvlJc w:val="right"/>
+      <w:pPr>
+        <w:ind w:left="3030" w:hanging="180"/>
+      </w:pPr>
+    </w:lvl>
+    <w:lvl w:ilvl="3" w:tplc="0409000F" w:tentative="1">
+      <w:start w:val="1"/>
+      <w:numFmt w:val="decimal"/>
+      <w:lvlText w:val="%4."/>
+      <w:lvlJc w:val="left"/>
+      <w:pPr>
+        <w:ind w:left="3750" w:hanging="360"/>
+      </w:pPr>
+    </w:lvl>
+    <w:lvl w:ilvl="4" w:tplc="04090019" w:tentative="1">
+      <w:start w:val="1"/>
+      <w:numFmt w:val="lowerLetter"/>
+      <w:lvlText w:val="%5."/>
+      <w:lvlJc w:val="left"/>
+      <w:pPr>
+        <w:ind w:left="4470" w:hanging="360"/>
+      </w:pPr>
+    </w:lvl>
+    <w:lvl w:ilvl="5" w:tplc="0409001B" w:tentative="1">
+      <w:start w:val="1"/>
+      <w:numFmt w:val="lowerRoman"/>
+      <w:lvlText w:val="%6."/>
+      <w:lvlJc w:val="right"/>
+      <w:pPr>
+        <w:ind w:left="5190" w:hanging="180"/>
+      </w:pPr>
+    </w:lvl>
+    <w:lvl w:ilvl="6" w:tplc="0409000F" w:tentative="1">
+      <w:start w:val="1"/>
+      <w:numFmt w:val="decimal"/>
+      <w:lvlText w:val="%7."/>
+      <w:lvlJc w:val="left"/>
+      <w:pPr>
+        <w:ind w:left="5910" w:hanging="360"/>
+      </w:pPr>
+    </w:lvl>
+    <w:lvl w:ilvl="7" w:tplc="04090019" w:tentative="1">
+      <w:start w:val="1"/>
+      <w:numFmt w:val="lowerLetter"/>
+      <w:lvlText w:val="%8."/>
+      <w:lvlJc w:val="left"/>
+      <w:pPr>
+        <w:ind w:left="6630" w:hanging="360"/>
+      </w:pPr>
+    </w:lvl>
+    <w:lvl w:ilvl="8" w:tplc="0409001B" w:tentative="1">
+      <w:start w:val="1"/>
+      <w:numFmt w:val="lowerRoman"/>
+      <w:lvlText w:val="%9."/>
+      <w:lvlJc w:val="right"/>
+      <w:pPr>
+        <w:ind w:left="7350" w:hanging="180"/>
+      </w:pPr>
+    </w:lvl>
+  </w:abstractNum>
+  <w:abstractNum w:abstractNumId="4">
     <w:nsid w:val="1203207E"/>
     <w:multiLevelType w:val="hybridMultilevel"/>
     <w:tmpl w:val="7DAA7172"/>
@@ -3052,7 +3947,7 @@
       </w:rPr>
     </w:lvl>
   </w:abstractNum>
-  <w:abstractNum w:abstractNumId="3" w15:restartNumberingAfterBreak="0">
+  <w:abstractNum w:abstractNumId="5">
     <w:nsid w:val="1270780A"/>
     <w:multiLevelType w:val="hybridMultilevel"/>
     <w:tmpl w:val="FCF6FA6C"/>
@@ -3141,7 +4036,233 @@
       </w:pPr>
     </w:lvl>
   </w:abstractNum>
-  <w:abstractNum w:abstractNumId="4" w15:restartNumberingAfterBreak="0">
+  <w:abstractNum w:abstractNumId="6">
+    <w:nsid w:val="12A165B7"/>
+    <w:multiLevelType w:val="hybridMultilevel"/>
+    <w:tmpl w:val="D1D09E4A"/>
+    <w:lvl w:ilvl="0" w:tplc="04090001">
+      <w:start w:val="1"/>
+      <w:numFmt w:val="bullet"/>
+      <w:lvlText w:val=""/>
+      <w:lvlJc w:val="left"/>
+      <w:pPr>
+        <w:ind w:left="1440" w:hanging="360"/>
+      </w:pPr>
+      <w:rPr>
+        <w:rFonts w:ascii="Symbol" w:hAnsi="Symbol" w:hint="default"/>
+      </w:rPr>
+    </w:lvl>
+    <w:lvl w:ilvl="1" w:tplc="04090003" w:tentative="1">
+      <w:start w:val="1"/>
+      <w:numFmt w:val="bullet"/>
+      <w:lvlText w:val="o"/>
+      <w:lvlJc w:val="left"/>
+      <w:pPr>
+        <w:ind w:left="2160" w:hanging="360"/>
+      </w:pPr>
+      <w:rPr>
+        <w:rFonts w:ascii="Courier New" w:hAnsi="Courier New" w:cs="Courier New" w:hint="default"/>
+      </w:rPr>
+    </w:lvl>
+    <w:lvl w:ilvl="2" w:tplc="04090005" w:tentative="1">
+      <w:start w:val="1"/>
+      <w:numFmt w:val="bullet"/>
+      <w:lvlText w:val=""/>
+      <w:lvlJc w:val="left"/>
+      <w:pPr>
+        <w:ind w:left="2880" w:hanging="360"/>
+      </w:pPr>
+      <w:rPr>
+        <w:rFonts w:ascii="Marlett" w:hAnsi="Marlett" w:hint="default"/>
+      </w:rPr>
+    </w:lvl>
+    <w:lvl w:ilvl="3" w:tplc="04090001" w:tentative="1">
+      <w:start w:val="1"/>
+      <w:numFmt w:val="bullet"/>
+      <w:lvlText w:val=""/>
+      <w:lvlJc w:val="left"/>
+      <w:pPr>
+        <w:ind w:left="3600" w:hanging="360"/>
+      </w:pPr>
+      <w:rPr>
+        <w:rFonts w:ascii="Symbol" w:hAnsi="Symbol" w:hint="default"/>
+      </w:rPr>
+    </w:lvl>
+    <w:lvl w:ilvl="4" w:tplc="04090003" w:tentative="1">
+      <w:start w:val="1"/>
+      <w:numFmt w:val="bullet"/>
+      <w:lvlText w:val="o"/>
+      <w:lvlJc w:val="left"/>
+      <w:pPr>
+        <w:ind w:left="4320" w:hanging="360"/>
+      </w:pPr>
+      <w:rPr>
+        <w:rFonts w:ascii="Courier New" w:hAnsi="Courier New" w:cs="Courier New" w:hint="default"/>
+      </w:rPr>
+    </w:lvl>
+    <w:lvl w:ilvl="5" w:tplc="04090005" w:tentative="1">
+      <w:start w:val="1"/>
+      <w:numFmt w:val="bullet"/>
+      <w:lvlText w:val=""/>
+      <w:lvlJc w:val="left"/>
+      <w:pPr>
+        <w:ind w:left="5040" w:hanging="360"/>
+      </w:pPr>
+      <w:rPr>
+        <w:rFonts w:ascii="Marlett" w:hAnsi="Marlett" w:hint="default"/>
+      </w:rPr>
+    </w:lvl>
+    <w:lvl w:ilvl="6" w:tplc="04090001" w:tentative="1">
+      <w:start w:val="1"/>
+      <w:numFmt w:val="bullet"/>
+      <w:lvlText w:val=""/>
+      <w:lvlJc w:val="left"/>
+      <w:pPr>
+        <w:ind w:left="5760" w:hanging="360"/>
+      </w:pPr>
+      <w:rPr>
+        <w:rFonts w:ascii="Symbol" w:hAnsi="Symbol" w:hint="default"/>
+      </w:rPr>
+    </w:lvl>
+    <w:lvl w:ilvl="7" w:tplc="04090003" w:tentative="1">
+      <w:start w:val="1"/>
+      <w:numFmt w:val="bullet"/>
+      <w:lvlText w:val="o"/>
+      <w:lvlJc w:val="left"/>
+      <w:pPr>
+        <w:ind w:left="6480" w:hanging="360"/>
+      </w:pPr>
+      <w:rPr>
+        <w:rFonts w:ascii="Courier New" w:hAnsi="Courier New" w:cs="Courier New" w:hint="default"/>
+      </w:rPr>
+    </w:lvl>
+    <w:lvl w:ilvl="8" w:tplc="04090005" w:tentative="1">
+      <w:start w:val="1"/>
+      <w:numFmt w:val="bullet"/>
+      <w:lvlText w:val=""/>
+      <w:lvlJc w:val="left"/>
+      <w:pPr>
+        <w:ind w:left="7200" w:hanging="360"/>
+      </w:pPr>
+      <w:rPr>
+        <w:rFonts w:ascii="Marlett" w:hAnsi="Marlett" w:hint="default"/>
+      </w:rPr>
+    </w:lvl>
+  </w:abstractNum>
+  <w:abstractNum w:abstractNumId="7">
+    <w:nsid w:val="19A05113"/>
+    <w:multiLevelType w:val="hybridMultilevel"/>
+    <w:tmpl w:val="1E2A938C"/>
+    <w:lvl w:ilvl="0" w:tplc="04090001">
+      <w:start w:val="1"/>
+      <w:numFmt w:val="bullet"/>
+      <w:lvlText w:val=""/>
+      <w:lvlJc w:val="left"/>
+      <w:pPr>
+        <w:ind w:left="1440" w:hanging="360"/>
+      </w:pPr>
+      <w:rPr>
+        <w:rFonts w:ascii="Symbol" w:hAnsi="Symbol" w:hint="default"/>
+      </w:rPr>
+    </w:lvl>
+    <w:lvl w:ilvl="1" w:tplc="04090003" w:tentative="1">
+      <w:start w:val="1"/>
+      <w:numFmt w:val="bullet"/>
+      <w:lvlText w:val="o"/>
+      <w:lvlJc w:val="left"/>
+      <w:pPr>
+        <w:ind w:left="2160" w:hanging="360"/>
+      </w:pPr>
+      <w:rPr>
+        <w:rFonts w:ascii="Courier New" w:hAnsi="Courier New" w:cs="Courier New" w:hint="default"/>
+      </w:rPr>
+    </w:lvl>
+    <w:lvl w:ilvl="2" w:tplc="04090005" w:tentative="1">
+      <w:start w:val="1"/>
+      <w:numFmt w:val="bullet"/>
+      <w:lvlText w:val=""/>
+      <w:lvlJc w:val="left"/>
+      <w:pPr>
+        <w:ind w:left="2880" w:hanging="360"/>
+      </w:pPr>
+      <w:rPr>
+        <w:rFonts w:ascii="Marlett" w:hAnsi="Marlett" w:hint="default"/>
+      </w:rPr>
+    </w:lvl>
+    <w:lvl w:ilvl="3" w:tplc="04090001" w:tentative="1">
+      <w:start w:val="1"/>
+      <w:numFmt w:val="bullet"/>
+      <w:lvlText w:val=""/>
+      <w:lvlJc w:val="left"/>
+      <w:pPr>
+        <w:ind w:left="3600" w:hanging="360"/>
+      </w:pPr>
+      <w:rPr>
+        <w:rFonts w:ascii="Symbol" w:hAnsi="Symbol" w:hint="default"/>
+      </w:rPr>
+    </w:lvl>
+    <w:lvl w:ilvl="4" w:tplc="04090003" w:tentative="1">
+      <w:start w:val="1"/>
+      <w:numFmt w:val="bullet"/>
+      <w:lvlText w:val="o"/>
+      <w:lvlJc w:val="left"/>
+      <w:pPr>
+        <w:ind w:left="4320" w:hanging="360"/>
+      </w:pPr>
+      <w:rPr>
+        <w:rFonts w:ascii="Courier New" w:hAnsi="Courier New" w:cs="Courier New" w:hint="default"/>
+      </w:rPr>
+    </w:lvl>
+    <w:lvl w:ilvl="5" w:tplc="04090005" w:tentative="1">
+      <w:start w:val="1"/>
+      <w:numFmt w:val="bullet"/>
+      <w:lvlText w:val=""/>
+      <w:lvlJc w:val="left"/>
+      <w:pPr>
+        <w:ind w:left="5040" w:hanging="360"/>
+      </w:pPr>
+      <w:rPr>
+        <w:rFonts w:ascii="Marlett" w:hAnsi="Marlett" w:hint="default"/>
+      </w:rPr>
+    </w:lvl>
+    <w:lvl w:ilvl="6" w:tplc="04090001" w:tentative="1">
+      <w:start w:val="1"/>
+      <w:numFmt w:val="bullet"/>
+      <w:lvlText w:val=""/>
+      <w:lvlJc w:val="left"/>
+      <w:pPr>
+        <w:ind w:left="5760" w:hanging="360"/>
+      </w:pPr>
+      <w:rPr>
+        <w:rFonts w:ascii="Symbol" w:hAnsi="Symbol" w:hint="default"/>
+      </w:rPr>
+    </w:lvl>
+    <w:lvl w:ilvl="7" w:tplc="04090003" w:tentative="1">
+      <w:start w:val="1"/>
+      <w:numFmt w:val="bullet"/>
+      <w:lvlText w:val="o"/>
+      <w:lvlJc w:val="left"/>
+      <w:pPr>
+        <w:ind w:left="6480" w:hanging="360"/>
+      </w:pPr>
+      <w:rPr>
+        <w:rFonts w:ascii="Courier New" w:hAnsi="Courier New" w:cs="Courier New" w:hint="default"/>
+      </w:rPr>
+    </w:lvl>
+    <w:lvl w:ilvl="8" w:tplc="04090005" w:tentative="1">
+      <w:start w:val="1"/>
+      <w:numFmt w:val="bullet"/>
+      <w:lvlText w:val=""/>
+      <w:lvlJc w:val="left"/>
+      <w:pPr>
+        <w:ind w:left="7200" w:hanging="360"/>
+      </w:pPr>
+      <w:rPr>
+        <w:rFonts w:ascii="Marlett" w:hAnsi="Marlett" w:hint="default"/>
+      </w:rPr>
+    </w:lvl>
+  </w:abstractNum>
+  <w:abstractNum w:abstractNumId="8">
     <w:nsid w:val="2D165B89"/>
     <w:multiLevelType w:val="hybridMultilevel"/>
     <w:tmpl w:val="F08E005E"/>
@@ -3227,17 +4348,17 @@
       </w:pPr>
     </w:lvl>
   </w:abstractNum>
-  <w:abstractNum w:abstractNumId="5" w15:restartNumberingAfterBreak="0">
-    <w:nsid w:val="33810B05"/>
+  <w:abstractNum w:abstractNumId="9">
+    <w:nsid w:val="31054666"/>
     <w:multiLevelType w:val="hybridMultilevel"/>
-    <w:tmpl w:val="F08E005E"/>
+    <w:tmpl w:val="D1E28414"/>
     <w:lvl w:ilvl="0" w:tplc="0409000F">
       <w:start w:val="1"/>
       <w:numFmt w:val="decimal"/>
       <w:lvlText w:val="%1."/>
       <w:lvlJc w:val="left"/>
       <w:pPr>
-        <w:ind w:left="1590" w:hanging="360"/>
+        <w:ind w:left="1080" w:hanging="360"/>
       </w:pPr>
     </w:lvl>
     <w:lvl w:ilvl="1" w:tplc="04090019" w:tentative="1">
@@ -3246,7 +4367,7 @@
       <w:lvlText w:val="%2."/>
       <w:lvlJc w:val="left"/>
       <w:pPr>
-        <w:ind w:left="2310" w:hanging="360"/>
+        <w:ind w:left="1800" w:hanging="360"/>
       </w:pPr>
     </w:lvl>
     <w:lvl w:ilvl="2" w:tplc="0409001B" w:tentative="1">
@@ -3255,7 +4376,7 @@
       <w:lvlText w:val="%3."/>
       <w:lvlJc w:val="right"/>
       <w:pPr>
-        <w:ind w:left="3030" w:hanging="180"/>
+        <w:ind w:left="2520" w:hanging="180"/>
       </w:pPr>
     </w:lvl>
     <w:lvl w:ilvl="3" w:tplc="0409000F" w:tentative="1">
@@ -3264,7 +4385,7 @@
       <w:lvlText w:val="%4."/>
       <w:lvlJc w:val="left"/>
       <w:pPr>
-        <w:ind w:left="3750" w:hanging="360"/>
+        <w:ind w:left="3240" w:hanging="360"/>
       </w:pPr>
     </w:lvl>
     <w:lvl w:ilvl="4" w:tplc="04090019" w:tentative="1">
@@ -3273,7 +4394,7 @@
       <w:lvlText w:val="%5."/>
       <w:lvlJc w:val="left"/>
       <w:pPr>
-        <w:ind w:left="4470" w:hanging="360"/>
+        <w:ind w:left="3960" w:hanging="360"/>
       </w:pPr>
     </w:lvl>
     <w:lvl w:ilvl="5" w:tplc="0409001B" w:tentative="1">
@@ -3282,7 +4403,7 @@
       <w:lvlText w:val="%6."/>
       <w:lvlJc w:val="right"/>
       <w:pPr>
-        <w:ind w:left="5190" w:hanging="180"/>
+        <w:ind w:left="4680" w:hanging="180"/>
       </w:pPr>
     </w:lvl>
     <w:lvl w:ilvl="6" w:tplc="0409000F" w:tentative="1">
@@ -3291,7 +4412,7 @@
       <w:lvlText w:val="%7."/>
       <w:lvlJc w:val="left"/>
       <w:pPr>
-        <w:ind w:left="5910" w:hanging="360"/>
+        <w:ind w:left="5400" w:hanging="360"/>
       </w:pPr>
     </w:lvl>
     <w:lvl w:ilvl="7" w:tplc="04090019" w:tentative="1">
@@ -3300,7 +4421,7 @@
       <w:lvlText w:val="%8."/>
       <w:lvlJc w:val="left"/>
       <w:pPr>
-        <w:ind w:left="6630" w:hanging="360"/>
+        <w:ind w:left="6120" w:hanging="360"/>
       </w:pPr>
     </w:lvl>
     <w:lvl w:ilvl="8" w:tplc="0409001B" w:tentative="1">
@@ -3309,11 +4430,97 @@
       <w:lvlText w:val="%9."/>
       <w:lvlJc w:val="right"/>
       <w:pPr>
+        <w:ind w:left="6840" w:hanging="180"/>
+      </w:pPr>
+    </w:lvl>
+  </w:abstractNum>
+  <w:abstractNum w:abstractNumId="10">
+    <w:nsid w:val="33810B05"/>
+    <w:multiLevelType w:val="hybridMultilevel"/>
+    <w:tmpl w:val="5DAE5DB8"/>
+    <w:lvl w:ilvl="0" w:tplc="0409000F">
+      <w:start w:val="1"/>
+      <w:numFmt w:val="decimal"/>
+      <w:lvlText w:val="%1."/>
+      <w:lvlJc w:val="left"/>
+      <w:pPr>
+        <w:ind w:left="1590" w:hanging="360"/>
+      </w:pPr>
+    </w:lvl>
+    <w:lvl w:ilvl="1" w:tplc="04090019" w:tentative="1">
+      <w:start w:val="1"/>
+      <w:numFmt w:val="lowerLetter"/>
+      <w:lvlText w:val="%2."/>
+      <w:lvlJc w:val="left"/>
+      <w:pPr>
+        <w:ind w:left="2310" w:hanging="360"/>
+      </w:pPr>
+    </w:lvl>
+    <w:lvl w:ilvl="2" w:tplc="0409001B" w:tentative="1">
+      <w:start w:val="1"/>
+      <w:numFmt w:val="lowerRoman"/>
+      <w:lvlText w:val="%3."/>
+      <w:lvlJc w:val="right"/>
+      <w:pPr>
+        <w:ind w:left="3030" w:hanging="180"/>
+      </w:pPr>
+    </w:lvl>
+    <w:lvl w:ilvl="3" w:tplc="0409000F" w:tentative="1">
+      <w:start w:val="1"/>
+      <w:numFmt w:val="decimal"/>
+      <w:lvlText w:val="%4."/>
+      <w:lvlJc w:val="left"/>
+      <w:pPr>
+        <w:ind w:left="3750" w:hanging="360"/>
+      </w:pPr>
+    </w:lvl>
+    <w:lvl w:ilvl="4" w:tplc="04090019" w:tentative="1">
+      <w:start w:val="1"/>
+      <w:numFmt w:val="lowerLetter"/>
+      <w:lvlText w:val="%5."/>
+      <w:lvlJc w:val="left"/>
+      <w:pPr>
+        <w:ind w:left="4470" w:hanging="360"/>
+      </w:pPr>
+    </w:lvl>
+    <w:lvl w:ilvl="5" w:tplc="0409001B" w:tentative="1">
+      <w:start w:val="1"/>
+      <w:numFmt w:val="lowerRoman"/>
+      <w:lvlText w:val="%6."/>
+      <w:lvlJc w:val="right"/>
+      <w:pPr>
+        <w:ind w:left="5190" w:hanging="180"/>
+      </w:pPr>
+    </w:lvl>
+    <w:lvl w:ilvl="6" w:tplc="0409000F" w:tentative="1">
+      <w:start w:val="1"/>
+      <w:numFmt w:val="decimal"/>
+      <w:lvlText w:val="%7."/>
+      <w:lvlJc w:val="left"/>
+      <w:pPr>
+        <w:ind w:left="5910" w:hanging="360"/>
+      </w:pPr>
+    </w:lvl>
+    <w:lvl w:ilvl="7" w:tplc="04090019" w:tentative="1">
+      <w:start w:val="1"/>
+      <w:numFmt w:val="lowerLetter"/>
+      <w:lvlText w:val="%8."/>
+      <w:lvlJc w:val="left"/>
+      <w:pPr>
+        <w:ind w:left="6630" w:hanging="360"/>
+      </w:pPr>
+    </w:lvl>
+    <w:lvl w:ilvl="8" w:tplc="0409001B" w:tentative="1">
+      <w:start w:val="1"/>
+      <w:numFmt w:val="lowerRoman"/>
+      <w:lvlText w:val="%9."/>
+      <w:lvlJc w:val="right"/>
+      <w:pPr>
         <w:ind w:left="7350" w:hanging="180"/>
       </w:pPr>
     </w:lvl>
   </w:abstractNum>
-  <w:abstractNum w:abstractNumId="6" w15:restartNumberingAfterBreak="0">
+  <w:abstractNum w:abstractNumId="11">
     <w:nsid w:val="46207513"/>
     <w:multiLevelType w:val="hybridMultilevel"/>
     <w:tmpl w:val="422ABC5A"/>
@@ -3426,7 +4633,7 @@
       </w:rPr>
     </w:lvl>
   </w:abstractNum>
-  <w:abstractNum w:abstractNumId="7" w15:restartNumberingAfterBreak="0">
+  <w:abstractNum w:abstractNumId="12">
     <w:nsid w:val="47C46D29"/>
     <w:multiLevelType w:val="hybridMultilevel"/>
     <w:tmpl w:val="34646F58"/>
@@ -3539,7 +4746,7 @@
       </w:rPr>
     </w:lvl>
   </w:abstractNum>
-  <w:abstractNum w:abstractNumId="8" w15:restartNumberingAfterBreak="0">
+  <w:abstractNum w:abstractNumId="13">
     <w:nsid w:val="4C4A0405"/>
     <w:multiLevelType w:val="hybridMultilevel"/>
     <w:tmpl w:val="DD9EAC94"/>
@@ -3652,7 +4859,433 @@
       </w:rPr>
     </w:lvl>
   </w:abstractNum>
-  <w:abstractNum w:abstractNumId="9" w15:restartNumberingAfterBreak="0">
+  <w:abstractNum w:abstractNumId="14">
+    <w:nsid w:val="4EDA4563"/>
+    <w:multiLevelType w:val="hybridMultilevel"/>
+    <w:tmpl w:val="3020B9B2"/>
+    <w:lvl w:ilvl="0" w:tplc="04090001">
+      <w:start w:val="1"/>
+      <w:numFmt w:val="bullet"/>
+      <w:lvlText w:val=""/>
+      <w:lvlJc w:val="left"/>
+      <w:pPr>
+        <w:ind w:left="1440" w:hanging="360"/>
+      </w:pPr>
+      <w:rPr>
+        <w:rFonts w:ascii="Symbol" w:hAnsi="Symbol" w:hint="default"/>
+      </w:rPr>
+    </w:lvl>
+    <w:lvl w:ilvl="1" w:tplc="04090003" w:tentative="1">
+      <w:start w:val="1"/>
+      <w:numFmt w:val="bullet"/>
+      <w:lvlText w:val="o"/>
+      <w:lvlJc w:val="left"/>
+      <w:pPr>
+        <w:ind w:left="2160" w:hanging="360"/>
+      </w:pPr>
+      <w:rPr>
+        <w:rFonts w:ascii="Courier New" w:hAnsi="Courier New" w:cs="Courier New" w:hint="default"/>
+      </w:rPr>
+    </w:lvl>
+    <w:lvl w:ilvl="2" w:tplc="04090005" w:tentative="1">
+      <w:start w:val="1"/>
+      <w:numFmt w:val="bullet"/>
+      <w:lvlText w:val=""/>
+      <w:lvlJc w:val="left"/>
+      <w:pPr>
+        <w:ind w:left="2880" w:hanging="360"/>
+      </w:pPr>
+      <w:rPr>
+        <w:rFonts w:ascii="Marlett" w:hAnsi="Marlett" w:hint="default"/>
+      </w:rPr>
+    </w:lvl>
+    <w:lvl w:ilvl="3" w:tplc="04090001" w:tentative="1">
+      <w:start w:val="1"/>
+      <w:numFmt w:val="bullet"/>
+      <w:lvlText w:val=""/>
+      <w:lvlJc w:val="left"/>
+      <w:pPr>
+        <w:ind w:left="3600" w:hanging="360"/>
+      </w:pPr>
+      <w:rPr>
+        <w:rFonts w:ascii="Symbol" w:hAnsi="Symbol" w:hint="default"/>
+      </w:rPr>
+    </w:lvl>
+    <w:lvl w:ilvl="4" w:tplc="04090003" w:tentative="1">
+      <w:start w:val="1"/>
+      <w:numFmt w:val="bullet"/>
+      <w:lvlText w:val="o"/>
+      <w:lvlJc w:val="left"/>
+      <w:pPr>
+        <w:ind w:left="4320" w:hanging="360"/>
+      </w:pPr>
+      <w:rPr>
+        <w:rFonts w:ascii="Courier New" w:hAnsi="Courier New" w:cs="Courier New" w:hint="default"/>
+      </w:rPr>
+    </w:lvl>
+    <w:lvl w:ilvl="5" w:tplc="04090005" w:tentative="1">
+      <w:start w:val="1"/>
+      <w:numFmt w:val="bullet"/>
+      <w:lvlText w:val=""/>
+      <w:lvlJc w:val="left"/>
+      <w:pPr>
+        <w:ind w:left="5040" w:hanging="360"/>
+      </w:pPr>
+      <w:rPr>
+        <w:rFonts w:ascii="Marlett" w:hAnsi="Marlett" w:hint="default"/>
+      </w:rPr>
+    </w:lvl>
+    <w:lvl w:ilvl="6" w:tplc="04090001" w:tentative="1">
+      <w:start w:val="1"/>
+      <w:numFmt w:val="bullet"/>
+      <w:lvlText w:val=""/>
+      <w:lvlJc w:val="left"/>
+      <w:pPr>
+        <w:ind w:left="5760" w:hanging="360"/>
+      </w:pPr>
+      <w:rPr>
+        <w:rFonts w:ascii="Symbol" w:hAnsi="Symbol" w:hint="default"/>
+      </w:rPr>
+    </w:lvl>
+    <w:lvl w:ilvl="7" w:tplc="04090003" w:tentative="1">
+      <w:start w:val="1"/>
+      <w:numFmt w:val="bullet"/>
+      <w:lvlText w:val="o"/>
+      <w:lvlJc w:val="left"/>
+      <w:pPr>
+        <w:ind w:left="6480" w:hanging="360"/>
+      </w:pPr>
+      <w:rPr>
+        <w:rFonts w:ascii="Courier New" w:hAnsi="Courier New" w:cs="Courier New" w:hint="default"/>
+      </w:rPr>
+    </w:lvl>
+    <w:lvl w:ilvl="8" w:tplc="04090005" w:tentative="1">
+      <w:start w:val="1"/>
+      <w:numFmt w:val="bullet"/>
+      <w:lvlText w:val=""/>
+      <w:lvlJc w:val="left"/>
+      <w:pPr>
+        <w:ind w:left="7200" w:hanging="360"/>
+      </w:pPr>
+      <w:rPr>
+        <w:rFonts w:ascii="Marlett" w:hAnsi="Marlett" w:hint="default"/>
+      </w:rPr>
+    </w:lvl>
+  </w:abstractNum>
+  <w:abstractNum w:abstractNumId="15">
+    <w:nsid w:val="512E2AC1"/>
+    <w:multiLevelType w:val="hybridMultilevel"/>
+    <w:tmpl w:val="35D21CC4"/>
+    <w:lvl w:ilvl="0" w:tplc="04090007">
+      <w:start w:val="1"/>
+      <w:numFmt w:val="bullet"/>
+      <w:lvlText w:val=""/>
+      <w:lvlPicBulletId w:val="0"/>
+      <w:lvlJc w:val="left"/>
+      <w:pPr>
+        <w:ind w:left="720" w:hanging="360"/>
+      </w:pPr>
+      <w:rPr>
+        <w:rFonts w:ascii="Symbol" w:hAnsi="Symbol" w:hint="default"/>
+      </w:rPr>
+    </w:lvl>
+    <w:lvl w:ilvl="1" w:tplc="04090003" w:tentative="1">
+      <w:start w:val="1"/>
+      <w:numFmt w:val="bullet"/>
+      <w:lvlText w:val="o"/>
+      <w:lvlJc w:val="left"/>
+      <w:pPr>
+        <w:ind w:left="1440" w:hanging="360"/>
+      </w:pPr>
+      <w:rPr>
+        <w:rFonts w:ascii="Courier New" w:hAnsi="Courier New" w:cs="Courier New" w:hint="default"/>
+      </w:rPr>
+    </w:lvl>
+    <w:lvl w:ilvl="2" w:tplc="04090005" w:tentative="1">
+      <w:start w:val="1"/>
+      <w:numFmt w:val="bullet"/>
+      <w:lvlText w:val=""/>
+      <w:lvlJc w:val="left"/>
+      <w:pPr>
+        <w:ind w:left="2160" w:hanging="360"/>
+      </w:pPr>
+      <w:rPr>
+        <w:rFonts w:ascii="Marlett" w:hAnsi="Marlett" w:hint="default"/>
+      </w:rPr>
+    </w:lvl>
+    <w:lvl w:ilvl="3" w:tplc="04090001" w:tentative="1">
+      <w:start w:val="1"/>
+      <w:numFmt w:val="bullet"/>
+      <w:lvlText w:val=""/>
+      <w:lvlJc w:val="left"/>
+      <w:pPr>
+        <w:ind w:left="2880" w:hanging="360"/>
+      </w:pPr>
+      <w:rPr>
+        <w:rFonts w:ascii="Symbol" w:hAnsi="Symbol" w:hint="default"/>
+      </w:rPr>
+    </w:lvl>
+    <w:lvl w:ilvl="4" w:tplc="04090003" w:tentative="1">
+      <w:start w:val="1"/>
+      <w:numFmt w:val="bullet"/>
+      <w:lvlText w:val="o"/>
+      <w:lvlJc w:val="left"/>
+      <w:pPr>
+        <w:ind w:left="3600" w:hanging="360"/>
+      </w:pPr>
+      <w:rPr>
+        <w:rFonts w:ascii="Courier New" w:hAnsi="Courier New" w:cs="Courier New" w:hint="default"/>
+      </w:rPr>
+    </w:lvl>
+    <w:lvl w:ilvl="5" w:tplc="04090005" w:tentative="1">
+      <w:start w:val="1"/>
+      <w:numFmt w:val="bullet"/>
+      <w:lvlText w:val=""/>
+      <w:lvlJc w:val="left"/>
+      <w:pPr>
+        <w:ind w:left="4320" w:hanging="360"/>
+      </w:pPr>
+      <w:rPr>
+        <w:rFonts w:ascii="Marlett" w:hAnsi="Marlett" w:hint="default"/>
+      </w:rPr>
+    </w:lvl>
+    <w:lvl w:ilvl="6" w:tplc="04090001" w:tentative="1">
+      <w:start w:val="1"/>
+      <w:numFmt w:val="bullet"/>
+      <w:lvlText w:val=""/>
+      <w:lvlJc w:val="left"/>
+      <w:pPr>
+        <w:ind w:left="5040" w:hanging="360"/>
+      </w:pPr>
+      <w:rPr>
+        <w:rFonts w:ascii="Symbol" w:hAnsi="Symbol" w:hint="default"/>
+      </w:rPr>
+    </w:lvl>
+    <w:lvl w:ilvl="7" w:tplc="04090003" w:tentative="1">
+      <w:start w:val="1"/>
+      <w:numFmt w:val="bullet"/>
+      <w:lvlText w:val="o"/>
+      <w:lvlJc w:val="left"/>
+      <w:pPr>
+        <w:ind w:left="5760" w:hanging="360"/>
+      </w:pPr>
+      <w:rPr>
+        <w:rFonts w:ascii="Courier New" w:hAnsi="Courier New" w:cs="Courier New" w:hint="default"/>
+      </w:rPr>
+    </w:lvl>
+    <w:lvl w:ilvl="8" w:tplc="04090005" w:tentative="1">
+      <w:start w:val="1"/>
+      <w:numFmt w:val="bullet"/>
+      <w:lvlText w:val=""/>
+      <w:lvlJc w:val="left"/>
+      <w:pPr>
+        <w:ind w:left="6480" w:hanging="360"/>
+      </w:pPr>
+      <w:rPr>
+        <w:rFonts w:ascii="Marlett" w:hAnsi="Marlett" w:hint="default"/>
+      </w:rPr>
+    </w:lvl>
+  </w:abstractNum>
+  <w:abstractNum w:abstractNumId="16">
+    <w:nsid w:val="55BA01B6"/>
+    <w:multiLevelType w:val="hybridMultilevel"/>
+    <w:tmpl w:val="747C2D1C"/>
+    <w:lvl w:ilvl="0" w:tplc="04090001">
+      <w:start w:val="1"/>
+      <w:numFmt w:val="bullet"/>
+      <w:lvlText w:val=""/>
+      <w:lvlJc w:val="left"/>
+      <w:pPr>
+        <w:ind w:left="1440" w:hanging="360"/>
+      </w:pPr>
+      <w:rPr>
+        <w:rFonts w:ascii="Symbol" w:hAnsi="Symbol" w:hint="default"/>
+      </w:rPr>
+    </w:lvl>
+    <w:lvl w:ilvl="1" w:tplc="04090003" w:tentative="1">
+      <w:start w:val="1"/>
+      <w:numFmt w:val="bullet"/>
+      <w:lvlText w:val="o"/>
+      <w:lvlJc w:val="left"/>
+      <w:pPr>
+        <w:ind w:left="2160" w:hanging="360"/>
+      </w:pPr>
+      <w:rPr>
+        <w:rFonts w:ascii="Courier New" w:hAnsi="Courier New" w:cs="Courier New" w:hint="default"/>
+      </w:rPr>
+    </w:lvl>
+    <w:lvl w:ilvl="2" w:tplc="04090005" w:tentative="1">
+      <w:start w:val="1"/>
+      <w:numFmt w:val="bullet"/>
+      <w:lvlText w:val=""/>
+      <w:lvlJc w:val="left"/>
+      <w:pPr>
+        <w:ind w:left="2880" w:hanging="360"/>
+      </w:pPr>
+      <w:rPr>
+        <w:rFonts w:ascii="Marlett" w:hAnsi="Marlett" w:hint="default"/>
+      </w:rPr>
+    </w:lvl>
+    <w:lvl w:ilvl="3" w:tplc="04090001" w:tentative="1">
+      <w:start w:val="1"/>
+      <w:numFmt w:val="bullet"/>
+      <w:lvlText w:val=""/>
+      <w:lvlJc w:val="left"/>
+      <w:pPr>
+        <w:ind w:left="3600" w:hanging="360"/>
+      </w:pPr>
+      <w:rPr>
+        <w:rFonts w:ascii="Symbol" w:hAnsi="Symbol" w:hint="default"/>
+      </w:rPr>
+    </w:lvl>
+    <w:lvl w:ilvl="4" w:tplc="04090003" w:tentative="1">
+      <w:start w:val="1"/>
+      <w:numFmt w:val="bullet"/>
+      <w:lvlText w:val="o"/>
+      <w:lvlJc w:val="left"/>
+      <w:pPr>
+        <w:ind w:left="4320" w:hanging="360"/>
+      </w:pPr>
+      <w:rPr>
+        <w:rFonts w:ascii="Courier New" w:hAnsi="Courier New" w:cs="Courier New" w:hint="default"/>
+      </w:rPr>
+    </w:lvl>
+    <w:lvl w:ilvl="5" w:tplc="04090005" w:tentative="1">
+      <w:start w:val="1"/>
+      <w:numFmt w:val="bullet"/>
+      <w:lvlText w:val=""/>
+      <w:lvlJc w:val="left"/>
+      <w:pPr>
+        <w:ind w:left="5040" w:hanging="360"/>
+      </w:pPr>
+      <w:rPr>
+        <w:rFonts w:ascii="Marlett" w:hAnsi="Marlett" w:hint="default"/>
+      </w:rPr>
+    </w:lvl>
+    <w:lvl w:ilvl="6" w:tplc="04090001" w:tentative="1">
+      <w:start w:val="1"/>
+      <w:numFmt w:val="bullet"/>
+      <w:lvlText w:val=""/>
+      <w:lvlJc w:val="left"/>
+      <w:pPr>
+        <w:ind w:left="5760" w:hanging="360"/>
+      </w:pPr>
+      <w:rPr>
+        <w:rFonts w:ascii="Symbol" w:hAnsi="Symbol" w:hint="default"/>
+      </w:rPr>
+    </w:lvl>
+    <w:lvl w:ilvl="7" w:tplc="04090003" w:tentative="1">
+      <w:start w:val="1"/>
+      <w:numFmt w:val="bullet"/>
+      <w:lvlText w:val="o"/>
+      <w:lvlJc w:val="left"/>
+      <w:pPr>
+        <w:ind w:left="6480" w:hanging="360"/>
+      </w:pPr>
+      <w:rPr>
+        <w:rFonts w:ascii="Courier New" w:hAnsi="Courier New" w:cs="Courier New" w:hint="default"/>
+      </w:rPr>
+    </w:lvl>
+    <w:lvl w:ilvl="8" w:tplc="04090005" w:tentative="1">
+      <w:start w:val="1"/>
+      <w:numFmt w:val="bullet"/>
+      <w:lvlText w:val=""/>
+      <w:lvlJc w:val="left"/>
+      <w:pPr>
+        <w:ind w:left="7200" w:hanging="360"/>
+      </w:pPr>
+      <w:rPr>
+        <w:rFonts w:ascii="Marlett" w:hAnsi="Marlett" w:hint="default"/>
+      </w:rPr>
+    </w:lvl>
+  </w:abstractNum>
+  <w:abstractNum w:abstractNumId="17">
+    <w:nsid w:val="67981056"/>
+    <w:multiLevelType w:val="hybridMultilevel"/>
+    <w:tmpl w:val="4C3E4CF0"/>
+    <w:lvl w:ilvl="0" w:tplc="0409000F">
+      <w:start w:val="1"/>
+      <w:numFmt w:val="decimal"/>
+      <w:lvlText w:val="%1."/>
+      <w:lvlJc w:val="left"/>
+      <w:pPr>
+        <w:ind w:left="1590" w:hanging="360"/>
+      </w:pPr>
+    </w:lvl>
+    <w:lvl w:ilvl="1" w:tplc="04090019" w:tentative="1">
+      <w:start w:val="1"/>
+      <w:numFmt w:val="lowerLetter"/>
+      <w:lvlText w:val="%2."/>
+      <w:lvlJc w:val="left"/>
+      <w:pPr>
+        <w:ind w:left="2310" w:hanging="360"/>
+      </w:pPr>
+    </w:lvl>
+    <w:lvl w:ilvl="2" w:tplc="0409001B" w:tentative="1">
+      <w:start w:val="1"/>
+      <w:numFmt w:val="lowerRoman"/>
+      <w:lvlText w:val="%3."/>
+      <w:lvlJc w:val="right"/>
+      <w:pPr>
+        <w:ind w:left="3030" w:hanging="180"/>
+      </w:pPr>
+    </w:lvl>
+    <w:lvl w:ilvl="3" w:tplc="0409000F" w:tentative="1">
+      <w:start w:val="1"/>
+      <w:numFmt w:val="decimal"/>
+      <w:lvlText w:val="%4."/>
+      <w:lvlJc w:val="left"/>
+      <w:pPr>
+        <w:ind w:left="3750" w:hanging="360"/>
+      </w:pPr>
+    </w:lvl>
+    <w:lvl w:ilvl="4" w:tplc="04090019" w:tentative="1">
+      <w:start w:val="1"/>
+      <w:numFmt w:val="lowerLetter"/>
+      <w:lvlText w:val="%5."/>
+      <w:lvlJc w:val="left"/>
+      <w:pPr>
+        <w:ind w:left="4470" w:hanging="360"/>
+      </w:pPr>
+    </w:lvl>
+    <w:lvl w:ilvl="5" w:tplc="0409001B" w:tentative="1">
+      <w:start w:val="1"/>
+      <w:numFmt w:val="lowerRoman"/>
+      <w:lvlText w:val="%6."/>
+      <w:lvlJc w:val="right"/>
+      <w:pPr>
+        <w:ind w:left="5190" w:hanging="180"/>
+      </w:pPr>
+    </w:lvl>
+    <w:lvl w:ilvl="6" w:tplc="0409000F" w:tentative="1">
+      <w:start w:val="1"/>
+      <w:numFmt w:val="decimal"/>
+      <w:lvlText w:val="%7."/>
+      <w:lvlJc w:val="left"/>
+      <w:pPr>
+        <w:ind w:left="5910" w:hanging="360"/>
+      </w:pPr>
+    </w:lvl>
+    <w:lvl w:ilvl="7" w:tplc="04090019" w:tentative="1">
+      <w:start w:val="1"/>
+      <w:numFmt w:val="lowerLetter"/>
+      <w:lvlText w:val="%8."/>
+      <w:lvlJc w:val="left"/>
+      <w:pPr>
+        <w:ind w:left="6630" w:hanging="360"/>
+      </w:pPr>
+    </w:lvl>
+    <w:lvl w:ilvl="8" w:tplc="0409001B" w:tentative="1">
+      <w:start w:val="1"/>
+      <w:numFmt w:val="lowerRoman"/>
+      <w:lvlText w:val="%9."/>
+      <w:lvlJc w:val="right"/>
+      <w:pPr>
+        <w:ind w:left="7350" w:hanging="180"/>
+      </w:pPr>
+    </w:lvl>
+  </w:abstractNum>
+  <w:abstractNum w:abstractNumId="18">
     <w:nsid w:val="69CE555A"/>
     <w:multiLevelType w:val="hybridMultilevel"/>
     <w:tmpl w:val="317824BE"/>
@@ -3765,7 +5398,7 @@
       </w:rPr>
     </w:lvl>
   </w:abstractNum>
-  <w:abstractNum w:abstractNumId="10" w15:restartNumberingAfterBreak="0">
+  <w:abstractNum w:abstractNumId="19">
     <w:nsid w:val="74E41768"/>
     <w:multiLevelType w:val="hybridMultilevel"/>
     <w:tmpl w:val="46A6E0EC"/>
@@ -3878,38 +5511,181 @@
       </w:rPr>
     </w:lvl>
   </w:abstractNum>
+  <w:abstractNum w:abstractNumId="20">
+    <w:nsid w:val="78A63A44"/>
+    <w:multiLevelType w:val="hybridMultilevel"/>
+    <w:tmpl w:val="180A9F00"/>
+    <w:lvl w:ilvl="0" w:tplc="04090001">
+      <w:start w:val="1"/>
+      <w:numFmt w:val="bullet"/>
+      <w:lvlText w:val=""/>
+      <w:lvlJc w:val="left"/>
+      <w:pPr>
+        <w:ind w:left="1440" w:hanging="360"/>
+      </w:pPr>
+      <w:rPr>
+        <w:rFonts w:ascii="Symbol" w:hAnsi="Symbol" w:hint="default"/>
+      </w:rPr>
+    </w:lvl>
+    <w:lvl w:ilvl="1" w:tplc="04090003" w:tentative="1">
+      <w:start w:val="1"/>
+      <w:numFmt w:val="bullet"/>
+      <w:lvlText w:val="o"/>
+      <w:lvlJc w:val="left"/>
+      <w:pPr>
+        <w:ind w:left="2160" w:hanging="360"/>
+      </w:pPr>
+      <w:rPr>
+        <w:rFonts w:ascii="Courier New" w:hAnsi="Courier New" w:cs="Courier New" w:hint="default"/>
+      </w:rPr>
+    </w:lvl>
+    <w:lvl w:ilvl="2" w:tplc="04090005" w:tentative="1">
+      <w:start w:val="1"/>
+      <w:numFmt w:val="bullet"/>
+      <w:lvlText w:val=""/>
+      <w:lvlJc w:val="left"/>
+      <w:pPr>
+        <w:ind w:left="2880" w:hanging="360"/>
+      </w:pPr>
+      <w:rPr>
+        <w:rFonts w:ascii="Marlett" w:hAnsi="Marlett" w:hint="default"/>
+      </w:rPr>
+    </w:lvl>
+    <w:lvl w:ilvl="3" w:tplc="04090001" w:tentative="1">
+      <w:start w:val="1"/>
+      <w:numFmt w:val="bullet"/>
+      <w:lvlText w:val=""/>
+      <w:lvlJc w:val="left"/>
+      <w:pPr>
+        <w:ind w:left="3600" w:hanging="360"/>
+      </w:pPr>
+      <w:rPr>
+        <w:rFonts w:ascii="Symbol" w:hAnsi="Symbol" w:hint="default"/>
+      </w:rPr>
+    </w:lvl>
+    <w:lvl w:ilvl="4" w:tplc="04090003" w:tentative="1">
+      <w:start w:val="1"/>
+      <w:numFmt w:val="bullet"/>
+      <w:lvlText w:val="o"/>
+      <w:lvlJc w:val="left"/>
+      <w:pPr>
+        <w:ind w:left="4320" w:hanging="360"/>
+      </w:pPr>
+      <w:rPr>
+        <w:rFonts w:ascii="Courier New" w:hAnsi="Courier New" w:cs="Courier New" w:hint="default"/>
+      </w:rPr>
+    </w:lvl>
+    <w:lvl w:ilvl="5" w:tplc="04090005" w:tentative="1">
+      <w:start w:val="1"/>
+      <w:numFmt w:val="bullet"/>
+      <w:lvlText w:val=""/>
+      <w:lvlJc w:val="left"/>
+      <w:pPr>
+        <w:ind w:left="5040" w:hanging="360"/>
+      </w:pPr>
+      <w:rPr>
+        <w:rFonts w:ascii="Marlett" w:hAnsi="Marlett" w:hint="default"/>
+      </w:rPr>
+    </w:lvl>
+    <w:lvl w:ilvl="6" w:tplc="04090001" w:tentative="1">
+      <w:start w:val="1"/>
+      <w:numFmt w:val="bullet"/>
+      <w:lvlText w:val=""/>
+      <w:lvlJc w:val="left"/>
+      <w:pPr>
+        <w:ind w:left="5760" w:hanging="360"/>
+      </w:pPr>
+      <w:rPr>
+        <w:rFonts w:ascii="Symbol" w:hAnsi="Symbol" w:hint="default"/>
+      </w:rPr>
+    </w:lvl>
+    <w:lvl w:ilvl="7" w:tplc="04090003" w:tentative="1">
+      <w:start w:val="1"/>
+      <w:numFmt w:val="bullet"/>
+      <w:lvlText w:val="o"/>
+      <w:lvlJc w:val="left"/>
+      <w:pPr>
+        <w:ind w:left="6480" w:hanging="360"/>
+      </w:pPr>
+      <w:rPr>
+        <w:rFonts w:ascii="Courier New" w:hAnsi="Courier New" w:cs="Courier New" w:hint="default"/>
+      </w:rPr>
+    </w:lvl>
+    <w:lvl w:ilvl="8" w:tplc="04090005" w:tentative="1">
+      <w:start w:val="1"/>
+      <w:numFmt w:val="bullet"/>
+      <w:lvlText w:val=""/>
+      <w:lvlJc w:val="left"/>
+      <w:pPr>
+        <w:ind w:left="7200" w:hanging="360"/>
+      </w:pPr>
+      <w:rPr>
+        <w:rFonts w:ascii="Marlett" w:hAnsi="Marlett" w:hint="default"/>
+      </w:rPr>
+    </w:lvl>
+  </w:abstractNum>
   <w:num w:numId="1">
-    <w:abstractNumId w:val="3"/>
+    <w:abstractNumId w:val="5"/>
   </w:num>
   <w:num w:numId="2">
-    <w:abstractNumId w:val="5"/>
+    <w:abstractNumId w:val="10"/>
   </w:num>
   <w:num w:numId="3">
     <w:abstractNumId w:val="0"/>
   </w:num>
   <w:num w:numId="4">
-    <w:abstractNumId w:val="2"/>
+    <w:abstractNumId w:val="4"/>
   </w:num>
   <w:num w:numId="5">
-    <w:abstractNumId w:val="9"/>
+    <w:abstractNumId w:val="18"/>
   </w:num>
   <w:num w:numId="6">
-    <w:abstractNumId w:val="10"/>
+    <w:abstractNumId w:val="19"/>
   </w:num>
   <w:num w:numId="7">
-    <w:abstractNumId w:val="8"/>
+    <w:abstractNumId w:val="13"/>
   </w:num>
   <w:num w:numId="8">
-    <w:abstractNumId w:val="7"/>
+    <w:abstractNumId w:val="12"/>
   </w:num>
   <w:num w:numId="9">
     <w:abstractNumId w:val="1"/>
   </w:num>
   <w:num w:numId="10">
-    <w:abstractNumId w:val="4"/>
+    <w:abstractNumId w:val="8"/>
   </w:num>
   <w:num w:numId="11">
+    <w:abstractNumId w:val="11"/>
+  </w:num>
+  <w:num w:numId="12">
+    <w:abstractNumId w:val="3"/>
+  </w:num>
+  <w:num w:numId="13">
+    <w:abstractNumId w:val="9"/>
+  </w:num>
+  <w:num w:numId="14">
+    <w:abstractNumId w:val="17"/>
+  </w:num>
+  <w:num w:numId="15">
     <w:abstractNumId w:val="6"/>
+  </w:num>
+  <w:num w:numId="16">
+    <w:abstractNumId w:val="2"/>
+  </w:num>
+  <w:num w:numId="17">
+    <w:abstractNumId w:val="15"/>
+  </w:num>
+  <w:num w:numId="18">
+    <w:abstractNumId w:val="14"/>
+  </w:num>
+  <w:num w:numId="19">
+    <w:abstractNumId w:val="16"/>
+  </w:num>
+  <w:num w:numId="20">
+    <w:abstractNumId w:val="7"/>
+  </w:num>
+  <w:num w:numId="21">
+    <w:abstractNumId w:val="20"/>
   </w:num>
 </w:numbering>
 </file>
@@ -4315,6 +6091,10 @@
   <w:style w:type="paragraph" w:default="1" w:styleId="Normal">
     <w:name w:val="Normal"/>
     <w:qFormat/>
+    <w:rsid w:val="005A0025"/>
+    <w:rPr>
+      <w:sz w:val="24"/>
+    </w:rPr>
   </w:style>
   <w:style w:type="paragraph" w:styleId="Heading1">
     <w:name w:val="heading 1"/>
@@ -4356,6 +6136,27 @@
       <w:color w:val="2E74B5" w:themeColor="accent1" w:themeShade="BF"/>
       <w:sz w:val="26"/>
       <w:szCs w:val="26"/>
+    </w:rPr>
+  </w:style>
+  <w:style w:type="paragraph" w:styleId="Heading3">
+    <w:name w:val="heading 3"/>
+    <w:basedOn w:val="Normal"/>
+    <w:next w:val="Normal"/>
+    <w:link w:val="Heading3Char"/>
+    <w:uiPriority w:val="9"/>
+    <w:unhideWhenUsed/>
+    <w:qFormat/>
+    <w:rsid w:val="005A0025"/>
+    <w:pPr>
+      <w:keepNext/>
+      <w:keepLines/>
+      <w:spacing w:before="40" w:after="0"/>
+      <w:outlineLvl w:val="2"/>
+    </w:pPr>
+    <w:rPr>
+      <w:rFonts w:asciiTheme="majorHAnsi" w:eastAsiaTheme="majorEastAsia" w:hAnsiTheme="majorHAnsi" w:cstheme="majorBidi"/>
+      <w:color w:val="1F4D78" w:themeColor="accent1" w:themeShade="7F"/>
+      <w:szCs w:val="24"/>
     </w:rPr>
   </w:style>
   <w:style w:type="character" w:default="1" w:styleId="DefaultParagraphFont">
@@ -4549,6 +6350,19 @@
       <w:rFonts w:ascii="Segoe UI" w:hAnsi="Segoe UI" w:cs="Segoe UI"/>
       <w:sz w:val="18"/>
       <w:szCs w:val="18"/>
+    </w:rPr>
+  </w:style>
+  <w:style w:type="character" w:customStyle="1" w:styleId="Heading3Char">
+    <w:name w:val="Heading 3 Char"/>
+    <w:basedOn w:val="DefaultParagraphFont"/>
+    <w:link w:val="Heading3"/>
+    <w:uiPriority w:val="9"/>
+    <w:rsid w:val="005A0025"/>
+    <w:rPr>
+      <w:rFonts w:asciiTheme="majorHAnsi" w:eastAsiaTheme="majorEastAsia" w:hAnsiTheme="majorHAnsi" w:cstheme="majorBidi"/>
+      <w:color w:val="1F4D78" w:themeColor="accent1" w:themeShade="7F"/>
+      <w:sz w:val="24"/>
+      <w:szCs w:val="24"/>
     </w:rPr>
   </w:style>
 </w:styles>
@@ -4820,7 +6634,7 @@
 </file>
 
 <file path=customXml/itemProps1.xml><?xml version="1.0" encoding="utf-8"?>
-<ds:datastoreItem xmlns:ds="http://schemas.openxmlformats.org/officeDocument/2006/customXml" ds:itemID="{B183C13F-4EA9-4092-93F7-100C346A2A50}">
+<ds:datastoreItem xmlns:ds="http://schemas.openxmlformats.org/officeDocument/2006/customXml" ds:itemID="{CDAE18AD-8EAE-41B6-9080-8DC2D221A718}">
   <ds:schemaRefs>
     <ds:schemaRef ds:uri="http://schemas.openxmlformats.org/officeDocument/2006/bibliography"/>
   </ds:schemaRefs>

</xml_diff>

<commit_message>
Dang submit and fix
</commit_message>
<xml_diff>
--- a/INFS702-Assignment2/final.docx
+++ b/INFS702-Assignment2/final.docx
@@ -6327,7 +6327,7 @@
         <w:t>Co-creation</w:t>
       </w:r>
       <w:r>
-        <w:t>”.  Below are two examples that:</w:t>
+        <w:t>”.  Below are examples that:</w:t>
       </w:r>
     </w:p>
     <w:p>
@@ -6337,41 +6337,80 @@
           <w:ilvl w:val="0"/>
           <w:numId w:val="17"/>
         </w:numPr>
+      </w:pPr>
+      <w:r>
         <w:rPr>
           <w:b/>
         </w:rPr>
-      </w:pPr>
-      <w:r>
-        <w:rPr>
-          <w:b/>
-        </w:rPr>
-        <w:t xml:space="preserve">Tinkering: </w:t>
-      </w:r>
-    </w:p>
-    <w:p>
-      <w:pPr>
-        <w:ind w:left="360" w:firstLine="360"/>
-      </w:pPr>
-      <w:r>
-        <w:t>Cleaning partners start to complain that the amount of request that they receive in some day is too much, some day is too few. Some even say they don’t</w:t>
-      </w:r>
-      <w:r>
-        <w:t xml:space="preserve"> even</w:t>
-      </w:r>
-      <w:r>
-        <w:t xml:space="preserve"> </w:t>
-      </w:r>
-      <w:r>
-        <w:t>have any requests. Company take a look into the problems and realize that the matching algorithm is the course of the problem. So company and partners will join hand to do a co-creation which is “</w:t>
-      </w:r>
-      <w:r>
-        <w:rPr>
-          <w:b/>
-        </w:rPr>
-        <w:t>Tinkering the matching algorithm</w:t>
-      </w:r>
-      <w:r>
-        <w:t>”.</w:t>
+        <w:t>Feedback system:</w:t>
+      </w:r>
+    </w:p>
+    <w:p>
+      <w:pPr>
+        <w:pStyle w:val="ListParagraph"/>
+      </w:pPr>
+      <w:r>
+        <w:t>Firstly, we would like to add into Go-clean service the feedback system for users to give us what they think about the service itself or just a simple rating. Why we should apply this into our new service? By doing this, we can:</w:t>
+      </w:r>
+    </w:p>
+    <w:p>
+      <w:pPr>
+        <w:pStyle w:val="ListParagraph"/>
+        <w:numPr>
+          <w:ilvl w:val="1"/>
+          <w:numId w:val="44"/>
+        </w:numPr>
+      </w:pPr>
+      <w:r>
+        <w:t>Improve products and services</w:t>
+      </w:r>
+    </w:p>
+    <w:p>
+      <w:pPr>
+        <w:pStyle w:val="ListParagraph"/>
+        <w:numPr>
+          <w:ilvl w:val="1"/>
+          <w:numId w:val="44"/>
+        </w:numPr>
+      </w:pPr>
+      <w:r>
+        <w:t>Measure customer satisfaction</w:t>
+      </w:r>
+    </w:p>
+    <w:p>
+      <w:pPr>
+        <w:pStyle w:val="ListParagraph"/>
+        <w:numPr>
+          <w:ilvl w:val="1"/>
+          <w:numId w:val="44"/>
+        </w:numPr>
+      </w:pPr>
+      <w:r>
+        <w:t>Create the best customer experience</w:t>
+      </w:r>
+    </w:p>
+    <w:p>
+      <w:pPr>
+        <w:pStyle w:val="ListParagraph"/>
+        <w:numPr>
+          <w:ilvl w:val="1"/>
+          <w:numId w:val="44"/>
+        </w:numPr>
+      </w:pPr>
+      <w:r>
+        <w:t>Creating reliable source for information to other consumers</w:t>
+      </w:r>
+    </w:p>
+    <w:p>
+      <w:pPr>
+        <w:pStyle w:val="ListParagraph"/>
+        <w:numPr>
+          <w:ilvl w:val="1"/>
+          <w:numId w:val="44"/>
+        </w:numPr>
+      </w:pPr>
+      <w:r>
+        <w:t>Collect data that helps taking business decisions</w:t>
       </w:r>
     </w:p>
     <w:p>
@@ -6381,11 +6420,72 @@
           <w:ilvl w:val="0"/>
           <w:numId w:val="17"/>
         </w:numPr>
-      </w:pPr>
-      <w:r>
         <w:rPr>
           <w:b/>
         </w:rPr>
+      </w:pPr>
+      <w:r>
+        <w:rPr>
+          <w:b/>
+        </w:rPr>
+        <w:t xml:space="preserve">Tinkering: </w:t>
+      </w:r>
+    </w:p>
+    <w:p>
+      <w:pPr>
+        <w:ind w:left="360" w:firstLine="360"/>
+      </w:pPr>
+      <w:r>
+        <w:t>The second co-creative practice that we would like to apply into our new service is the filter of searching engine. Why we should apply this into our new service? Some of our partners has reported that there’s no or just a few users hired them for work, while other partners in the same area was hired more and earned more income. Realize that there’s something wrong with the search engine and the ranking function, we would deploy the feedback function on the partner app in order to receive their complain about the schedule of their work, then compare it with other partners in the same area to reorganize the ranking of partner when the users searching for cleaner in the area, ensure that all of our partners are shown on search result.</w:t>
+      </w:r>
+    </w:p>
+    <w:p>
+      <w:pPr>
+        <w:ind w:left="360" w:firstLine="360"/>
+      </w:pPr>
+      <w:r>
+        <w:t>So company and partners will join hand to do a co-creation which is “</w:t>
+      </w:r>
+      <w:r>
+        <w:rPr>
+          <w:b/>
+        </w:rPr>
+        <w:t>Tinkering the matching algorithm</w:t>
+      </w:r>
+      <w:r>
+        <w:t>”.</w:t>
+      </w:r>
+    </w:p>
+    <w:p>
+      <w:pPr>
+        <w:ind w:left="360" w:firstLine="360"/>
+      </w:pPr>
+      <w:r>
+        <w:t xml:space="preserve">After deploy the re-work of the searching engine to user application, the better result of searching is shown. When user turn on their location and use the search function to find the cleaner, the result will show the cleaner, not by the ranking or the location of that cleaner is near the user but the top result is for the partner who is not been hired recently. If the cleaners of that location are all hired, the top result will show the same function for the surroundings. We also deploy the discount code on those partner who has not been hired for too long, which will encourage the users to book them.  </w:t>
+      </w:r>
+      <w:bookmarkStart w:id="24" w:name="_GoBack"/>
+      <w:bookmarkEnd w:id="24"/>
+    </w:p>
+    <w:p>
+      <w:pPr>
+        <w:ind w:left="360" w:firstLine="360"/>
+      </w:pPr>
+      <w:r>
+        <w:t>On the side of the partner application, when using the new function for searching, better result are shown according to our counting variables, less report received about the schedule matter. In case there’s a report about that, we will consider about giving discount code for them.</w:t>
+      </w:r>
+    </w:p>
+    <w:p>
+      <w:pPr>
+        <w:pStyle w:val="ListParagraph"/>
+        <w:numPr>
+          <w:ilvl w:val="0"/>
+          <w:numId w:val="17"/>
+        </w:numPr>
+      </w:pPr>
+      <w:r>
+        <w:rPr>
+          <w:b/>
+        </w:rPr>
         <w:t>Collaboration:</w:t>
       </w:r>
     </w:p>
@@ -6396,87 +6496,10 @@
       <w:r>
         <w:t>From the above situation, the partners expects that the company have a public policy about the core of problems – which can be elaborate about time of works, expecting amount of a task, a proper amount for jobs per days, etc..  With this co-creation process that collaborate to create a good policy, both sides gain lots of benefits.</w:t>
       </w:r>
-    </w:p>
-    <w:p>
-      <w:pPr>
-        <w:ind w:firstLine="540"/>
-      </w:pPr>
-      <w:r>
-        <w:t>W</w:t>
-      </w:r>
-      <w:r>
-        <w:t>e would like to add into Go-clean service the feedback system for users to give us what they think about the service itself or just a simple rating. Why we should apply this into our new service? By doing this, we can:</w:t>
-      </w:r>
-    </w:p>
-    <w:p>
-      <w:pPr>
-        <w:ind w:left="720"/>
-      </w:pPr>
-      <w:r>
-        <w:t>•</w:t>
-      </w:r>
-      <w:r>
-        <w:tab/>
-        <w:t>Improve products and services</w:t>
-      </w:r>
-    </w:p>
-    <w:p>
-      <w:pPr>
-        <w:ind w:left="720"/>
-      </w:pPr>
-      <w:r>
-        <w:t>•</w:t>
-      </w:r>
-      <w:r>
-        <w:tab/>
-        <w:t>Measure customer satisfaction</w:t>
-      </w:r>
-    </w:p>
-    <w:p>
-      <w:pPr>
-        <w:ind w:left="720"/>
-      </w:pPr>
-      <w:r>
-        <w:t>•</w:t>
-      </w:r>
-      <w:r>
-        <w:tab/>
-        <w:t>Create the best customer experience</w:t>
-      </w:r>
-    </w:p>
-    <w:p>
-      <w:pPr>
-        <w:ind w:left="720"/>
-      </w:pPr>
-      <w:r>
-        <w:t>•</w:t>
-      </w:r>
-      <w:r>
-        <w:tab/>
-        <w:t>Creating reliable source for information to other consumers</w:t>
-      </w:r>
-    </w:p>
-    <w:p>
-      <w:pPr>
-        <w:ind w:left="720"/>
-      </w:pPr>
-      <w:r>
-        <w:t>•</w:t>
-      </w:r>
-      <w:r>
-        <w:tab/>
-        <w:t>Collect data that helps taking business decisions</w:t>
-      </w:r>
       <w:r>
         <w:rPr>
           <w:b/>
         </w:rPr>
-        <w:t xml:space="preserve"> </w:t>
-      </w:r>
-      <w:r>
-        <w:rPr>
-          <w:b/>
-        </w:rPr>
         <w:br w:type="page"/>
       </w:r>
     </w:p>
@@ -6484,12 +6507,12 @@
       <w:pPr>
         <w:pStyle w:val="Heading1"/>
       </w:pPr>
-      <w:bookmarkStart w:id="24" w:name="_Toc524802616"/>
+      <w:bookmarkStart w:id="25" w:name="_Toc524802616"/>
       <w:r>
         <w:lastRenderedPageBreak/>
         <w:t>DEMONSTRATE A CO-CREATIVES PRACTICE</w:t>
       </w:r>
-      <w:bookmarkEnd w:id="24"/>
+      <w:bookmarkEnd w:id="25"/>
     </w:p>
     <w:p/>
     <w:p>
@@ -6635,12 +6658,12 @@
           <w:numId w:val="22"/>
         </w:numPr>
       </w:pPr>
-      <w:bookmarkStart w:id="25" w:name="_Toc524802617"/>
+      <w:bookmarkStart w:id="26" w:name="_Toc524802617"/>
       <w:r>
         <w:lastRenderedPageBreak/>
         <w:t>CO-CREATION Framework</w:t>
       </w:r>
-      <w:bookmarkEnd w:id="25"/>
+      <w:bookmarkEnd w:id="26"/>
     </w:p>
     <w:p>
       <w:pPr>
@@ -7492,8 +7515,6 @@
         </w:rPr>
         <w:t>Consumers:</w:t>
       </w:r>
-      <w:bookmarkStart w:id="26" w:name="_GoBack"/>
-      <w:bookmarkEnd w:id="26"/>
     </w:p>
     <w:tbl>
       <w:tblPr>
@@ -8447,7 +8468,7 @@
           <w:rPr>
             <w:noProof/>
           </w:rPr>
-          <w:t>18</w:t>
+          <w:t>16</w:t>
         </w:r>
         <w:r>
           <w:rPr>
@@ -8514,7 +8535,7 @@
         <v:path o:extrusionok="f" gradientshapeok="t" o:connecttype="rect"/>
         <o:lock v:ext="edit" aspectratio="t"/>
       </v:shapetype>
-      <v:shape id="_x0000_i1027" type="#_x0000_t75" style="width:11.25pt;height:11.25pt" o:bullet="t">
+      <v:shape id="_x0000_i1054" type="#_x0000_t75" style="width:11.25pt;height:11.25pt" o:bullet="t">
         <v:imagedata r:id="rId1" o:title="mso837"/>
       </v:shape>
     </w:pict>
@@ -9661,6 +9682,119 @@
     </w:lvl>
   </w:abstractNum>
   <w:abstractNum w:abstractNumId="11" w15:restartNumberingAfterBreak="0">
+    <w:nsid w:val="137E73D6"/>
+    <w:multiLevelType w:val="hybridMultilevel"/>
+    <w:tmpl w:val="3028E7CA"/>
+    <w:lvl w:ilvl="0" w:tplc="C764D4B4">
+      <w:start w:val="1"/>
+      <w:numFmt w:val="bullet"/>
+      <w:lvlText w:val="_"/>
+      <w:lvlJc w:val="left"/>
+      <w:pPr>
+        <w:ind w:left="1440" w:hanging="360"/>
+      </w:pPr>
+      <w:rPr>
+        <w:rFonts w:ascii="Sylfaen" w:hAnsi="Sylfaen" w:hint="default"/>
+      </w:rPr>
+    </w:lvl>
+    <w:lvl w:ilvl="1" w:tplc="04090003" w:tentative="1">
+      <w:start w:val="1"/>
+      <w:numFmt w:val="bullet"/>
+      <w:lvlText w:val="o"/>
+      <w:lvlJc w:val="left"/>
+      <w:pPr>
+        <w:ind w:left="2160" w:hanging="360"/>
+      </w:pPr>
+      <w:rPr>
+        <w:rFonts w:ascii="Courier New" w:hAnsi="Courier New" w:cs="Courier New" w:hint="default"/>
+      </w:rPr>
+    </w:lvl>
+    <w:lvl w:ilvl="2" w:tplc="04090005">
+      <w:start w:val="1"/>
+      <w:numFmt w:val="bullet"/>
+      <w:lvlText w:val=""/>
+      <w:lvlJc w:val="left"/>
+      <w:pPr>
+        <w:ind w:left="2880" w:hanging="360"/>
+      </w:pPr>
+      <w:rPr>
+        <w:rFonts w:ascii="Wingdings" w:hAnsi="Wingdings" w:hint="default"/>
+      </w:rPr>
+    </w:lvl>
+    <w:lvl w:ilvl="3" w:tplc="04090001" w:tentative="1">
+      <w:start w:val="1"/>
+      <w:numFmt w:val="bullet"/>
+      <w:lvlText w:val=""/>
+      <w:lvlJc w:val="left"/>
+      <w:pPr>
+        <w:ind w:left="3600" w:hanging="360"/>
+      </w:pPr>
+      <w:rPr>
+        <w:rFonts w:ascii="Symbol" w:hAnsi="Symbol" w:hint="default"/>
+      </w:rPr>
+    </w:lvl>
+    <w:lvl w:ilvl="4" w:tplc="04090003" w:tentative="1">
+      <w:start w:val="1"/>
+      <w:numFmt w:val="bullet"/>
+      <w:lvlText w:val="o"/>
+      <w:lvlJc w:val="left"/>
+      <w:pPr>
+        <w:ind w:left="4320" w:hanging="360"/>
+      </w:pPr>
+      <w:rPr>
+        <w:rFonts w:ascii="Courier New" w:hAnsi="Courier New" w:cs="Courier New" w:hint="default"/>
+      </w:rPr>
+    </w:lvl>
+    <w:lvl w:ilvl="5" w:tplc="04090005" w:tentative="1">
+      <w:start w:val="1"/>
+      <w:numFmt w:val="bullet"/>
+      <w:lvlText w:val=""/>
+      <w:lvlJc w:val="left"/>
+      <w:pPr>
+        <w:ind w:left="5040" w:hanging="360"/>
+      </w:pPr>
+      <w:rPr>
+        <w:rFonts w:ascii="Wingdings" w:hAnsi="Wingdings" w:hint="default"/>
+      </w:rPr>
+    </w:lvl>
+    <w:lvl w:ilvl="6" w:tplc="04090001" w:tentative="1">
+      <w:start w:val="1"/>
+      <w:numFmt w:val="bullet"/>
+      <w:lvlText w:val=""/>
+      <w:lvlJc w:val="left"/>
+      <w:pPr>
+        <w:ind w:left="5760" w:hanging="360"/>
+      </w:pPr>
+      <w:rPr>
+        <w:rFonts w:ascii="Symbol" w:hAnsi="Symbol" w:hint="default"/>
+      </w:rPr>
+    </w:lvl>
+    <w:lvl w:ilvl="7" w:tplc="04090003" w:tentative="1">
+      <w:start w:val="1"/>
+      <w:numFmt w:val="bullet"/>
+      <w:lvlText w:val="o"/>
+      <w:lvlJc w:val="left"/>
+      <w:pPr>
+        <w:ind w:left="6480" w:hanging="360"/>
+      </w:pPr>
+      <w:rPr>
+        <w:rFonts w:ascii="Courier New" w:hAnsi="Courier New" w:cs="Courier New" w:hint="default"/>
+      </w:rPr>
+    </w:lvl>
+    <w:lvl w:ilvl="8" w:tplc="04090005" w:tentative="1">
+      <w:start w:val="1"/>
+      <w:numFmt w:val="bullet"/>
+      <w:lvlText w:val=""/>
+      <w:lvlJc w:val="left"/>
+      <w:pPr>
+        <w:ind w:left="7200" w:hanging="360"/>
+      </w:pPr>
+      <w:rPr>
+        <w:rFonts w:ascii="Wingdings" w:hAnsi="Wingdings" w:hint="default"/>
+      </w:rPr>
+    </w:lvl>
+  </w:abstractNum>
+  <w:abstractNum w:abstractNumId="12" w15:restartNumberingAfterBreak="0">
     <w:nsid w:val="13EE332B"/>
     <w:multiLevelType w:val="hybridMultilevel"/>
     <w:tmpl w:val="BD3665F2"/>
@@ -9772,7 +9906,7 @@
       </w:rPr>
     </w:lvl>
   </w:abstractNum>
-  <w:abstractNum w:abstractNumId="12" w15:restartNumberingAfterBreak="0">
+  <w:abstractNum w:abstractNumId="13" w15:restartNumberingAfterBreak="0">
     <w:nsid w:val="147F1266"/>
     <w:multiLevelType w:val="hybridMultilevel"/>
     <w:tmpl w:val="0A68915A"/>
@@ -9863,7 +9997,7 @@
       </w:pPr>
     </w:lvl>
   </w:abstractNum>
-  <w:abstractNum w:abstractNumId="13" w15:restartNumberingAfterBreak="0">
+  <w:abstractNum w:abstractNumId="14" w15:restartNumberingAfterBreak="0">
     <w:nsid w:val="19A05113"/>
     <w:multiLevelType w:val="hybridMultilevel"/>
     <w:tmpl w:val="FD8A4792"/>
@@ -9976,7 +10110,119 @@
       </w:rPr>
     </w:lvl>
   </w:abstractNum>
-  <w:abstractNum w:abstractNumId="14" w15:restartNumberingAfterBreak="0">
+  <w:abstractNum w:abstractNumId="15" w15:restartNumberingAfterBreak="0">
+    <w:nsid w:val="224D1DFA"/>
+    <w:multiLevelType w:val="hybridMultilevel"/>
+    <w:tmpl w:val="98289C9C"/>
+    <w:lvl w:ilvl="0" w:tplc="C764D4B4">
+      <w:start w:val="1"/>
+      <w:numFmt w:val="bullet"/>
+      <w:lvlText w:val="_"/>
+      <w:lvlJc w:val="left"/>
+      <w:pPr>
+        <w:ind w:left="1440" w:hanging="360"/>
+      </w:pPr>
+      <w:rPr>
+        <w:rFonts w:ascii="Sylfaen" w:hAnsi="Sylfaen" w:hint="default"/>
+      </w:rPr>
+    </w:lvl>
+    <w:lvl w:ilvl="1" w:tplc="04090003">
+      <w:start w:val="1"/>
+      <w:numFmt w:val="bullet"/>
+      <w:lvlText w:val="o"/>
+      <w:lvlJc w:val="left"/>
+      <w:pPr>
+        <w:ind w:left="2160" w:hanging="360"/>
+      </w:pPr>
+      <w:rPr>
+        <w:rFonts w:ascii="Courier New" w:hAnsi="Courier New" w:cs="Courier New" w:hint="default"/>
+      </w:rPr>
+    </w:lvl>
+    <w:lvl w:ilvl="2" w:tplc="8C10CE5C">
+      <w:numFmt w:val="bullet"/>
+      <w:lvlText w:val="•"/>
+      <w:lvlJc w:val="left"/>
+      <w:pPr>
+        <w:ind w:left="3240" w:hanging="720"/>
+      </w:pPr>
+      <w:rPr>
+        <w:rFonts w:ascii="Calibri" w:eastAsiaTheme="minorHAnsi" w:hAnsi="Calibri" w:cs="Calibri" w:hint="default"/>
+      </w:rPr>
+    </w:lvl>
+    <w:lvl w:ilvl="3" w:tplc="04090001" w:tentative="1">
+      <w:start w:val="1"/>
+      <w:numFmt w:val="bullet"/>
+      <w:lvlText w:val=""/>
+      <w:lvlJc w:val="left"/>
+      <w:pPr>
+        <w:ind w:left="3600" w:hanging="360"/>
+      </w:pPr>
+      <w:rPr>
+        <w:rFonts w:ascii="Symbol" w:hAnsi="Symbol" w:hint="default"/>
+      </w:rPr>
+    </w:lvl>
+    <w:lvl w:ilvl="4" w:tplc="04090003" w:tentative="1">
+      <w:start w:val="1"/>
+      <w:numFmt w:val="bullet"/>
+      <w:lvlText w:val="o"/>
+      <w:lvlJc w:val="left"/>
+      <w:pPr>
+        <w:ind w:left="4320" w:hanging="360"/>
+      </w:pPr>
+      <w:rPr>
+        <w:rFonts w:ascii="Courier New" w:hAnsi="Courier New" w:cs="Courier New" w:hint="default"/>
+      </w:rPr>
+    </w:lvl>
+    <w:lvl w:ilvl="5" w:tplc="04090005" w:tentative="1">
+      <w:start w:val="1"/>
+      <w:numFmt w:val="bullet"/>
+      <w:lvlText w:val=""/>
+      <w:lvlJc w:val="left"/>
+      <w:pPr>
+        <w:ind w:left="5040" w:hanging="360"/>
+      </w:pPr>
+      <w:rPr>
+        <w:rFonts w:ascii="Wingdings" w:hAnsi="Wingdings" w:hint="default"/>
+      </w:rPr>
+    </w:lvl>
+    <w:lvl w:ilvl="6" w:tplc="04090001" w:tentative="1">
+      <w:start w:val="1"/>
+      <w:numFmt w:val="bullet"/>
+      <w:lvlText w:val=""/>
+      <w:lvlJc w:val="left"/>
+      <w:pPr>
+        <w:ind w:left="5760" w:hanging="360"/>
+      </w:pPr>
+      <w:rPr>
+        <w:rFonts w:ascii="Symbol" w:hAnsi="Symbol" w:hint="default"/>
+      </w:rPr>
+    </w:lvl>
+    <w:lvl w:ilvl="7" w:tplc="04090003" w:tentative="1">
+      <w:start w:val="1"/>
+      <w:numFmt w:val="bullet"/>
+      <w:lvlText w:val="o"/>
+      <w:lvlJc w:val="left"/>
+      <w:pPr>
+        <w:ind w:left="6480" w:hanging="360"/>
+      </w:pPr>
+      <w:rPr>
+        <w:rFonts w:ascii="Courier New" w:hAnsi="Courier New" w:cs="Courier New" w:hint="default"/>
+      </w:rPr>
+    </w:lvl>
+    <w:lvl w:ilvl="8" w:tplc="04090005" w:tentative="1">
+      <w:start w:val="1"/>
+      <w:numFmt w:val="bullet"/>
+      <w:lvlText w:val=""/>
+      <w:lvlJc w:val="left"/>
+      <w:pPr>
+        <w:ind w:left="7200" w:hanging="360"/>
+      </w:pPr>
+      <w:rPr>
+        <w:rFonts w:ascii="Wingdings" w:hAnsi="Wingdings" w:hint="default"/>
+      </w:rPr>
+    </w:lvl>
+  </w:abstractNum>
+  <w:abstractNum w:abstractNumId="16" w15:restartNumberingAfterBreak="0">
     <w:nsid w:val="2D165B89"/>
     <w:multiLevelType w:val="hybridMultilevel"/>
     <w:tmpl w:val="66CAAF58"/>
@@ -10065,7 +10311,7 @@
       </w:pPr>
     </w:lvl>
   </w:abstractNum>
-  <w:abstractNum w:abstractNumId="15" w15:restartNumberingAfterBreak="0">
+  <w:abstractNum w:abstractNumId="17" w15:restartNumberingAfterBreak="0">
     <w:nsid w:val="2E74510B"/>
     <w:multiLevelType w:val="hybridMultilevel"/>
     <w:tmpl w:val="98BC090E"/>
@@ -10154,7 +10400,7 @@
       </w:pPr>
     </w:lvl>
   </w:abstractNum>
-  <w:abstractNum w:abstractNumId="16" w15:restartNumberingAfterBreak="0">
+  <w:abstractNum w:abstractNumId="18" w15:restartNumberingAfterBreak="0">
     <w:nsid w:val="31054666"/>
     <w:multiLevelType w:val="hybridMultilevel"/>
     <w:tmpl w:val="D1E28414"/>
@@ -10240,7 +10486,7 @@
       </w:pPr>
     </w:lvl>
   </w:abstractNum>
-  <w:abstractNum w:abstractNumId="17" w15:restartNumberingAfterBreak="0">
+  <w:abstractNum w:abstractNumId="19" w15:restartNumberingAfterBreak="0">
     <w:nsid w:val="33810B05"/>
     <w:multiLevelType w:val="hybridMultilevel"/>
     <w:tmpl w:val="5DAE5DB8"/>
@@ -10326,7 +10572,7 @@
       </w:pPr>
     </w:lvl>
   </w:abstractNum>
-  <w:abstractNum w:abstractNumId="18" w15:restartNumberingAfterBreak="0">
+  <w:abstractNum w:abstractNumId="20" w15:restartNumberingAfterBreak="0">
     <w:nsid w:val="34590549"/>
     <w:multiLevelType w:val="multilevel"/>
     <w:tmpl w:val="DCC2B588"/>
@@ -10475,7 +10721,7 @@
       </w:rPr>
     </w:lvl>
   </w:abstractNum>
-  <w:abstractNum w:abstractNumId="19" w15:restartNumberingAfterBreak="0">
+  <w:abstractNum w:abstractNumId="21" w15:restartNumberingAfterBreak="0">
     <w:nsid w:val="43D16CB5"/>
     <w:multiLevelType w:val="hybridMultilevel"/>
     <w:tmpl w:val="5406F51C"/>
@@ -10561,7 +10807,7 @@
       </w:pPr>
     </w:lvl>
   </w:abstractNum>
-  <w:abstractNum w:abstractNumId="20" w15:restartNumberingAfterBreak="0">
+  <w:abstractNum w:abstractNumId="22" w15:restartNumberingAfterBreak="0">
     <w:nsid w:val="45B334D3"/>
     <w:multiLevelType w:val="hybridMultilevel"/>
     <w:tmpl w:val="AD2AA8FE"/>
@@ -10674,7 +10920,7 @@
       </w:rPr>
     </w:lvl>
   </w:abstractNum>
-  <w:abstractNum w:abstractNumId="21" w15:restartNumberingAfterBreak="0">
+  <w:abstractNum w:abstractNumId="23" w15:restartNumberingAfterBreak="0">
     <w:nsid w:val="46207513"/>
     <w:multiLevelType w:val="hybridMultilevel"/>
     <w:tmpl w:val="422ABC5A"/>
@@ -10787,7 +11033,7 @@
       </w:rPr>
     </w:lvl>
   </w:abstractNum>
-  <w:abstractNum w:abstractNumId="22" w15:restartNumberingAfterBreak="0">
+  <w:abstractNum w:abstractNumId="24" w15:restartNumberingAfterBreak="0">
     <w:nsid w:val="47C46D29"/>
     <w:multiLevelType w:val="hybridMultilevel"/>
     <w:tmpl w:val="34646F58"/>
@@ -10900,7 +11146,7 @@
       </w:rPr>
     </w:lvl>
   </w:abstractNum>
-  <w:abstractNum w:abstractNumId="23" w15:restartNumberingAfterBreak="0">
+  <w:abstractNum w:abstractNumId="25" w15:restartNumberingAfterBreak="0">
     <w:nsid w:val="49E464CF"/>
     <w:multiLevelType w:val="hybridMultilevel"/>
     <w:tmpl w:val="479CB394"/>
@@ -11013,7 +11259,7 @@
       </w:rPr>
     </w:lvl>
   </w:abstractNum>
-  <w:abstractNum w:abstractNumId="24" w15:restartNumberingAfterBreak="0">
+  <w:abstractNum w:abstractNumId="26" w15:restartNumberingAfterBreak="0">
     <w:nsid w:val="4C4A0405"/>
     <w:multiLevelType w:val="hybridMultilevel"/>
     <w:tmpl w:val="DD9EAC94"/>
@@ -11126,7 +11372,7 @@
       </w:rPr>
     </w:lvl>
   </w:abstractNum>
-  <w:abstractNum w:abstractNumId="25" w15:restartNumberingAfterBreak="0">
+  <w:abstractNum w:abstractNumId="27" w15:restartNumberingAfterBreak="0">
     <w:nsid w:val="4EDA4563"/>
     <w:multiLevelType w:val="hybridMultilevel"/>
     <w:tmpl w:val="0DB6827E"/>
@@ -11239,10 +11485,10 @@
       </w:rPr>
     </w:lvl>
   </w:abstractNum>
-  <w:abstractNum w:abstractNumId="26" w15:restartNumberingAfterBreak="0">
+  <w:abstractNum w:abstractNumId="28" w15:restartNumberingAfterBreak="0">
     <w:nsid w:val="512E2AC1"/>
     <w:multiLevelType w:val="hybridMultilevel"/>
-    <w:tmpl w:val="F4EC8174"/>
+    <w:tmpl w:val="5FD255D0"/>
     <w:lvl w:ilvl="0" w:tplc="04090001">
       <w:start w:val="1"/>
       <w:numFmt w:val="bullet"/>
@@ -11255,104 +11501,103 @@
         <w:rFonts w:ascii="Symbol" w:hAnsi="Symbol" w:hint="default"/>
       </w:rPr>
     </w:lvl>
-    <w:lvl w:ilvl="1" w:tplc="04090003" w:tentative="1">
+    <w:lvl w:ilvl="1" w:tplc="845C56DA">
+      <w:numFmt w:val="bullet"/>
+      <w:lvlText w:val="•"/>
+      <w:lvlJc w:val="left"/>
+      <w:pPr>
+        <w:ind w:left="1800" w:hanging="720"/>
+      </w:pPr>
+      <w:rPr>
+        <w:rFonts w:ascii="Calibri" w:eastAsiaTheme="minorHAnsi" w:hAnsi="Calibri" w:cs="Calibri" w:hint="default"/>
+      </w:rPr>
+    </w:lvl>
+    <w:lvl w:ilvl="2" w:tplc="04090005" w:tentative="1">
+      <w:start w:val="1"/>
+      <w:numFmt w:val="bullet"/>
+      <w:lvlText w:val=""/>
+      <w:lvlJc w:val="left"/>
+      <w:pPr>
+        <w:ind w:left="2160" w:hanging="360"/>
+      </w:pPr>
+      <w:rPr>
+        <w:rFonts w:ascii="Marlett" w:hAnsi="Marlett" w:hint="default"/>
+      </w:rPr>
+    </w:lvl>
+    <w:lvl w:ilvl="3" w:tplc="04090001" w:tentative="1">
+      <w:start w:val="1"/>
+      <w:numFmt w:val="bullet"/>
+      <w:lvlText w:val=""/>
+      <w:lvlJc w:val="left"/>
+      <w:pPr>
+        <w:ind w:left="2880" w:hanging="360"/>
+      </w:pPr>
+      <w:rPr>
+        <w:rFonts w:ascii="Symbol" w:hAnsi="Symbol" w:hint="default"/>
+      </w:rPr>
+    </w:lvl>
+    <w:lvl w:ilvl="4" w:tplc="04090003" w:tentative="1">
       <w:start w:val="1"/>
       <w:numFmt w:val="bullet"/>
       <w:lvlText w:val="o"/>
       <w:lvlJc w:val="left"/>
       <w:pPr>
-        <w:ind w:left="1440" w:hanging="360"/>
+        <w:ind w:left="3600" w:hanging="360"/>
       </w:pPr>
       <w:rPr>
         <w:rFonts w:ascii="Courier New" w:hAnsi="Courier New" w:cs="Courier New" w:hint="default"/>
       </w:rPr>
     </w:lvl>
-    <w:lvl w:ilvl="2" w:tplc="04090005" w:tentative="1">
+    <w:lvl w:ilvl="5" w:tplc="04090005" w:tentative="1">
       <w:start w:val="1"/>
       <w:numFmt w:val="bullet"/>
       <w:lvlText w:val=""/>
       <w:lvlJc w:val="left"/>
       <w:pPr>
-        <w:ind w:left="2160" w:hanging="360"/>
+        <w:ind w:left="4320" w:hanging="360"/>
       </w:pPr>
       <w:rPr>
         <w:rFonts w:ascii="Marlett" w:hAnsi="Marlett" w:hint="default"/>
       </w:rPr>
     </w:lvl>
-    <w:lvl w:ilvl="3" w:tplc="04090001" w:tentative="1">
+    <w:lvl w:ilvl="6" w:tplc="04090001" w:tentative="1">
       <w:start w:val="1"/>
       <w:numFmt w:val="bullet"/>
       <w:lvlText w:val=""/>
       <w:lvlJc w:val="left"/>
       <w:pPr>
-        <w:ind w:left="2880" w:hanging="360"/>
+        <w:ind w:left="5040" w:hanging="360"/>
       </w:pPr>
       <w:rPr>
         <w:rFonts w:ascii="Symbol" w:hAnsi="Symbol" w:hint="default"/>
       </w:rPr>
     </w:lvl>
-    <w:lvl w:ilvl="4" w:tplc="04090003" w:tentative="1">
+    <w:lvl w:ilvl="7" w:tplc="04090003" w:tentative="1">
       <w:start w:val="1"/>
       <w:numFmt w:val="bullet"/>
       <w:lvlText w:val="o"/>
       <w:lvlJc w:val="left"/>
       <w:pPr>
-        <w:ind w:left="3600" w:hanging="360"/>
+        <w:ind w:left="5760" w:hanging="360"/>
       </w:pPr>
       <w:rPr>
         <w:rFonts w:ascii="Courier New" w:hAnsi="Courier New" w:cs="Courier New" w:hint="default"/>
       </w:rPr>
     </w:lvl>
-    <w:lvl w:ilvl="5" w:tplc="04090005" w:tentative="1">
+    <w:lvl w:ilvl="8" w:tplc="04090005" w:tentative="1">
       <w:start w:val="1"/>
       <w:numFmt w:val="bullet"/>
       <w:lvlText w:val=""/>
       <w:lvlJc w:val="left"/>
       <w:pPr>
-        <w:ind w:left="4320" w:hanging="360"/>
+        <w:ind w:left="6480" w:hanging="360"/>
       </w:pPr>
       <w:rPr>
         <w:rFonts w:ascii="Marlett" w:hAnsi="Marlett" w:hint="default"/>
       </w:rPr>
     </w:lvl>
-    <w:lvl w:ilvl="6" w:tplc="04090001" w:tentative="1">
-      <w:start w:val="1"/>
-      <w:numFmt w:val="bullet"/>
-      <w:lvlText w:val=""/>
-      <w:lvlJc w:val="left"/>
-      <w:pPr>
-        <w:ind w:left="5040" w:hanging="360"/>
-      </w:pPr>
-      <w:rPr>
-        <w:rFonts w:ascii="Symbol" w:hAnsi="Symbol" w:hint="default"/>
-      </w:rPr>
-    </w:lvl>
-    <w:lvl w:ilvl="7" w:tplc="04090003" w:tentative="1">
-      <w:start w:val="1"/>
-      <w:numFmt w:val="bullet"/>
-      <w:lvlText w:val="o"/>
-      <w:lvlJc w:val="left"/>
-      <w:pPr>
-        <w:ind w:left="5760" w:hanging="360"/>
-      </w:pPr>
-      <w:rPr>
-        <w:rFonts w:ascii="Courier New" w:hAnsi="Courier New" w:cs="Courier New" w:hint="default"/>
-      </w:rPr>
-    </w:lvl>
-    <w:lvl w:ilvl="8" w:tplc="04090005" w:tentative="1">
-      <w:start w:val="1"/>
-      <w:numFmt w:val="bullet"/>
-      <w:lvlText w:val=""/>
-      <w:lvlJc w:val="left"/>
-      <w:pPr>
-        <w:ind w:left="6480" w:hanging="360"/>
-      </w:pPr>
-      <w:rPr>
-        <w:rFonts w:ascii="Marlett" w:hAnsi="Marlett" w:hint="default"/>
-      </w:rPr>
-    </w:lvl>
   </w:abstractNum>
-  <w:abstractNum w:abstractNumId="27" w15:restartNumberingAfterBreak="0">
+  <w:abstractNum w:abstractNumId="29" w15:restartNumberingAfterBreak="0">
     <w:nsid w:val="52014A51"/>
     <w:multiLevelType w:val="hybridMultilevel"/>
     <w:tmpl w:val="99D04FC0"/>
@@ -11465,7 +11710,7 @@
       </w:rPr>
     </w:lvl>
   </w:abstractNum>
-  <w:abstractNum w:abstractNumId="28" w15:restartNumberingAfterBreak="0">
+  <w:abstractNum w:abstractNumId="30" w15:restartNumberingAfterBreak="0">
     <w:nsid w:val="55BA01B6"/>
     <w:multiLevelType w:val="hybridMultilevel"/>
     <w:tmpl w:val="C64611FA"/>
@@ -11578,7 +11823,7 @@
       </w:rPr>
     </w:lvl>
   </w:abstractNum>
-  <w:abstractNum w:abstractNumId="29" w15:restartNumberingAfterBreak="0">
+  <w:abstractNum w:abstractNumId="31" w15:restartNumberingAfterBreak="0">
     <w:nsid w:val="629651C5"/>
     <w:multiLevelType w:val="hybridMultilevel"/>
     <w:tmpl w:val="4CCCC06A"/>
@@ -11691,7 +11936,7 @@
       </w:rPr>
     </w:lvl>
   </w:abstractNum>
-  <w:abstractNum w:abstractNumId="30" w15:restartNumberingAfterBreak="0">
+  <w:abstractNum w:abstractNumId="32" w15:restartNumberingAfterBreak="0">
     <w:nsid w:val="63434DA9"/>
     <w:multiLevelType w:val="hybridMultilevel"/>
     <w:tmpl w:val="231C57FE"/>
@@ -11804,7 +12049,7 @@
       </w:rPr>
     </w:lvl>
   </w:abstractNum>
-  <w:abstractNum w:abstractNumId="31" w15:restartNumberingAfterBreak="0">
+  <w:abstractNum w:abstractNumId="33" w15:restartNumberingAfterBreak="0">
     <w:nsid w:val="648B67C1"/>
     <w:multiLevelType w:val="hybridMultilevel"/>
     <w:tmpl w:val="3D2AD972"/>
@@ -11917,7 +12162,7 @@
       </w:rPr>
     </w:lvl>
   </w:abstractNum>
-  <w:abstractNum w:abstractNumId="32" w15:restartNumberingAfterBreak="0">
+  <w:abstractNum w:abstractNumId="34" w15:restartNumberingAfterBreak="0">
     <w:nsid w:val="67981056"/>
     <w:multiLevelType w:val="hybridMultilevel"/>
     <w:tmpl w:val="15E2F1CA"/>
@@ -12003,7 +12248,7 @@
       </w:pPr>
     </w:lvl>
   </w:abstractNum>
-  <w:abstractNum w:abstractNumId="33" w15:restartNumberingAfterBreak="0">
+  <w:abstractNum w:abstractNumId="35" w15:restartNumberingAfterBreak="0">
     <w:nsid w:val="69CE555A"/>
     <w:multiLevelType w:val="hybridMultilevel"/>
     <w:tmpl w:val="317824BE"/>
@@ -12116,7 +12361,120 @@
       </w:rPr>
     </w:lvl>
   </w:abstractNum>
-  <w:abstractNum w:abstractNumId="34" w15:restartNumberingAfterBreak="0">
+  <w:abstractNum w:abstractNumId="36" w15:restartNumberingAfterBreak="0">
+    <w:nsid w:val="73780118"/>
+    <w:multiLevelType w:val="hybridMultilevel"/>
+    <w:tmpl w:val="2906341C"/>
+    <w:lvl w:ilvl="0" w:tplc="C764D4B4">
+      <w:start w:val="1"/>
+      <w:numFmt w:val="bullet"/>
+      <w:lvlText w:val="_"/>
+      <w:lvlJc w:val="left"/>
+      <w:pPr>
+        <w:ind w:left="1440" w:hanging="360"/>
+      </w:pPr>
+      <w:rPr>
+        <w:rFonts w:ascii="Sylfaen" w:hAnsi="Sylfaen" w:hint="default"/>
+      </w:rPr>
+    </w:lvl>
+    <w:lvl w:ilvl="1" w:tplc="04090003" w:tentative="1">
+      <w:start w:val="1"/>
+      <w:numFmt w:val="bullet"/>
+      <w:lvlText w:val="o"/>
+      <w:lvlJc w:val="left"/>
+      <w:pPr>
+        <w:ind w:left="2160" w:hanging="360"/>
+      </w:pPr>
+      <w:rPr>
+        <w:rFonts w:ascii="Courier New" w:hAnsi="Courier New" w:cs="Courier New" w:hint="default"/>
+      </w:rPr>
+    </w:lvl>
+    <w:lvl w:ilvl="2" w:tplc="C764D4B4">
+      <w:start w:val="1"/>
+      <w:numFmt w:val="bullet"/>
+      <w:lvlText w:val="_"/>
+      <w:lvlJc w:val="left"/>
+      <w:pPr>
+        <w:ind w:left="2880" w:hanging="360"/>
+      </w:pPr>
+      <w:rPr>
+        <w:rFonts w:ascii="Sylfaen" w:hAnsi="Sylfaen" w:hint="default"/>
+      </w:rPr>
+    </w:lvl>
+    <w:lvl w:ilvl="3" w:tplc="04090001" w:tentative="1">
+      <w:start w:val="1"/>
+      <w:numFmt w:val="bullet"/>
+      <w:lvlText w:val=""/>
+      <w:lvlJc w:val="left"/>
+      <w:pPr>
+        <w:ind w:left="3600" w:hanging="360"/>
+      </w:pPr>
+      <w:rPr>
+        <w:rFonts w:ascii="Symbol" w:hAnsi="Symbol" w:hint="default"/>
+      </w:rPr>
+    </w:lvl>
+    <w:lvl w:ilvl="4" w:tplc="04090003" w:tentative="1">
+      <w:start w:val="1"/>
+      <w:numFmt w:val="bullet"/>
+      <w:lvlText w:val="o"/>
+      <w:lvlJc w:val="left"/>
+      <w:pPr>
+        <w:ind w:left="4320" w:hanging="360"/>
+      </w:pPr>
+      <w:rPr>
+        <w:rFonts w:ascii="Courier New" w:hAnsi="Courier New" w:cs="Courier New" w:hint="default"/>
+      </w:rPr>
+    </w:lvl>
+    <w:lvl w:ilvl="5" w:tplc="04090005" w:tentative="1">
+      <w:start w:val="1"/>
+      <w:numFmt w:val="bullet"/>
+      <w:lvlText w:val=""/>
+      <w:lvlJc w:val="left"/>
+      <w:pPr>
+        <w:ind w:left="5040" w:hanging="360"/>
+      </w:pPr>
+      <w:rPr>
+        <w:rFonts w:ascii="Wingdings" w:hAnsi="Wingdings" w:hint="default"/>
+      </w:rPr>
+    </w:lvl>
+    <w:lvl w:ilvl="6" w:tplc="04090001" w:tentative="1">
+      <w:start w:val="1"/>
+      <w:numFmt w:val="bullet"/>
+      <w:lvlText w:val=""/>
+      <w:lvlJc w:val="left"/>
+      <w:pPr>
+        <w:ind w:left="5760" w:hanging="360"/>
+      </w:pPr>
+      <w:rPr>
+        <w:rFonts w:ascii="Symbol" w:hAnsi="Symbol" w:hint="default"/>
+      </w:rPr>
+    </w:lvl>
+    <w:lvl w:ilvl="7" w:tplc="04090003" w:tentative="1">
+      <w:start w:val="1"/>
+      <w:numFmt w:val="bullet"/>
+      <w:lvlText w:val="o"/>
+      <w:lvlJc w:val="left"/>
+      <w:pPr>
+        <w:ind w:left="6480" w:hanging="360"/>
+      </w:pPr>
+      <w:rPr>
+        <w:rFonts w:ascii="Courier New" w:hAnsi="Courier New" w:cs="Courier New" w:hint="default"/>
+      </w:rPr>
+    </w:lvl>
+    <w:lvl w:ilvl="8" w:tplc="04090005" w:tentative="1">
+      <w:start w:val="1"/>
+      <w:numFmt w:val="bullet"/>
+      <w:lvlText w:val=""/>
+      <w:lvlJc w:val="left"/>
+      <w:pPr>
+        <w:ind w:left="7200" w:hanging="360"/>
+      </w:pPr>
+      <w:rPr>
+        <w:rFonts w:ascii="Wingdings" w:hAnsi="Wingdings" w:hint="default"/>
+      </w:rPr>
+    </w:lvl>
+  </w:abstractNum>
+  <w:abstractNum w:abstractNumId="37" w15:restartNumberingAfterBreak="0">
     <w:nsid w:val="73816DF3"/>
     <w:multiLevelType w:val="hybridMultilevel"/>
     <w:tmpl w:val="80F84244"/>
@@ -12229,7 +12587,7 @@
       </w:rPr>
     </w:lvl>
   </w:abstractNum>
-  <w:abstractNum w:abstractNumId="35" w15:restartNumberingAfterBreak="0">
+  <w:abstractNum w:abstractNumId="38" w15:restartNumberingAfterBreak="0">
     <w:nsid w:val="74E41768"/>
     <w:multiLevelType w:val="hybridMultilevel"/>
     <w:tmpl w:val="46A6E0EC"/>
@@ -12342,7 +12700,7 @@
       </w:rPr>
     </w:lvl>
   </w:abstractNum>
-  <w:abstractNum w:abstractNumId="36" w15:restartNumberingAfterBreak="0">
+  <w:abstractNum w:abstractNumId="39" w15:restartNumberingAfterBreak="0">
     <w:nsid w:val="78A63A44"/>
     <w:multiLevelType w:val="hybridMultilevel"/>
     <w:tmpl w:val="49F0FD16"/>
@@ -12455,7 +12813,7 @@
       </w:rPr>
     </w:lvl>
   </w:abstractNum>
-  <w:abstractNum w:abstractNumId="37" w15:restartNumberingAfterBreak="0">
+  <w:abstractNum w:abstractNumId="40" w15:restartNumberingAfterBreak="0">
     <w:nsid w:val="7C732D7B"/>
     <w:multiLevelType w:val="hybridMultilevel"/>
     <w:tmpl w:val="E11EF5F2"/>
@@ -12541,7 +12899,119 @@
       </w:pPr>
     </w:lvl>
   </w:abstractNum>
-  <w:abstractNum w:abstractNumId="38" w15:restartNumberingAfterBreak="0">
+  <w:abstractNum w:abstractNumId="41" w15:restartNumberingAfterBreak="0">
+    <w:nsid w:val="7CF10E7F"/>
+    <w:multiLevelType w:val="hybridMultilevel"/>
+    <w:tmpl w:val="9BAA4454"/>
+    <w:lvl w:ilvl="0" w:tplc="C764D4B4">
+      <w:start w:val="1"/>
+      <w:numFmt w:val="bullet"/>
+      <w:lvlText w:val="_"/>
+      <w:lvlJc w:val="left"/>
+      <w:pPr>
+        <w:ind w:left="1440" w:hanging="360"/>
+      </w:pPr>
+      <w:rPr>
+        <w:rFonts w:ascii="Sylfaen" w:hAnsi="Sylfaen" w:hint="default"/>
+      </w:rPr>
+    </w:lvl>
+    <w:lvl w:ilvl="1" w:tplc="C764D4B4">
+      <w:start w:val="1"/>
+      <w:numFmt w:val="bullet"/>
+      <w:lvlText w:val="_"/>
+      <w:lvlJc w:val="left"/>
+      <w:pPr>
+        <w:ind w:left="2160" w:hanging="360"/>
+      </w:pPr>
+      <w:rPr>
+        <w:rFonts w:ascii="Sylfaen" w:hAnsi="Sylfaen" w:hint="default"/>
+      </w:rPr>
+    </w:lvl>
+    <w:lvl w:ilvl="2" w:tplc="8C10CE5C">
+      <w:numFmt w:val="bullet"/>
+      <w:lvlText w:val="•"/>
+      <w:lvlJc w:val="left"/>
+      <w:pPr>
+        <w:ind w:left="3240" w:hanging="720"/>
+      </w:pPr>
+      <w:rPr>
+        <w:rFonts w:ascii="Calibri" w:eastAsiaTheme="minorHAnsi" w:hAnsi="Calibri" w:cs="Calibri" w:hint="default"/>
+      </w:rPr>
+    </w:lvl>
+    <w:lvl w:ilvl="3" w:tplc="04090001" w:tentative="1">
+      <w:start w:val="1"/>
+      <w:numFmt w:val="bullet"/>
+      <w:lvlText w:val=""/>
+      <w:lvlJc w:val="left"/>
+      <w:pPr>
+        <w:ind w:left="3600" w:hanging="360"/>
+      </w:pPr>
+      <w:rPr>
+        <w:rFonts w:ascii="Symbol" w:hAnsi="Symbol" w:hint="default"/>
+      </w:rPr>
+    </w:lvl>
+    <w:lvl w:ilvl="4" w:tplc="04090003" w:tentative="1">
+      <w:start w:val="1"/>
+      <w:numFmt w:val="bullet"/>
+      <w:lvlText w:val="o"/>
+      <w:lvlJc w:val="left"/>
+      <w:pPr>
+        <w:ind w:left="4320" w:hanging="360"/>
+      </w:pPr>
+      <w:rPr>
+        <w:rFonts w:ascii="Courier New" w:hAnsi="Courier New" w:cs="Courier New" w:hint="default"/>
+      </w:rPr>
+    </w:lvl>
+    <w:lvl w:ilvl="5" w:tplc="04090005" w:tentative="1">
+      <w:start w:val="1"/>
+      <w:numFmt w:val="bullet"/>
+      <w:lvlText w:val=""/>
+      <w:lvlJc w:val="left"/>
+      <w:pPr>
+        <w:ind w:left="5040" w:hanging="360"/>
+      </w:pPr>
+      <w:rPr>
+        <w:rFonts w:ascii="Wingdings" w:hAnsi="Wingdings" w:hint="default"/>
+      </w:rPr>
+    </w:lvl>
+    <w:lvl w:ilvl="6" w:tplc="04090001" w:tentative="1">
+      <w:start w:val="1"/>
+      <w:numFmt w:val="bullet"/>
+      <w:lvlText w:val=""/>
+      <w:lvlJc w:val="left"/>
+      <w:pPr>
+        <w:ind w:left="5760" w:hanging="360"/>
+      </w:pPr>
+      <w:rPr>
+        <w:rFonts w:ascii="Symbol" w:hAnsi="Symbol" w:hint="default"/>
+      </w:rPr>
+    </w:lvl>
+    <w:lvl w:ilvl="7" w:tplc="04090003" w:tentative="1">
+      <w:start w:val="1"/>
+      <w:numFmt w:val="bullet"/>
+      <w:lvlText w:val="o"/>
+      <w:lvlJc w:val="left"/>
+      <w:pPr>
+        <w:ind w:left="6480" w:hanging="360"/>
+      </w:pPr>
+      <w:rPr>
+        <w:rFonts w:ascii="Courier New" w:hAnsi="Courier New" w:cs="Courier New" w:hint="default"/>
+      </w:rPr>
+    </w:lvl>
+    <w:lvl w:ilvl="8" w:tplc="04090005" w:tentative="1">
+      <w:start w:val="1"/>
+      <w:numFmt w:val="bullet"/>
+      <w:lvlText w:val=""/>
+      <w:lvlJc w:val="left"/>
+      <w:pPr>
+        <w:ind w:left="7200" w:hanging="360"/>
+      </w:pPr>
+      <w:rPr>
+        <w:rFonts w:ascii="Wingdings" w:hAnsi="Wingdings" w:hint="default"/>
+      </w:rPr>
+    </w:lvl>
+  </w:abstractNum>
+  <w:abstractNum w:abstractNumId="42" w15:restartNumberingAfterBreak="0">
     <w:nsid w:val="7D131C21"/>
     <w:multiLevelType w:val="hybridMultilevel"/>
     <w:tmpl w:val="990A94B8"/>
@@ -12658,7 +13128,7 @@
     <w:abstractNumId w:val="8"/>
   </w:num>
   <w:num w:numId="2">
-    <w:abstractNumId w:val="17"/>
+    <w:abstractNumId w:val="19"/>
   </w:num>
   <w:num w:numId="3">
     <w:abstractNumId w:val="1"/>
@@ -12667,34 +13137,34 @@
     <w:abstractNumId w:val="6"/>
   </w:num>
   <w:num w:numId="5">
-    <w:abstractNumId w:val="33"/>
+    <w:abstractNumId w:val="35"/>
   </w:num>
   <w:num w:numId="6">
-    <w:abstractNumId w:val="35"/>
+    <w:abstractNumId w:val="38"/>
   </w:num>
   <w:num w:numId="7">
-    <w:abstractNumId w:val="24"/>
+    <w:abstractNumId w:val="26"/>
   </w:num>
   <w:num w:numId="8">
-    <w:abstractNumId w:val="22"/>
+    <w:abstractNumId w:val="24"/>
   </w:num>
   <w:num w:numId="9">
     <w:abstractNumId w:val="2"/>
   </w:num>
   <w:num w:numId="10">
-    <w:abstractNumId w:val="14"/>
+    <w:abstractNumId w:val="16"/>
   </w:num>
   <w:num w:numId="11">
-    <w:abstractNumId w:val="21"/>
+    <w:abstractNumId w:val="23"/>
   </w:num>
   <w:num w:numId="12">
     <w:abstractNumId w:val="5"/>
   </w:num>
   <w:num w:numId="13">
-    <w:abstractNumId w:val="16"/>
+    <w:abstractNumId w:val="18"/>
   </w:num>
   <w:num w:numId="14">
-    <w:abstractNumId w:val="32"/>
+    <w:abstractNumId w:val="34"/>
   </w:num>
   <w:num w:numId="15">
     <w:abstractNumId w:val="9"/>
@@ -12703,85 +13173,97 @@
     <w:abstractNumId w:val="4"/>
   </w:num>
   <w:num w:numId="17">
-    <w:abstractNumId w:val="26"/>
+    <w:abstractNumId w:val="28"/>
   </w:num>
   <w:num w:numId="18">
-    <w:abstractNumId w:val="25"/>
+    <w:abstractNumId w:val="27"/>
   </w:num>
   <w:num w:numId="19">
-    <w:abstractNumId w:val="28"/>
+    <w:abstractNumId w:val="30"/>
   </w:num>
   <w:num w:numId="20">
-    <w:abstractNumId w:val="13"/>
+    <w:abstractNumId w:val="14"/>
   </w:num>
   <w:num w:numId="21">
-    <w:abstractNumId w:val="36"/>
+    <w:abstractNumId w:val="39"/>
   </w:num>
   <w:num w:numId="22">
     <w:abstractNumId w:val="10"/>
   </w:num>
   <w:num w:numId="23">
-    <w:abstractNumId w:val="18"/>
+    <w:abstractNumId w:val="20"/>
   </w:num>
   <w:num w:numId="24">
-    <w:abstractNumId w:val="37"/>
+    <w:abstractNumId w:val="40"/>
   </w:num>
   <w:num w:numId="25">
-    <w:abstractNumId w:val="17"/>
+    <w:abstractNumId w:val="19"/>
     <w:lvlOverride w:ilvl="0">
       <w:startOverride w:val="1"/>
     </w:lvlOverride>
   </w:num>
   <w:num w:numId="26">
-    <w:abstractNumId w:val="38"/>
+    <w:abstractNumId w:val="42"/>
   </w:num>
   <w:num w:numId="27">
-    <w:abstractNumId w:val="12"/>
+    <w:abstractNumId w:val="13"/>
   </w:num>
   <w:num w:numId="28">
-    <w:abstractNumId w:val="12"/>
+    <w:abstractNumId w:val="13"/>
     <w:lvlOverride w:ilvl="0">
       <w:startOverride w:val="1"/>
     </w:lvlOverride>
   </w:num>
   <w:num w:numId="29">
-    <w:abstractNumId w:val="11"/>
+    <w:abstractNumId w:val="12"/>
   </w:num>
   <w:num w:numId="30">
-    <w:abstractNumId w:val="27"/>
+    <w:abstractNumId w:val="29"/>
   </w:num>
   <w:num w:numId="31">
-    <w:abstractNumId w:val="19"/>
+    <w:abstractNumId w:val="21"/>
   </w:num>
   <w:num w:numId="32">
-    <w:abstractNumId w:val="15"/>
+    <w:abstractNumId w:val="17"/>
   </w:num>
   <w:num w:numId="33">
     <w:abstractNumId w:val="7"/>
   </w:num>
   <w:num w:numId="34">
-    <w:abstractNumId w:val="20"/>
+    <w:abstractNumId w:val="22"/>
   </w:num>
   <w:num w:numId="35">
     <w:abstractNumId w:val="3"/>
   </w:num>
   <w:num w:numId="36">
-    <w:abstractNumId w:val="31"/>
+    <w:abstractNumId w:val="33"/>
   </w:num>
   <w:num w:numId="37">
-    <w:abstractNumId w:val="30"/>
+    <w:abstractNumId w:val="32"/>
   </w:num>
   <w:num w:numId="38">
     <w:abstractNumId w:val="0"/>
   </w:num>
   <w:num w:numId="39">
-    <w:abstractNumId w:val="29"/>
+    <w:abstractNumId w:val="31"/>
   </w:num>
   <w:num w:numId="40">
-    <w:abstractNumId w:val="23"/>
+    <w:abstractNumId w:val="25"/>
   </w:num>
   <w:num w:numId="41">
-    <w:abstractNumId w:val="34"/>
+    <w:abstractNumId w:val="37"/>
+  </w:num>
+  <w:num w:numId="42">
+    <w:abstractNumId w:val="15"/>
+  </w:num>
+  <w:num w:numId="43">
+    <w:abstractNumId w:val="11"/>
+  </w:num>
+  <w:num w:numId="44">
+    <w:abstractNumId w:val="41"/>
+  </w:num>
+  <w:num w:numId="45">
+    <w:abstractNumId w:val="36"/>
   </w:num>
 </w:numbering>
 </file>
@@ -13853,7 +14335,7 @@
 </file>
 
 <file path=customXml/itemProps1.xml><?xml version="1.0" encoding="utf-8"?>
-<ds:datastoreItem xmlns:ds="http://schemas.openxmlformats.org/officeDocument/2006/customXml" ds:itemID="{BFF936AA-EC45-4785-8BEA-3DEB06E8DBBD}">
+<ds:datastoreItem xmlns:ds="http://schemas.openxmlformats.org/officeDocument/2006/customXml" ds:itemID="{C32EF118-9697-4CD0-A39D-F776C102788D}">
   <ds:schemaRefs>
     <ds:schemaRef ds:uri="http://schemas.openxmlformats.org/officeDocument/2006/bibliography"/>
   </ds:schemaRefs>

</xml_diff>

<commit_message>
Adding Complete DART Model
</commit_message>
<xml_diff>
--- a/INFS702-Assignment2/final.docx
+++ b/INFS702-Assignment2/final.docx
@@ -1,18 +1,11 @@
 
 <file path=word/document.xml><?xml version="1.0" encoding="utf-8"?>
-<w:document xmlns:wpc="http://schemas.microsoft.com/office/word/2010/wordprocessingCanvas" xmlns:mc="http://schemas.openxmlformats.org/markup-compatibility/2006" xmlns:o="urn:schemas-microsoft-com:office:office" xmlns:r="http://schemas.openxmlformats.org/officeDocument/2006/relationships" xmlns:m="http://schemas.openxmlformats.org/officeDocument/2006/math" xmlns:v="urn:schemas-microsoft-com:vml" xmlns:wp14="http://schemas.microsoft.com/office/word/2010/wordprocessingDrawing" xmlns:wp="http://schemas.openxmlformats.org/drawingml/2006/wordprocessingDrawing" xmlns:w10="urn:schemas-microsoft-com:office:word" xmlns:w="http://schemas.openxmlformats.org/wordprocessingml/2006/main" xmlns:w14="http://schemas.microsoft.com/office/word/2010/wordml" xmlns:w15="http://schemas.microsoft.com/office/word/2012/wordml" xmlns:wpg="http://schemas.microsoft.com/office/word/2010/wordprocessingGroup" xmlns:wpi="http://schemas.microsoft.com/office/word/2010/wordprocessingInk" xmlns:wne="http://schemas.microsoft.com/office/word/2006/wordml" xmlns:wps="http://schemas.microsoft.com/office/word/2010/wordprocessingShape" mc:Ignorable="w14 w15 wp14">
+<w:document xmlns:wpc="http://schemas.microsoft.com/office/word/2010/wordprocessingCanvas" xmlns:cx="http://schemas.microsoft.com/office/drawing/2014/chartex" xmlns:mc="http://schemas.openxmlformats.org/markup-compatibility/2006" xmlns:o="urn:schemas-microsoft-com:office:office" xmlns:r="http://schemas.openxmlformats.org/officeDocument/2006/relationships" xmlns:m="http://schemas.openxmlformats.org/officeDocument/2006/math" xmlns:v="urn:schemas-microsoft-com:vml" xmlns:wp14="http://schemas.microsoft.com/office/word/2010/wordprocessingDrawing" xmlns:wp="http://schemas.openxmlformats.org/drawingml/2006/wordprocessingDrawing" xmlns:w10="urn:schemas-microsoft-com:office:word" xmlns:w="http://schemas.openxmlformats.org/wordprocessingml/2006/main" xmlns:w14="http://schemas.microsoft.com/office/word/2010/wordml" xmlns:w15="http://schemas.microsoft.com/office/word/2012/wordml" xmlns:w16se="http://schemas.microsoft.com/office/word/2015/wordml/symex" xmlns:wpg="http://schemas.microsoft.com/office/word/2010/wordprocessingGroup" xmlns:wpi="http://schemas.microsoft.com/office/word/2010/wordprocessingInk" xmlns:wne="http://schemas.microsoft.com/office/word/2006/wordml" xmlns:wps="http://schemas.microsoft.com/office/word/2010/wordprocessingShape" mc:Ignorable="w14 w15 w16se wp14">
   <w:body>
     <w:p>
       <w:r>
-        <w:t xml:space="preserve">Trang </w:t>
-      </w:r>
-      <w:proofErr w:type="spellStart"/>
-      <w:proofErr w:type="gramStart"/>
-      <w:r>
-        <w:t>bia</w:t>
-      </w:r>
-      <w:proofErr w:type="spellEnd"/>
-      <w:proofErr w:type="gramEnd"/>
+        <w:t>Trang bia</w:t>
+      </w:r>
     </w:p>
     <w:p>
       <w:r>
@@ -2159,23 +2152,7 @@
           <w:rFonts w:cstheme="minorHAnsi"/>
           <w:color w:val="000000"/>
         </w:rPr>
-        <w:t xml:space="preserve">Reported on 2018: The application of GO-JEK </w:t>
-      </w:r>
-      <w:proofErr w:type="gramStart"/>
-      <w:r>
-        <w:rPr>
-          <w:rFonts w:cstheme="minorHAnsi"/>
-          <w:color w:val="000000"/>
-        </w:rPr>
-        <w:t>company</w:t>
-      </w:r>
-      <w:proofErr w:type="gramEnd"/>
-      <w:r>
-        <w:rPr>
-          <w:rFonts w:cstheme="minorHAnsi"/>
-          <w:color w:val="000000"/>
-        </w:rPr>
-        <w:t xml:space="preserve"> has been downloaded more than 60 million times in Indonesia, according to a press release last month. GO-JEK has over 900,000 registered drivers in the country and facilitates over 100 million transactions a month.</w:t>
+        <w:t>Reported on 2018: The application of GO-JEK company has been downloaded more than 60 million times in Indonesia, according to a press release last month. GO-JEK has over 900,000 registered drivers in the country and facilitates over 100 million transactions a month.</w:t>
       </w:r>
     </w:p>
     <w:p>
@@ -2323,23 +2300,7 @@
           <w:rFonts w:cstheme="minorHAnsi"/>
           <w:color w:val="000000"/>
         </w:rPr>
-        <w:t xml:space="preserve">GO-VIET is an application for ride-hailing, online shipping, </w:t>
-      </w:r>
-      <w:proofErr w:type="gramStart"/>
-      <w:r>
-        <w:rPr>
-          <w:rFonts w:cstheme="minorHAnsi"/>
-          <w:color w:val="000000"/>
-        </w:rPr>
-        <w:t>food</w:t>
-      </w:r>
-      <w:proofErr w:type="gramEnd"/>
-      <w:r>
-        <w:rPr>
-          <w:rFonts w:cstheme="minorHAnsi"/>
-          <w:color w:val="000000"/>
-        </w:rPr>
-        <w:t xml:space="preserve"> delivery, billing and daily services. At the moment, GO-JEK invests more than US $ 500 million in 4 markets in South East Asia including Vietnam, Singapore, Thailand, Philippines. With that amount of money, GO-VIET in Vietnam is the biggest competitor of Grab in Vietnam, when it owns more than 95% of the market ride-hailing technology.</w:t>
+        <w:t>GO-VIET is an application for ride-hailing, online shipping, food delivery, billing and daily services. At the moment, GO-JEK invests more than US $ 500 million in 4 markets in South East Asia including Vietnam, Singapore, Thailand, Philippines. With that amount of money, GO-VIET in Vietnam is the biggest competitor of Grab in Vietnam, when it owns more than 95% of the market ride-hailing technology.</w:t>
       </w:r>
     </w:p>
     <w:p>
@@ -4237,7 +4198,6 @@
           <w:lang w:val="fr-FR"/>
         </w:rPr>
       </w:pPr>
-      <w:proofErr w:type="spellStart"/>
       <w:r>
         <w:rPr>
           <w:b/>
@@ -4245,29 +4205,8 @@
           <w:szCs w:val="28"/>
           <w:lang w:val="fr-FR"/>
         </w:rPr>
-        <w:t>Pak</w:t>
-      </w:r>
-      <w:proofErr w:type="spellEnd"/>
-      <w:r>
-        <w:rPr>
-          <w:b/>
-          <w:sz w:val="28"/>
-          <w:szCs w:val="28"/>
-          <w:lang w:val="fr-FR"/>
-        </w:rPr>
-        <w:t xml:space="preserve"> </w:t>
-      </w:r>
-      <w:proofErr w:type="spellStart"/>
-      <w:r>
-        <w:rPr>
-          <w:b/>
-          <w:sz w:val="28"/>
-          <w:szCs w:val="28"/>
-          <w:lang w:val="fr-FR"/>
-        </w:rPr>
-        <w:t>Sugeng</w:t>
-      </w:r>
-      <w:proofErr w:type="spellEnd"/>
+        <w:t>Pak Sugeng</w:t>
+      </w:r>
       <w:r>
         <w:rPr>
           <w:szCs w:val="24"/>
@@ -4466,7 +4405,6 @@
           <w:lang w:val="fr-FR"/>
         </w:rPr>
       </w:pPr>
-      <w:proofErr w:type="spellStart"/>
       <w:r>
         <w:rPr>
           <w:b/>
@@ -4477,7 +4415,6 @@
         <w:lastRenderedPageBreak/>
         <w:t>Nuridah</w:t>
       </w:r>
-      <w:proofErr w:type="spellEnd"/>
       <w:r>
         <w:rPr>
           <w:szCs w:val="24"/>
@@ -5139,13 +5076,8 @@
         <w:t xml:space="preserve"> a house </w:t>
       </w:r>
       <w:r>
-        <w:t xml:space="preserve">chore </w:t>
-      </w:r>
-      <w:proofErr w:type="gramStart"/>
-      <w:r>
-        <w:t>worker.</w:t>
-      </w:r>
-      <w:proofErr w:type="gramEnd"/>
+        <w:t>chore worker.</w:t>
+      </w:r>
     </w:p>
     <w:p>
       <w:pPr>
@@ -5527,21 +5459,7 @@
         <w:rPr>
           <w:szCs w:val="24"/>
         </w:rPr>
-        <w:t xml:space="preserve">Facebook –via Facebook </w:t>
-      </w:r>
-      <w:proofErr w:type="spellStart"/>
-      <w:r>
-        <w:rPr>
-          <w:szCs w:val="24"/>
-        </w:rPr>
-        <w:t>fanpage</w:t>
-      </w:r>
-      <w:proofErr w:type="spellEnd"/>
-      <w:r>
-        <w:rPr>
-          <w:szCs w:val="24"/>
-        </w:rPr>
-        <w:t xml:space="preserve"> and Facebook group.</w:t>
+        <w:t>Facebook –via Facebook fanpage and Facebook group.</w:t>
       </w:r>
     </w:p>
     <w:p>
@@ -5556,19 +5474,11 @@
           <w:szCs w:val="24"/>
         </w:rPr>
       </w:pPr>
-      <w:proofErr w:type="spellStart"/>
-      <w:r>
-        <w:rPr>
-          <w:szCs w:val="24"/>
-        </w:rPr>
-        <w:t>Youtube</w:t>
-      </w:r>
-      <w:proofErr w:type="spellEnd"/>
-      <w:r>
-        <w:rPr>
-          <w:szCs w:val="24"/>
-        </w:rPr>
-        <w:t xml:space="preserve"> channel</w:t>
+      <w:r>
+        <w:rPr>
+          <w:szCs w:val="24"/>
+        </w:rPr>
+        <w:t>Youtube channel</w:t>
       </w:r>
     </w:p>
     <w:p>
@@ -5622,21 +5532,7 @@
         <w:rPr>
           <w:szCs w:val="24"/>
         </w:rPr>
-        <w:t>Notifications of apps/</w:t>
-      </w:r>
-      <w:proofErr w:type="spellStart"/>
-      <w:r>
-        <w:rPr>
-          <w:szCs w:val="24"/>
-        </w:rPr>
-        <w:t>sms</w:t>
-      </w:r>
-      <w:proofErr w:type="spellEnd"/>
-      <w:r>
-        <w:rPr>
-          <w:szCs w:val="24"/>
-        </w:rPr>
-        <w:t>/email</w:t>
+        <w:t>Notifications of apps/sms/email</w:t>
       </w:r>
     </w:p>
     <w:p>
@@ -5668,35 +5564,7 @@
         <w:rPr>
           <w:szCs w:val="24"/>
         </w:rPr>
-        <w:t xml:space="preserve">Hence Facebook is the most used social network in Vietnam, GO-VIET should take advantages two of its features: </w:t>
-      </w:r>
-      <w:proofErr w:type="spellStart"/>
-      <w:r>
-        <w:rPr>
-          <w:szCs w:val="24"/>
-        </w:rPr>
-        <w:t>fanpage</w:t>
-      </w:r>
-      <w:proofErr w:type="spellEnd"/>
-      <w:r>
-        <w:rPr>
-          <w:szCs w:val="24"/>
-        </w:rPr>
-        <w:t xml:space="preserve"> and group. </w:t>
-      </w:r>
-      <w:proofErr w:type="spellStart"/>
-      <w:r>
-        <w:rPr>
-          <w:szCs w:val="24"/>
-        </w:rPr>
-        <w:t>Fanpage</w:t>
-      </w:r>
-      <w:proofErr w:type="spellEnd"/>
-      <w:r>
-        <w:rPr>
-          <w:szCs w:val="24"/>
-        </w:rPr>
-        <w:t xml:space="preserve"> is used to give out exclusive news. Group is for collecting opinions from users to company and vice versa. We suggest that we should use a join group for both consumers and partners</w:t>
+        <w:t>Hence Facebook is the most used social network in Vietnam, GO-VIET should take advantages two of its features: fanpage and group. Fanpage is used to give out exclusive news. Group is for collecting opinions from users to company and vice versa. We suggest that we should use a join group for both consumers and partners</w:t>
       </w:r>
     </w:p>
     <w:p>
@@ -5710,21 +5578,7 @@
         <w:rPr>
           <w:szCs w:val="24"/>
         </w:rPr>
-        <w:t xml:space="preserve">Meanwhile Facebook video functions is still lackluster, </w:t>
-      </w:r>
-      <w:proofErr w:type="spellStart"/>
-      <w:r>
-        <w:rPr>
-          <w:szCs w:val="24"/>
-        </w:rPr>
-        <w:t>Youtube</w:t>
-      </w:r>
-      <w:proofErr w:type="spellEnd"/>
-      <w:r>
-        <w:rPr>
-          <w:szCs w:val="24"/>
-        </w:rPr>
-        <w:t xml:space="preserve"> channel is the main way for video solution.</w:t>
+        <w:t>Meanwhile Facebook video functions is still lackluster, Youtube channel is the main way for video solution.</w:t>
       </w:r>
     </w:p>
     <w:p>
@@ -5752,21 +5606,7 @@
         <w:rPr>
           <w:szCs w:val="24"/>
         </w:rPr>
-        <w:t xml:space="preserve">Push notification through apps, </w:t>
-      </w:r>
-      <w:proofErr w:type="spellStart"/>
-      <w:r>
-        <w:rPr>
-          <w:szCs w:val="24"/>
-        </w:rPr>
-        <w:t>sms</w:t>
-      </w:r>
-      <w:proofErr w:type="spellEnd"/>
-      <w:r>
-        <w:rPr>
-          <w:szCs w:val="24"/>
-        </w:rPr>
-        <w:t xml:space="preserve"> and email is also a solution for give news or personal informs for users.</w:t>
+        <w:t>Push notification through apps, sms and email is also a solution for give news or personal informs for users.</w:t>
       </w:r>
     </w:p>
     <w:p>
@@ -5895,19 +5735,11 @@
           <w:szCs w:val="24"/>
         </w:rPr>
       </w:pPr>
-      <w:proofErr w:type="gramStart"/>
-      <w:r>
-        <w:rPr>
-          <w:szCs w:val="24"/>
-        </w:rPr>
-        <w:t>Register(</w:t>
-      </w:r>
-      <w:proofErr w:type="gramEnd"/>
-      <w:r>
-        <w:rPr>
-          <w:szCs w:val="24"/>
-        </w:rPr>
-        <w:t>talent):</w:t>
+      <w:r>
+        <w:rPr>
+          <w:szCs w:val="24"/>
+        </w:rPr>
+        <w:t>Register(talent):</w:t>
       </w:r>
     </w:p>
     <w:p>
@@ -6283,16 +6115,1398 @@
     </w:p>
     <w:p>
       <w:pPr>
-        <w:rPr>
-          <w:szCs w:val="24"/>
-        </w:rPr>
-      </w:pPr>
-      <w:r>
-        <w:rPr>
-          <w:szCs w:val="24"/>
-        </w:rPr>
-        <w:br w:type="page"/>
-      </w:r>
+        <w:pStyle w:val="Heading2"/>
+        <w:numPr>
+          <w:ilvl w:val="0"/>
+          <w:numId w:val="14"/>
+        </w:numPr>
+      </w:pPr>
+      <w:r>
+        <w:t>Risk&amp; Reward Assessment</w:t>
+      </w:r>
+    </w:p>
+    <w:p>
+      <w:pPr>
+        <w:ind w:left="720"/>
+      </w:pPr>
+      <w:r>
+        <w:t>During the process of operating Go-Clean service, our team are going to define many cases of risk and recovery methods to guarantee all rights of customer:</w:t>
+      </w:r>
+    </w:p>
+    <w:tbl>
+      <w:tblPr>
+        <w:tblStyle w:val="TableGrid"/>
+        <w:tblW w:w="9810" w:type="dxa"/>
+        <w:tblInd w:w="850" w:type="dxa"/>
+        <w:tblLayout w:type="fixed"/>
+        <w:tblLook w:val="04A0" w:firstRow="1" w:lastRow="0" w:firstColumn="1" w:lastColumn="0" w:noHBand="0" w:noVBand="1"/>
+      </w:tblPr>
+      <w:tblGrid>
+        <w:gridCol w:w="1710"/>
+        <w:gridCol w:w="2160"/>
+        <w:gridCol w:w="1260"/>
+        <w:gridCol w:w="1620"/>
+        <w:gridCol w:w="3060"/>
+      </w:tblGrid>
+      <w:tr>
+        <w:tc>
+          <w:tcPr>
+            <w:tcW w:w="1710" w:type="dxa"/>
+          </w:tcPr>
+          <w:p>
+            <w:pPr>
+              <w:pStyle w:val="ListParagraph"/>
+              <w:ind w:left="0"/>
+              <w:rPr>
+                <w:b/>
+                <w:color w:val="0070C0"/>
+                <w:sz w:val="28"/>
+                <w:szCs w:val="28"/>
+              </w:rPr>
+            </w:pPr>
+            <w:r>
+              <w:rPr>
+                <w:b/>
+                <w:color w:val="0070C0"/>
+                <w:sz w:val="28"/>
+                <w:szCs w:val="28"/>
+              </w:rPr>
+              <w:t>Category</w:t>
+            </w:r>
+          </w:p>
+        </w:tc>
+        <w:tc>
+          <w:tcPr>
+            <w:tcW w:w="2160" w:type="dxa"/>
+          </w:tcPr>
+          <w:p>
+            <w:pPr>
+              <w:pStyle w:val="ListParagraph"/>
+              <w:ind w:left="0"/>
+              <w:rPr>
+                <w:b/>
+                <w:color w:val="0070C0"/>
+                <w:sz w:val="28"/>
+                <w:szCs w:val="28"/>
+              </w:rPr>
+            </w:pPr>
+            <w:r>
+              <w:rPr>
+                <w:b/>
+                <w:color w:val="0070C0"/>
+                <w:sz w:val="28"/>
+                <w:szCs w:val="28"/>
+              </w:rPr>
+              <w:t>Examples of Risk</w:t>
+            </w:r>
+          </w:p>
+        </w:tc>
+        <w:tc>
+          <w:tcPr>
+            <w:tcW w:w="1260" w:type="dxa"/>
+          </w:tcPr>
+          <w:p>
+            <w:pPr>
+              <w:pStyle w:val="ListParagraph"/>
+              <w:ind w:left="0"/>
+              <w:rPr>
+                <w:b/>
+                <w:color w:val="0070C0"/>
+                <w:sz w:val="28"/>
+                <w:szCs w:val="28"/>
+              </w:rPr>
+            </w:pPr>
+            <w:r>
+              <w:rPr>
+                <w:b/>
+                <w:color w:val="0070C0"/>
+                <w:sz w:val="28"/>
+                <w:szCs w:val="28"/>
+              </w:rPr>
+              <w:t>Risk effective</w:t>
+            </w:r>
+          </w:p>
+        </w:tc>
+        <w:tc>
+          <w:tcPr>
+            <w:tcW w:w="1620" w:type="dxa"/>
+          </w:tcPr>
+          <w:p>
+            <w:pPr>
+              <w:pStyle w:val="ListParagraph"/>
+              <w:ind w:left="0"/>
+              <w:rPr>
+                <w:b/>
+                <w:color w:val="0070C0"/>
+                <w:sz w:val="28"/>
+                <w:szCs w:val="28"/>
+              </w:rPr>
+            </w:pPr>
+            <w:r>
+              <w:rPr>
+                <w:b/>
+                <w:color w:val="0070C0"/>
+                <w:sz w:val="28"/>
+                <w:szCs w:val="28"/>
+              </w:rPr>
+              <w:t>Risk Probability</w:t>
+            </w:r>
+          </w:p>
+        </w:tc>
+        <w:tc>
+          <w:tcPr>
+            <w:tcW w:w="3060" w:type="dxa"/>
+          </w:tcPr>
+          <w:p>
+            <w:pPr>
+              <w:pStyle w:val="ListParagraph"/>
+              <w:ind w:left="0"/>
+              <w:rPr>
+                <w:b/>
+                <w:color w:val="0070C0"/>
+                <w:sz w:val="28"/>
+                <w:szCs w:val="28"/>
+              </w:rPr>
+            </w:pPr>
+            <w:r>
+              <w:rPr>
+                <w:b/>
+                <w:color w:val="0070C0"/>
+                <w:sz w:val="28"/>
+                <w:szCs w:val="28"/>
+              </w:rPr>
+              <w:t>Risk Mitigation Methods</w:t>
+            </w:r>
+          </w:p>
+        </w:tc>
+      </w:tr>
+      <w:tr>
+        <w:trPr>
+          <w:trHeight w:val="555"/>
+        </w:trPr>
+        <w:tc>
+          <w:tcPr>
+            <w:tcW w:w="1710" w:type="dxa"/>
+            <w:vMerge w:val="restart"/>
+          </w:tcPr>
+          <w:p>
+            <w:pPr>
+              <w:pStyle w:val="ListParagraph"/>
+              <w:ind w:left="0"/>
+              <w:rPr>
+                <w:szCs w:val="24"/>
+              </w:rPr>
+            </w:pPr>
+            <w:r>
+              <w:rPr>
+                <w:szCs w:val="24"/>
+              </w:rPr>
+              <w:t>Technology</w:t>
+            </w:r>
+          </w:p>
+          <w:p>
+            <w:pPr>
+              <w:pStyle w:val="ListParagraph"/>
+              <w:ind w:left="0"/>
+              <w:rPr>
+                <w:szCs w:val="24"/>
+              </w:rPr>
+            </w:pPr>
+          </w:p>
+        </w:tc>
+        <w:tc>
+          <w:tcPr>
+            <w:tcW w:w="2160" w:type="dxa"/>
+          </w:tcPr>
+          <w:p>
+            <w:pPr>
+              <w:pStyle w:val="ListParagraph"/>
+              <w:ind w:left="0"/>
+            </w:pPr>
+            <w:r>
+              <w:t>Loss of database server</w:t>
+            </w:r>
+          </w:p>
+        </w:tc>
+        <w:tc>
+          <w:tcPr>
+            <w:tcW w:w="1260" w:type="dxa"/>
+          </w:tcPr>
+          <w:p>
+            <w:pPr>
+              <w:pStyle w:val="ListParagraph"/>
+              <w:ind w:left="0"/>
+            </w:pPr>
+            <w:r>
+              <w:t>High</w:t>
+            </w:r>
+          </w:p>
+          <w:p/>
+          <w:p/>
+        </w:tc>
+        <w:tc>
+          <w:tcPr>
+            <w:tcW w:w="1620" w:type="dxa"/>
+          </w:tcPr>
+          <w:p>
+            <w:pPr>
+              <w:pStyle w:val="ListParagraph"/>
+              <w:ind w:left="0"/>
+            </w:pPr>
+            <w:r>
+              <w:t>Low</w:t>
+            </w:r>
+          </w:p>
+        </w:tc>
+        <w:tc>
+          <w:tcPr>
+            <w:tcW w:w="3060" w:type="dxa"/>
+          </w:tcPr>
+          <w:p>
+            <w:pPr>
+              <w:pStyle w:val="ListParagraph"/>
+              <w:ind w:left="0"/>
+            </w:pPr>
+            <w:r>
+              <w:t xml:space="preserve">-Backup file on server weekly. </w:t>
+            </w:r>
+          </w:p>
+          <w:p>
+            <w:pPr>
+              <w:pStyle w:val="ListParagraph"/>
+              <w:ind w:left="0"/>
+            </w:pPr>
+            <w:r>
+              <w:t>-Recover data</w:t>
+            </w:r>
+          </w:p>
+        </w:tc>
+      </w:tr>
+      <w:tr>
+        <w:trPr>
+          <w:trHeight w:val="555"/>
+        </w:trPr>
+        <w:tc>
+          <w:tcPr>
+            <w:tcW w:w="1710" w:type="dxa"/>
+            <w:vMerge/>
+          </w:tcPr>
+          <w:p>
+            <w:pPr>
+              <w:pStyle w:val="ListParagraph"/>
+              <w:ind w:left="0"/>
+              <w:rPr>
+                <w:szCs w:val="24"/>
+              </w:rPr>
+            </w:pPr>
+          </w:p>
+        </w:tc>
+        <w:tc>
+          <w:tcPr>
+            <w:tcW w:w="2160" w:type="dxa"/>
+          </w:tcPr>
+          <w:p>
+            <w:pPr>
+              <w:pStyle w:val="ListParagraph"/>
+              <w:ind w:left="0"/>
+            </w:pPr>
+            <w:r>
+              <w:t>Application has stopped working or errors.</w:t>
+            </w:r>
+          </w:p>
+        </w:tc>
+        <w:tc>
+          <w:tcPr>
+            <w:tcW w:w="1260" w:type="dxa"/>
+          </w:tcPr>
+          <w:p>
+            <w:pPr>
+              <w:pStyle w:val="ListParagraph"/>
+              <w:ind w:left="0"/>
+            </w:pPr>
+            <w:r>
+              <w:t>High</w:t>
+            </w:r>
+          </w:p>
+        </w:tc>
+        <w:tc>
+          <w:tcPr>
+            <w:tcW w:w="1620" w:type="dxa"/>
+          </w:tcPr>
+          <w:p>
+            <w:pPr>
+              <w:pStyle w:val="ListParagraph"/>
+              <w:ind w:left="0"/>
+            </w:pPr>
+            <w:r>
+              <w:t>Low</w:t>
+            </w:r>
+          </w:p>
+        </w:tc>
+        <w:tc>
+          <w:tcPr>
+            <w:tcW w:w="3060" w:type="dxa"/>
+          </w:tcPr>
+          <w:p>
+            <w:pPr>
+              <w:pStyle w:val="ListParagraph"/>
+              <w:ind w:left="0"/>
+            </w:pPr>
+            <w:r>
+              <w:t>-Call hotline to take helps immediately.</w:t>
+            </w:r>
+          </w:p>
+        </w:tc>
+      </w:tr>
+      <w:tr>
+        <w:tc>
+          <w:tcPr>
+            <w:tcW w:w="1710" w:type="dxa"/>
+          </w:tcPr>
+          <w:p>
+            <w:pPr>
+              <w:pStyle w:val="ListParagraph"/>
+              <w:ind w:left="0"/>
+              <w:rPr>
+                <w:szCs w:val="24"/>
+              </w:rPr>
+            </w:pPr>
+            <w:r>
+              <w:rPr>
+                <w:szCs w:val="24"/>
+              </w:rPr>
+              <w:t>Security</w:t>
+            </w:r>
+          </w:p>
+          <w:p>
+            <w:pPr>
+              <w:pStyle w:val="ListParagraph"/>
+              <w:ind w:left="0"/>
+              <w:rPr>
+                <w:szCs w:val="24"/>
+              </w:rPr>
+            </w:pPr>
+          </w:p>
+        </w:tc>
+        <w:tc>
+          <w:tcPr>
+            <w:tcW w:w="2160" w:type="dxa"/>
+          </w:tcPr>
+          <w:p>
+            <w:pPr>
+              <w:pStyle w:val="ListParagraph"/>
+              <w:ind w:left="0"/>
+            </w:pPr>
+            <w:r>
+              <w:t>Lost account password</w:t>
+            </w:r>
+          </w:p>
+        </w:tc>
+        <w:tc>
+          <w:tcPr>
+            <w:tcW w:w="1260" w:type="dxa"/>
+          </w:tcPr>
+          <w:p>
+            <w:pPr>
+              <w:pStyle w:val="ListParagraph"/>
+              <w:ind w:left="0"/>
+            </w:pPr>
+            <w:r>
+              <w:t>Medium</w:t>
+            </w:r>
+          </w:p>
+        </w:tc>
+        <w:tc>
+          <w:tcPr>
+            <w:tcW w:w="1620" w:type="dxa"/>
+          </w:tcPr>
+          <w:p>
+            <w:pPr>
+              <w:pStyle w:val="ListParagraph"/>
+              <w:ind w:left="0"/>
+            </w:pPr>
+            <w:r>
+              <w:t>Medium</w:t>
+            </w:r>
+          </w:p>
+        </w:tc>
+        <w:tc>
+          <w:tcPr>
+            <w:tcW w:w="3060" w:type="dxa"/>
+          </w:tcPr>
+          <w:p>
+            <w:pPr>
+              <w:pStyle w:val="ListParagraph"/>
+              <w:ind w:left="0"/>
+            </w:pPr>
+            <w:r>
+              <w:t>-Send email or SMS to service to reset password</w:t>
+            </w:r>
+          </w:p>
+        </w:tc>
+      </w:tr>
+      <w:tr>
+        <w:trPr>
+          <w:trHeight w:val="690"/>
+        </w:trPr>
+        <w:tc>
+          <w:tcPr>
+            <w:tcW w:w="1710" w:type="dxa"/>
+            <w:vMerge w:val="restart"/>
+          </w:tcPr>
+          <w:p>
+            <w:pPr>
+              <w:pStyle w:val="ListParagraph"/>
+              <w:ind w:left="0"/>
+              <w:rPr>
+                <w:szCs w:val="24"/>
+              </w:rPr>
+            </w:pPr>
+            <w:r>
+              <w:rPr>
+                <w:szCs w:val="24"/>
+              </w:rPr>
+              <w:t xml:space="preserve">Policy &amp; </w:t>
+            </w:r>
+            <w:r>
+              <w:rPr>
+                <w:szCs w:val="24"/>
+              </w:rPr>
+              <w:t>Legal</w:t>
+            </w:r>
+          </w:p>
+          <w:p>
+            <w:pPr>
+              <w:pStyle w:val="ListParagraph"/>
+              <w:ind w:left="0"/>
+              <w:rPr>
+                <w:szCs w:val="24"/>
+              </w:rPr>
+            </w:pPr>
+          </w:p>
+        </w:tc>
+        <w:tc>
+          <w:tcPr>
+            <w:tcW w:w="2160" w:type="dxa"/>
+          </w:tcPr>
+          <w:p>
+            <w:pPr>
+              <w:pStyle w:val="ListParagraph"/>
+              <w:ind w:left="0"/>
+            </w:pPr>
+            <w:r>
+              <w:t>-Leak information of customer</w:t>
+            </w:r>
+          </w:p>
+        </w:tc>
+        <w:tc>
+          <w:tcPr>
+            <w:tcW w:w="1260" w:type="dxa"/>
+          </w:tcPr>
+          <w:p>
+            <w:pPr>
+              <w:pStyle w:val="ListParagraph"/>
+              <w:ind w:left="0"/>
+            </w:pPr>
+            <w:r>
+              <w:t>High</w:t>
+            </w:r>
+          </w:p>
+        </w:tc>
+        <w:tc>
+          <w:tcPr>
+            <w:tcW w:w="1620" w:type="dxa"/>
+          </w:tcPr>
+          <w:p>
+            <w:pPr>
+              <w:pStyle w:val="ListParagraph"/>
+              <w:ind w:left="0"/>
+            </w:pPr>
+            <w:r>
+              <w:t>Low</w:t>
+            </w:r>
+          </w:p>
+        </w:tc>
+        <w:tc>
+          <w:tcPr>
+            <w:tcW w:w="3060" w:type="dxa"/>
+          </w:tcPr>
+          <w:p>
+            <w:pPr>
+              <w:pStyle w:val="ListParagraph"/>
+              <w:ind w:left="0"/>
+            </w:pPr>
+            <w:r>
+              <w:t>-Compensate for client base on level of damaged</w:t>
+            </w:r>
+          </w:p>
+        </w:tc>
+      </w:tr>
+      <w:tr>
+        <w:trPr>
+          <w:trHeight w:val="690"/>
+        </w:trPr>
+        <w:tc>
+          <w:tcPr>
+            <w:tcW w:w="1710" w:type="dxa"/>
+            <w:vMerge/>
+          </w:tcPr>
+          <w:p>
+            <w:pPr>
+              <w:pStyle w:val="ListParagraph"/>
+              <w:ind w:left="0"/>
+              <w:rPr>
+                <w:szCs w:val="24"/>
+              </w:rPr>
+            </w:pPr>
+          </w:p>
+        </w:tc>
+        <w:tc>
+          <w:tcPr>
+            <w:tcW w:w="2160" w:type="dxa"/>
+          </w:tcPr>
+          <w:p>
+            <w:pPr>
+              <w:pStyle w:val="ListParagraph"/>
+              <w:ind w:left="0"/>
+            </w:pPr>
+            <w:r>
+              <w:t>-Payment process take more money than usual</w:t>
+            </w:r>
+          </w:p>
+        </w:tc>
+        <w:tc>
+          <w:tcPr>
+            <w:tcW w:w="1260" w:type="dxa"/>
+          </w:tcPr>
+          <w:p>
+            <w:pPr>
+              <w:pStyle w:val="ListParagraph"/>
+              <w:ind w:left="0"/>
+            </w:pPr>
+            <w:r>
+              <w:t>High</w:t>
+            </w:r>
+          </w:p>
+        </w:tc>
+        <w:tc>
+          <w:tcPr>
+            <w:tcW w:w="1620" w:type="dxa"/>
+          </w:tcPr>
+          <w:p>
+            <w:pPr>
+              <w:pStyle w:val="ListParagraph"/>
+              <w:ind w:left="0"/>
+            </w:pPr>
+            <w:r>
+              <w:t>Low</w:t>
+            </w:r>
+          </w:p>
+        </w:tc>
+        <w:tc>
+          <w:tcPr>
+            <w:tcW w:w="3060" w:type="dxa"/>
+          </w:tcPr>
+          <w:p>
+            <w:pPr>
+              <w:pStyle w:val="ListParagraph"/>
+              <w:ind w:left="0"/>
+            </w:pPr>
+            <w:r>
+              <w:t>-Contact the service to refund the money</w:t>
+            </w:r>
+          </w:p>
+        </w:tc>
+      </w:tr>
+      <w:tr>
+        <w:trPr>
+          <w:trHeight w:val="663"/>
+        </w:trPr>
+        <w:tc>
+          <w:tcPr>
+            <w:tcW w:w="1710" w:type="dxa"/>
+            <w:vMerge w:val="restart"/>
+          </w:tcPr>
+          <w:p>
+            <w:pPr>
+              <w:pStyle w:val="ListParagraph"/>
+              <w:ind w:left="0"/>
+              <w:rPr>
+                <w:szCs w:val="24"/>
+              </w:rPr>
+            </w:pPr>
+            <w:r>
+              <w:rPr>
+                <w:szCs w:val="24"/>
+              </w:rPr>
+              <w:t>Personal&amp; Infrastructure</w:t>
+            </w:r>
+          </w:p>
+        </w:tc>
+        <w:tc>
+          <w:tcPr>
+            <w:tcW w:w="2160" w:type="dxa"/>
+          </w:tcPr>
+          <w:p>
+            <w:pPr>
+              <w:pStyle w:val="ListParagraph"/>
+              <w:ind w:left="0"/>
+            </w:pPr>
+            <w:r>
+              <w:t>-The helper steal asset from customer</w:t>
+            </w:r>
+          </w:p>
+        </w:tc>
+        <w:tc>
+          <w:tcPr>
+            <w:tcW w:w="1260" w:type="dxa"/>
+          </w:tcPr>
+          <w:p>
+            <w:pPr>
+              <w:pStyle w:val="ListParagraph"/>
+              <w:ind w:left="0"/>
+            </w:pPr>
+            <w:r>
+              <w:t>High</w:t>
+            </w:r>
+          </w:p>
+        </w:tc>
+        <w:tc>
+          <w:tcPr>
+            <w:tcW w:w="1620" w:type="dxa"/>
+          </w:tcPr>
+          <w:p>
+            <w:pPr>
+              <w:pStyle w:val="ListParagraph"/>
+              <w:ind w:left="0"/>
+            </w:pPr>
+            <w:r>
+              <w:t>Low</w:t>
+            </w:r>
+          </w:p>
+        </w:tc>
+        <w:tc>
+          <w:tcPr>
+            <w:tcW w:w="3060" w:type="dxa"/>
+          </w:tcPr>
+          <w:p>
+            <w:pPr>
+              <w:pStyle w:val="ListParagraph"/>
+              <w:ind w:left="0"/>
+            </w:pPr>
+            <w:r>
+              <w:t>-Each employee must sign the constraint about ethical job.</w:t>
+            </w:r>
+          </w:p>
+          <w:p>
+            <w:pPr>
+              <w:pStyle w:val="ListParagraph"/>
+              <w:ind w:left="0"/>
+            </w:pPr>
+            <w:r>
+              <w:t>-Compensate for client base on level of value of stolen items.</w:t>
+            </w:r>
+          </w:p>
+        </w:tc>
+      </w:tr>
+      <w:tr>
+        <w:trPr>
+          <w:trHeight w:val="663"/>
+        </w:trPr>
+        <w:tc>
+          <w:tcPr>
+            <w:tcW w:w="1710" w:type="dxa"/>
+            <w:vMerge/>
+          </w:tcPr>
+          <w:p>
+            <w:pPr>
+              <w:pStyle w:val="ListParagraph"/>
+              <w:ind w:left="0"/>
+              <w:rPr>
+                <w:szCs w:val="24"/>
+              </w:rPr>
+            </w:pPr>
+          </w:p>
+        </w:tc>
+        <w:tc>
+          <w:tcPr>
+            <w:tcW w:w="2160" w:type="dxa"/>
+          </w:tcPr>
+          <w:p>
+            <w:pPr>
+              <w:pStyle w:val="ListParagraph"/>
+              <w:ind w:left="0"/>
+            </w:pPr>
+            <w:r>
+              <w:t>-Fraud and sale out the asset of company</w:t>
+            </w:r>
+          </w:p>
+        </w:tc>
+        <w:tc>
+          <w:tcPr>
+            <w:tcW w:w="1260" w:type="dxa"/>
+          </w:tcPr>
+          <w:p>
+            <w:pPr>
+              <w:pStyle w:val="ListParagraph"/>
+              <w:ind w:left="0"/>
+            </w:pPr>
+            <w:r>
+              <w:t>Medium</w:t>
+            </w:r>
+          </w:p>
+        </w:tc>
+        <w:tc>
+          <w:tcPr>
+            <w:tcW w:w="1620" w:type="dxa"/>
+          </w:tcPr>
+          <w:p>
+            <w:pPr>
+              <w:pStyle w:val="ListParagraph"/>
+              <w:ind w:left="0"/>
+            </w:pPr>
+            <w:r>
+              <w:t>Low</w:t>
+            </w:r>
+          </w:p>
+        </w:tc>
+        <w:tc>
+          <w:tcPr>
+            <w:tcW w:w="3060" w:type="dxa"/>
+          </w:tcPr>
+          <w:p>
+            <w:pPr>
+              <w:pStyle w:val="ListParagraph"/>
+              <w:ind w:left="0"/>
+            </w:pPr>
+            <w:r>
+              <w:t xml:space="preserve">-Employee will be fired and </w:t>
+            </w:r>
+            <w:r>
+              <w:t>arrested</w:t>
+            </w:r>
+            <w:r>
+              <w:t xml:space="preserve"> depend on level of loss.</w:t>
+            </w:r>
+          </w:p>
+        </w:tc>
+      </w:tr>
+      <w:tr>
+        <w:trPr>
+          <w:trHeight w:val="663"/>
+        </w:trPr>
+        <w:tc>
+          <w:tcPr>
+            <w:tcW w:w="1710" w:type="dxa"/>
+            <w:vMerge/>
+          </w:tcPr>
+          <w:p>
+            <w:pPr>
+              <w:pStyle w:val="ListParagraph"/>
+              <w:ind w:left="0"/>
+              <w:rPr>
+                <w:szCs w:val="24"/>
+              </w:rPr>
+            </w:pPr>
+          </w:p>
+        </w:tc>
+        <w:tc>
+          <w:tcPr>
+            <w:tcW w:w="2160" w:type="dxa"/>
+          </w:tcPr>
+          <w:p>
+            <w:pPr>
+              <w:pStyle w:val="ListParagraph"/>
+              <w:ind w:left="0"/>
+            </w:pPr>
+            <w:r>
+              <w:t>-Broken cleaning tools.</w:t>
+            </w:r>
+          </w:p>
+        </w:tc>
+        <w:tc>
+          <w:tcPr>
+            <w:tcW w:w="1260" w:type="dxa"/>
+          </w:tcPr>
+          <w:p>
+            <w:pPr>
+              <w:pStyle w:val="ListParagraph"/>
+              <w:ind w:left="0"/>
+            </w:pPr>
+            <w:r>
+              <w:t>Low</w:t>
+            </w:r>
+          </w:p>
+        </w:tc>
+        <w:tc>
+          <w:tcPr>
+            <w:tcW w:w="1620" w:type="dxa"/>
+          </w:tcPr>
+          <w:p>
+            <w:pPr>
+              <w:pStyle w:val="ListParagraph"/>
+              <w:ind w:left="0"/>
+            </w:pPr>
+            <w:r>
+              <w:t>Low</w:t>
+            </w:r>
+          </w:p>
+        </w:tc>
+        <w:tc>
+          <w:tcPr>
+            <w:tcW w:w="3060" w:type="dxa"/>
+          </w:tcPr>
+          <w:p>
+            <w:pPr>
+              <w:pStyle w:val="ListParagraph"/>
+              <w:ind w:left="0"/>
+            </w:pPr>
+            <w:r>
+              <w:t>-Employee must assure conditions of cleaning tools are good before doing.</w:t>
+            </w:r>
+          </w:p>
+          <w:p>
+            <w:pPr>
+              <w:pStyle w:val="ListParagraph"/>
+              <w:ind w:left="0"/>
+            </w:pPr>
+            <w:r>
+              <w:t>-Compensate for company if broken tools.</w:t>
+            </w:r>
+          </w:p>
+        </w:tc>
+      </w:tr>
+      <w:tr>
+        <w:trPr>
+          <w:trHeight w:val="663"/>
+        </w:trPr>
+        <w:tc>
+          <w:tcPr>
+            <w:tcW w:w="1710" w:type="dxa"/>
+            <w:vMerge/>
+          </w:tcPr>
+          <w:p>
+            <w:pPr>
+              <w:pStyle w:val="ListParagraph"/>
+              <w:ind w:left="0"/>
+              <w:rPr>
+                <w:szCs w:val="24"/>
+              </w:rPr>
+            </w:pPr>
+          </w:p>
+        </w:tc>
+        <w:tc>
+          <w:tcPr>
+            <w:tcW w:w="2160" w:type="dxa"/>
+          </w:tcPr>
+          <w:p>
+            <w:pPr>
+              <w:pStyle w:val="ListParagraph"/>
+              <w:ind w:left="0"/>
+            </w:pPr>
+            <w:r>
+              <w:t>-Employee do personal contract with customer. Do not pay for Go-Clean</w:t>
+            </w:r>
+          </w:p>
+        </w:tc>
+        <w:tc>
+          <w:tcPr>
+            <w:tcW w:w="1260" w:type="dxa"/>
+          </w:tcPr>
+          <w:p>
+            <w:pPr>
+              <w:pStyle w:val="ListParagraph"/>
+              <w:ind w:left="0"/>
+            </w:pPr>
+            <w:r>
+              <w:t>High</w:t>
+            </w:r>
+          </w:p>
+        </w:tc>
+        <w:tc>
+          <w:tcPr>
+            <w:tcW w:w="1620" w:type="dxa"/>
+          </w:tcPr>
+          <w:p>
+            <w:pPr>
+              <w:pStyle w:val="ListParagraph"/>
+              <w:ind w:left="0"/>
+            </w:pPr>
+            <w:r>
+              <w:t>Low</w:t>
+            </w:r>
+          </w:p>
+        </w:tc>
+        <w:tc>
+          <w:tcPr>
+            <w:tcW w:w="3060" w:type="dxa"/>
+          </w:tcPr>
+          <w:p>
+            <w:pPr>
+              <w:pStyle w:val="ListParagraph"/>
+              <w:ind w:left="0"/>
+            </w:pPr>
+            <w:r>
+              <w:t xml:space="preserve">-Employee must sign a contract that obligate employee compensates for break the contract. </w:t>
+            </w:r>
+          </w:p>
+        </w:tc>
+      </w:tr>
+      <w:tr>
+        <w:trPr>
+          <w:trHeight w:val="663"/>
+        </w:trPr>
+        <w:tc>
+          <w:tcPr>
+            <w:tcW w:w="1710" w:type="dxa"/>
+            <w:vMerge/>
+          </w:tcPr>
+          <w:p>
+            <w:pPr>
+              <w:pStyle w:val="ListParagraph"/>
+              <w:ind w:left="0"/>
+              <w:rPr>
+                <w:szCs w:val="24"/>
+              </w:rPr>
+            </w:pPr>
+          </w:p>
+        </w:tc>
+        <w:tc>
+          <w:tcPr>
+            <w:tcW w:w="2160" w:type="dxa"/>
+          </w:tcPr>
+          <w:p>
+            <w:pPr>
+              <w:pStyle w:val="ListParagraph"/>
+              <w:ind w:left="0"/>
+            </w:pPr>
+            <w:r>
+              <w:t>-Employee break the contract with clients.</w:t>
+            </w:r>
+          </w:p>
+        </w:tc>
+        <w:tc>
+          <w:tcPr>
+            <w:tcW w:w="1260" w:type="dxa"/>
+          </w:tcPr>
+          <w:p>
+            <w:pPr>
+              <w:pStyle w:val="ListParagraph"/>
+              <w:ind w:left="0"/>
+            </w:pPr>
+            <w:r>
+              <w:t>High</w:t>
+            </w:r>
+          </w:p>
+        </w:tc>
+        <w:tc>
+          <w:tcPr>
+            <w:tcW w:w="1620" w:type="dxa"/>
+          </w:tcPr>
+          <w:p>
+            <w:pPr>
+              <w:pStyle w:val="ListParagraph"/>
+              <w:ind w:left="0"/>
+            </w:pPr>
+            <w:r>
+              <w:t>Low</w:t>
+            </w:r>
+          </w:p>
+        </w:tc>
+        <w:tc>
+          <w:tcPr>
+            <w:tcW w:w="3060" w:type="dxa"/>
+          </w:tcPr>
+          <w:p>
+            <w:pPr>
+              <w:pStyle w:val="ListParagraph"/>
+              <w:ind w:left="0"/>
+            </w:pPr>
+            <w:r>
+              <w:t>-Other helper will be assigned to help client with company’s apology and compensation gifts.</w:t>
+            </w:r>
+          </w:p>
+        </w:tc>
+      </w:tr>
+    </w:tbl>
+    <w:p>
+      <w:pPr>
+        <w:jc w:val="center"/>
+        <w:rPr>
+          <w:b/>
+          <w:color w:val="0070C0"/>
+        </w:rPr>
+      </w:pPr>
+      <w:r>
+        <w:rPr>
+          <w:b/>
+          <w:color w:val="0070C0"/>
+        </w:rPr>
+        <w:t>Risk assessment of Go-Clean Service</w:t>
+      </w:r>
+    </w:p>
+    <w:p>
+      <w:pPr>
+        <w:ind w:left="720"/>
+        <w:jc w:val="center"/>
+      </w:pPr>
+    </w:p>
+    <w:p>
+      <w:pPr>
+        <w:rPr>
+          <w:b/>
+        </w:rPr>
+      </w:pPr>
+      <w:r>
+        <w:rPr>
+          <w:b/>
+        </w:rPr>
+        <w:lastRenderedPageBreak/>
+        <w:t>The main benefits of Go-Clean Services:</w:t>
+      </w:r>
+    </w:p>
+    <w:p>
+      <w:pPr>
+        <w:pStyle w:val="ListParagraph"/>
+        <w:numPr>
+          <w:ilvl w:val="0"/>
+          <w:numId w:val="47"/>
+        </w:numPr>
+      </w:pPr>
+      <w:r>
+        <w:t>According to frame work of Go-Clean Service at Indonesia. Based on the market and the needs in Vietnam, our company client decide to operate 3 type of cleaning services:</w:t>
+      </w:r>
+    </w:p>
+    <w:p>
+      <w:pPr>
+        <w:pStyle w:val="ListParagraph"/>
+        <w:numPr>
+          <w:ilvl w:val="0"/>
+          <w:numId w:val="49"/>
+        </w:numPr>
+      </w:pPr>
+      <w:r>
+        <w:t xml:space="preserve">Help by time: with two options: </w:t>
+      </w:r>
+    </w:p>
+    <w:p>
+      <w:pPr>
+        <w:pStyle w:val="ListParagraph"/>
+        <w:ind w:left="2160"/>
+      </w:pPr>
+      <w:r>
+        <w:t>3.5 hours / session x 12 sessions / month.</w:t>
+      </w:r>
+    </w:p>
+    <w:p>
+      <w:pPr>
+        <w:pStyle w:val="ListParagraph"/>
+        <w:numPr>
+          <w:ilvl w:val="0"/>
+          <w:numId w:val="49"/>
+        </w:numPr>
+      </w:pPr>
+      <w:r>
+        <w:t>3,108,000 VND / month</w:t>
+      </w:r>
+    </w:p>
+    <w:p>
+      <w:pPr>
+        <w:pStyle w:val="ListParagraph"/>
+        <w:ind w:left="2160"/>
+      </w:pPr>
+      <w:r>
+        <w:t>3.5 hours / session x 24 sessions / month</w:t>
+      </w:r>
+    </w:p>
+    <w:p>
+      <w:pPr>
+        <w:pStyle w:val="ListParagraph"/>
+        <w:numPr>
+          <w:ilvl w:val="0"/>
+          <w:numId w:val="49"/>
+        </w:numPr>
+      </w:pPr>
+      <w:r>
+        <w:t>Advantages:</w:t>
+      </w:r>
+    </w:p>
+    <w:p>
+      <w:pPr>
+        <w:pStyle w:val="ListParagraph"/>
+        <w:ind w:left="2160"/>
+      </w:pPr>
+      <w:r>
+        <w:t>-</w:t>
+      </w:r>
+      <w:r>
+        <w:t xml:space="preserve"> </w:t>
+      </w:r>
+      <w:r>
+        <w:t>No cost for accommodation, travel, Tet bonus for maids. Savings on average 3 million / month</w:t>
+      </w:r>
+    </w:p>
+    <w:p>
+      <w:pPr>
+        <w:pStyle w:val="ListParagraph"/>
+        <w:ind w:left="2160"/>
+      </w:pPr>
+      <w:r>
+        <w:t>-Does not affect family life</w:t>
+      </w:r>
+    </w:p>
+    <w:p>
+      <w:pPr>
+        <w:pStyle w:val="ListParagraph"/>
+        <w:ind w:left="2160"/>
+      </w:pPr>
+      <w:r>
+        <w:t>-The baby is not affected by the voice, the habit of the maid</w:t>
+      </w:r>
+    </w:p>
+    <w:p>
+      <w:pPr>
+        <w:pStyle w:val="ListParagraph"/>
+        <w:ind w:left="2160"/>
+      </w:pPr>
+      <w:r>
+        <w:t xml:space="preserve">-Not dependent on a single maid. </w:t>
+      </w:r>
+    </w:p>
+    <w:p>
+      <w:pPr>
+        <w:pStyle w:val="ListParagraph"/>
+        <w:numPr>
+          <w:ilvl w:val="0"/>
+          <w:numId w:val="48"/>
+        </w:numPr>
+      </w:pPr>
+      <w:r>
+        <w:t>Help from the morning to evening:</w:t>
+      </w:r>
+      <w:r>
+        <w:t xml:space="preserve"> </w:t>
+      </w:r>
+      <w:r>
+        <w:t>with two options:</w:t>
+      </w:r>
+    </w:p>
+    <w:p>
+      <w:pPr>
+        <w:pStyle w:val="ListParagraph"/>
+        <w:numPr>
+          <w:ilvl w:val="0"/>
+          <w:numId w:val="49"/>
+        </w:numPr>
+      </w:pPr>
+      <w:r>
+        <w:t>VND 5,800,000 / month</w:t>
+      </w:r>
+    </w:p>
+    <w:p>
+      <w:pPr>
+        <w:pStyle w:val="ListParagraph"/>
+        <w:ind w:left="2160"/>
+      </w:pPr>
+      <w:r>
+        <w:t>Contract&gt; 3 months</w:t>
+      </w:r>
+    </w:p>
+    <w:p>
+      <w:pPr>
+        <w:pStyle w:val="ListParagraph"/>
+        <w:numPr>
+          <w:ilvl w:val="0"/>
+          <w:numId w:val="49"/>
+        </w:numPr>
+      </w:pPr>
+      <w:r>
+        <w:t>VND 6,000,000 / month</w:t>
+      </w:r>
+    </w:p>
+    <w:p>
+      <w:pPr>
+        <w:pStyle w:val="ListParagraph"/>
+        <w:ind w:left="2160"/>
+      </w:pPr>
+      <w:r>
+        <w:t>Contract ≤ 3 months</w:t>
+      </w:r>
+    </w:p>
+    <w:p>
+      <w:pPr>
+        <w:pStyle w:val="ListParagraph"/>
+        <w:numPr>
+          <w:ilvl w:val="0"/>
+          <w:numId w:val="49"/>
+        </w:numPr>
+      </w:pPr>
+      <w:r>
+        <w:t>Advantages:</w:t>
+      </w:r>
+    </w:p>
+    <w:p>
+      <w:pPr>
+        <w:pStyle w:val="ListParagraph"/>
+        <w:ind w:left="2160"/>
+      </w:pPr>
+      <w:r>
+        <w:t>-</w:t>
+      </w:r>
+      <w:r>
+        <w:t xml:space="preserve"> </w:t>
+      </w:r>
+      <w:r>
+        <w:t>Assist in the time frame required by customers.</w:t>
+      </w:r>
+    </w:p>
+    <w:p>
+      <w:pPr>
+        <w:pStyle w:val="ListParagraph"/>
+        <w:ind w:left="2160"/>
+      </w:pPr>
+      <w:r>
+        <w:t>-The maid full of records, good personalities.</w:t>
+      </w:r>
+    </w:p>
+    <w:p>
+      <w:pPr>
+        <w:pStyle w:val="ListParagraph"/>
+        <w:ind w:left="2160"/>
+      </w:pPr>
+      <w:r>
+        <w:t>-Recruited by Go-Clean, management, training.</w:t>
+      </w:r>
+    </w:p>
+    <w:p>
+      <w:pPr>
+        <w:pStyle w:val="ListParagraph"/>
+        <w:ind w:left="2160"/>
+      </w:pPr>
+      <w:r>
+        <w:t>-Does not affect family life.</w:t>
+      </w:r>
+    </w:p>
+    <w:p>
+      <w:pPr>
+        <w:pStyle w:val="ListParagraph"/>
+        <w:ind w:left="2160"/>
+      </w:pPr>
+      <w:r>
+        <w:t>-Save time, save money.</w:t>
+      </w:r>
+    </w:p>
+    <w:p>
+      <w:pPr>
+        <w:pStyle w:val="ListParagraph"/>
+        <w:numPr>
+          <w:ilvl w:val="0"/>
+          <w:numId w:val="48"/>
+        </w:numPr>
+      </w:pPr>
+      <w:r>
+        <w:t>Industrial hygiene after construction</w:t>
+      </w:r>
+      <w:r>
+        <w:t>:</w:t>
+      </w:r>
+    </w:p>
+    <w:p>
+      <w:pPr>
+        <w:pStyle w:val="ListParagraph"/>
+        <w:numPr>
+          <w:ilvl w:val="0"/>
+          <w:numId w:val="49"/>
+        </w:numPr>
+      </w:pPr>
+      <w:r>
+        <w:t>Advantages:</w:t>
+      </w:r>
+    </w:p>
+    <w:p>
+      <w:pPr>
+        <w:pStyle w:val="ListParagraph"/>
+        <w:ind w:left="2160"/>
+      </w:pPr>
+      <w:r>
+        <w:t>-</w:t>
+      </w:r>
+      <w:r>
+        <w:t xml:space="preserve"> </w:t>
+      </w:r>
+      <w:r>
+        <w:t>Workers are trained cleaning skills according to foreign standards</w:t>
+      </w:r>
+    </w:p>
+    <w:p>
+      <w:pPr>
+        <w:pStyle w:val="ListParagraph"/>
+        <w:ind w:left="2160"/>
+      </w:pPr>
+      <w:r>
+        <w:t>-Use genuine imported cleaning chemicals, no health effects, no damage to furniture</w:t>
+      </w:r>
+    </w:p>
+    <w:p>
+      <w:pPr>
+        <w:pStyle w:val="ListParagraph"/>
+        <w:ind w:left="2160"/>
+      </w:pPr>
+      <w:r>
+        <w:t>-Warranty of all services. Insurance in case of damage to furniture</w:t>
+      </w:r>
+    </w:p>
+    <w:p>
+      <w:pPr>
+        <w:pStyle w:val="Heading2"/>
+        <w:numPr>
+          <w:ilvl w:val="0"/>
+          <w:numId w:val="14"/>
+        </w:numPr>
+      </w:pPr>
+      <w:r>
+        <w:t>Transparency:</w:t>
+      </w:r>
+    </w:p>
+    <w:p>
+      <w:pPr>
+        <w:pStyle w:val="ListParagraph"/>
+      </w:pPr>
+      <w:r>
+        <w:t>-With clients, our company always provide trusted information about helpers. Each client joining in our system can review the feedbacks and profile of any helper. Feedback system always provide trusted ranking from client not from bot.</w:t>
+      </w:r>
+    </w:p>
+    <w:p>
+      <w:pPr>
+        <w:pStyle w:val="ListParagraph"/>
+      </w:pPr>
+      <w:r>
+        <w:t>-With employee, our company provide professional cleaning tools that help their work smoothly. Employee also receive benefits without monthly salary such as: bonus base on feedback ranking system, travel…</w:t>
+      </w:r>
+    </w:p>
+    <w:p>
+      <w:pPr>
+        <w:pStyle w:val="ListParagraph"/>
+      </w:pPr>
+      <w:r>
+        <w:t>-Each interaction process always assures the present of three sides: sign contract, rules. The constraints of employee and company must be clear information to client and reversed.</w:t>
+      </w:r>
+    </w:p>
+    <w:p>
+      <w:pPr>
+        <w:ind w:left="720"/>
+        <w:jc w:val="center"/>
+      </w:pPr>
+    </w:p>
+    <w:p>
+      <w:pPr>
+        <w:ind w:left="720"/>
+      </w:pPr>
+    </w:p>
+    <w:p>
+      <w:pPr>
+        <w:ind w:left="720"/>
+      </w:pPr>
     </w:p>
     <w:p>
       <w:pPr>
@@ -6310,15 +7524,15 @@
         <w:ind w:firstLine="540"/>
       </w:pPr>
       <w:r>
-        <w:t xml:space="preserve">Different from manufacturing products, service is not end after its release even it is a completed products. It will need practices to improve even though </w:t>
-      </w:r>
-      <w:proofErr w:type="spellStart"/>
-      <w:r>
-        <w:t>RnD</w:t>
-      </w:r>
-      <w:proofErr w:type="spellEnd"/>
-      <w:r>
-        <w:t xml:space="preserve"> departments carefully did their parts. These works need the help of two side of the business, and called “</w:t>
+        <w:t>Different from manufacturing products, service is not end after its release even it is a completed products. It will need pra</w:t>
+      </w:r>
+      <w:r>
+        <w:t>ctices to improve even though R&amp;</w:t>
+      </w:r>
+      <w:bookmarkStart w:id="24" w:name="_GoBack"/>
+      <w:bookmarkEnd w:id="24"/>
+      <w:r>
+        <w:t>D departments carefully did their parts. These works need the help of two side of the business, and called “</w:t>
       </w:r>
       <w:r>
         <w:rPr>
@@ -6463,8 +7677,6 @@
       <w:r>
         <w:t xml:space="preserve">After deploy the re-work of the searching engine to user application, the better result of searching is shown. When user turn on their location and use the search function to find the cleaner, the result will show the cleaner, not by the ranking or the location of that cleaner is near the user but the top result is for the partner who is not been hired recently. If the cleaners of that location are all hired, the top result will show the same function for the surroundings. We also deploy the discount code on those partner who has not been hired for too long, which will encourage the users to book them.  </w:t>
       </w:r>
-      <w:bookmarkStart w:id="24" w:name="_GoBack"/>
-      <w:bookmarkEnd w:id="24"/>
     </w:p>
     <w:p>
       <w:pPr>
@@ -6538,15 +7750,7 @@
         <w:ind w:left="900"/>
       </w:pPr>
       <w:r>
-        <w:t xml:space="preserve">Go-Viet </w:t>
-      </w:r>
-      <w:proofErr w:type="gramStart"/>
-      <w:r>
-        <w:t>company</w:t>
-      </w:r>
-      <w:proofErr w:type="gramEnd"/>
-      <w:r>
-        <w:t xml:space="preserve"> and Go-clean service team: understand and become skilled in using the new algorithms into current searching engine to perform effectively and professionally. We don’t need to understand the algorithms but must have abilities in manipulating it in the infrastructure that we have. </w:t>
+        <w:t xml:space="preserve">Go-Viet company and Go-clean service team: understand and become skilled in using the new algorithms into current searching engine to perform effectively and professionally. We don’t need to understand the algorithms but must have abilities in manipulating it in the infrastructure that we have. </w:t>
       </w:r>
     </w:p>
     <w:p>
@@ -6564,15 +7768,7 @@
         <w:ind w:left="900"/>
       </w:pPr>
       <w:r>
-        <w:t xml:space="preserve">Algorithms supplier experts: Go-Viet </w:t>
-      </w:r>
-      <w:proofErr w:type="gramStart"/>
-      <w:r>
-        <w:t>company</w:t>
-      </w:r>
-      <w:proofErr w:type="gramEnd"/>
-      <w:r>
-        <w:t xml:space="preserve"> has to contact the suitable Algorithms supplier to co-operate and create new algorithms that can bring effective result in changing the old one to the new great one.</w:t>
+        <w:t>Algorithms supplier experts: Go-Viet company has to contact the suitable Algorithms supplier to co-operate and create new algorithms that can bring effective result in changing the old one to the new great one.</w:t>
       </w:r>
     </w:p>
     <w:p>
@@ -6670,15 +7866,7 @@
         <w:ind w:firstLine="540"/>
       </w:pPr>
       <w:r>
-        <w:t xml:space="preserve">As the business expand, the more co-creation processes will be created. The follow are predicted processes of both side of </w:t>
-      </w:r>
-      <w:proofErr w:type="gramStart"/>
-      <w:r>
-        <w:t>customers :</w:t>
-      </w:r>
-      <w:proofErr w:type="gramEnd"/>
-      <w:r>
-        <w:t xml:space="preserve"> partners and consumers.</w:t>
+        <w:t>As the business expand, the more co-creation processes will be created. The follow are predicted processes of both side of customers : partners and consumers.</w:t>
       </w:r>
     </w:p>
     <w:p>
@@ -8350,7 +9538,7 @@
 </file>
 
 <file path=word/comments.xml><?xml version="1.0" encoding="utf-8"?>
-<w:comments xmlns:wpc="http://schemas.microsoft.com/office/word/2010/wordprocessingCanvas" xmlns:mc="http://schemas.openxmlformats.org/markup-compatibility/2006" xmlns:o="urn:schemas-microsoft-com:office:office" xmlns:r="http://schemas.openxmlformats.org/officeDocument/2006/relationships" xmlns:m="http://schemas.openxmlformats.org/officeDocument/2006/math" xmlns:v="urn:schemas-microsoft-com:vml" xmlns:wp14="http://schemas.microsoft.com/office/word/2010/wordprocessingDrawing" xmlns:wp="http://schemas.openxmlformats.org/drawingml/2006/wordprocessingDrawing" xmlns:w10="urn:schemas-microsoft-com:office:word" xmlns:w="http://schemas.openxmlformats.org/wordprocessingml/2006/main" xmlns:w14="http://schemas.microsoft.com/office/word/2010/wordml" xmlns:w15="http://schemas.microsoft.com/office/word/2012/wordml" xmlns:wpg="http://schemas.microsoft.com/office/word/2010/wordprocessingGroup" xmlns:wpi="http://schemas.microsoft.com/office/word/2010/wordprocessingInk" xmlns:wne="http://schemas.microsoft.com/office/word/2006/wordml" xmlns:wps="http://schemas.microsoft.com/office/word/2010/wordprocessingShape" mc:Ignorable="w14 w15 wp14">
+<w:comments xmlns:wpc="http://schemas.microsoft.com/office/word/2010/wordprocessingCanvas" xmlns:cx="http://schemas.microsoft.com/office/drawing/2014/chartex" xmlns:mc="http://schemas.openxmlformats.org/markup-compatibility/2006" xmlns:o="urn:schemas-microsoft-com:office:office" xmlns:r="http://schemas.openxmlformats.org/officeDocument/2006/relationships" xmlns:m="http://schemas.openxmlformats.org/officeDocument/2006/math" xmlns:v="urn:schemas-microsoft-com:vml" xmlns:wp14="http://schemas.microsoft.com/office/word/2010/wordprocessingDrawing" xmlns:wp="http://schemas.openxmlformats.org/drawingml/2006/wordprocessingDrawing" xmlns:w10="urn:schemas-microsoft-com:office:word" xmlns:w="http://schemas.openxmlformats.org/wordprocessingml/2006/main" xmlns:w14="http://schemas.microsoft.com/office/word/2010/wordml" xmlns:w15="http://schemas.microsoft.com/office/word/2012/wordml" xmlns:w16se="http://schemas.microsoft.com/office/word/2015/wordml/symex" xmlns:wpg="http://schemas.microsoft.com/office/word/2010/wordprocessingGroup" xmlns:wpi="http://schemas.microsoft.com/office/word/2010/wordprocessingInk" xmlns:wne="http://schemas.microsoft.com/office/word/2006/wordml" xmlns:wps="http://schemas.microsoft.com/office/word/2010/wordprocessingShape" mc:Ignorable="w14 w15 w16se wp14">
   <w:comment w:id="16" w:author="( ͡° ͜ʖ ͡°)" w:date="2018-09-12T11:13:00Z" w:initials="(͜͡͡">
     <w:p>
       <w:pPr>
@@ -8403,14 +9591,14 @@
 </file>
 
 <file path=word/commentsExtended.xml><?xml version="1.0" encoding="utf-8"?>
-<w15:commentsEx xmlns:wpc="http://schemas.microsoft.com/office/word/2010/wordprocessingCanvas" xmlns:mc="http://schemas.openxmlformats.org/markup-compatibility/2006" xmlns:o="urn:schemas-microsoft-com:office:office" xmlns:r="http://schemas.openxmlformats.org/officeDocument/2006/relationships" xmlns:m="http://schemas.openxmlformats.org/officeDocument/2006/math" xmlns:v="urn:schemas-microsoft-com:vml" xmlns:wp14="http://schemas.microsoft.com/office/word/2010/wordprocessingDrawing" xmlns:wp="http://schemas.openxmlformats.org/drawingml/2006/wordprocessingDrawing" xmlns:w10="urn:schemas-microsoft-com:office:word" xmlns:w="http://schemas.openxmlformats.org/wordprocessingml/2006/main" xmlns:w14="http://schemas.microsoft.com/office/word/2010/wordml" xmlns:w15="http://schemas.microsoft.com/office/word/2012/wordml" xmlns:wpg="http://schemas.microsoft.com/office/word/2010/wordprocessingGroup" xmlns:wpi="http://schemas.microsoft.com/office/word/2010/wordprocessingInk" xmlns:wne="http://schemas.microsoft.com/office/word/2006/wordml" xmlns:wps="http://schemas.microsoft.com/office/word/2010/wordprocessingShape" mc:Ignorable="w14 w15 wp14">
+<w15:commentsEx xmlns:wpc="http://schemas.microsoft.com/office/word/2010/wordprocessingCanvas" xmlns:cx="http://schemas.microsoft.com/office/drawing/2014/chartex" xmlns:mc="http://schemas.openxmlformats.org/markup-compatibility/2006" xmlns:o="urn:schemas-microsoft-com:office:office" xmlns:r="http://schemas.openxmlformats.org/officeDocument/2006/relationships" xmlns:m="http://schemas.openxmlformats.org/officeDocument/2006/math" xmlns:v="urn:schemas-microsoft-com:vml" xmlns:wp14="http://schemas.microsoft.com/office/word/2010/wordprocessingDrawing" xmlns:wp="http://schemas.openxmlformats.org/drawingml/2006/wordprocessingDrawing" xmlns:w10="urn:schemas-microsoft-com:office:word" xmlns:w="http://schemas.openxmlformats.org/wordprocessingml/2006/main" xmlns:w14="http://schemas.microsoft.com/office/word/2010/wordml" xmlns:w15="http://schemas.microsoft.com/office/word/2012/wordml" xmlns:w16se="http://schemas.microsoft.com/office/word/2015/wordml/symex" xmlns:wpg="http://schemas.microsoft.com/office/word/2010/wordprocessingGroup" xmlns:wpi="http://schemas.microsoft.com/office/word/2010/wordprocessingInk" xmlns:wne="http://schemas.microsoft.com/office/word/2006/wordml" xmlns:wps="http://schemas.microsoft.com/office/word/2010/wordprocessingShape" mc:Ignorable="w14 w15 w16se wp14">
   <w15:commentEx w15:paraId="798EF632" w15:done="0"/>
   <w15:commentEx w15:paraId="7F90D94A" w15:done="0"/>
 </w15:commentsEx>
 </file>
 
 <file path=word/endnotes.xml><?xml version="1.0" encoding="utf-8"?>
-<w:endnotes xmlns:wpc="http://schemas.microsoft.com/office/word/2010/wordprocessingCanvas" xmlns:mc="http://schemas.openxmlformats.org/markup-compatibility/2006" xmlns:o="urn:schemas-microsoft-com:office:office" xmlns:r="http://schemas.openxmlformats.org/officeDocument/2006/relationships" xmlns:m="http://schemas.openxmlformats.org/officeDocument/2006/math" xmlns:v="urn:schemas-microsoft-com:vml" xmlns:wp14="http://schemas.microsoft.com/office/word/2010/wordprocessingDrawing" xmlns:wp="http://schemas.openxmlformats.org/drawingml/2006/wordprocessingDrawing" xmlns:w10="urn:schemas-microsoft-com:office:word" xmlns:w="http://schemas.openxmlformats.org/wordprocessingml/2006/main" xmlns:w14="http://schemas.microsoft.com/office/word/2010/wordml" xmlns:w15="http://schemas.microsoft.com/office/word/2012/wordml" xmlns:wpg="http://schemas.microsoft.com/office/word/2010/wordprocessingGroup" xmlns:wpi="http://schemas.microsoft.com/office/word/2010/wordprocessingInk" xmlns:wne="http://schemas.microsoft.com/office/word/2006/wordml" xmlns:wps="http://schemas.microsoft.com/office/word/2010/wordprocessingShape" mc:Ignorable="w14 w15 wp14">
+<w:endnotes xmlns:wpc="http://schemas.microsoft.com/office/word/2010/wordprocessingCanvas" xmlns:cx="http://schemas.microsoft.com/office/drawing/2014/chartex" xmlns:mc="http://schemas.openxmlformats.org/markup-compatibility/2006" xmlns:o="urn:schemas-microsoft-com:office:office" xmlns:r="http://schemas.openxmlformats.org/officeDocument/2006/relationships" xmlns:m="http://schemas.openxmlformats.org/officeDocument/2006/math" xmlns:v="urn:schemas-microsoft-com:vml" xmlns:wp14="http://schemas.microsoft.com/office/word/2010/wordprocessingDrawing" xmlns:wp="http://schemas.openxmlformats.org/drawingml/2006/wordprocessingDrawing" xmlns:w10="urn:schemas-microsoft-com:office:word" xmlns:w="http://schemas.openxmlformats.org/wordprocessingml/2006/main" xmlns:w14="http://schemas.microsoft.com/office/word/2010/wordml" xmlns:w15="http://schemas.microsoft.com/office/word/2012/wordml" xmlns:w16se="http://schemas.microsoft.com/office/word/2015/wordml/symex" xmlns:wpg="http://schemas.microsoft.com/office/word/2010/wordprocessingGroup" xmlns:wpi="http://schemas.microsoft.com/office/word/2010/wordprocessingInk" xmlns:wne="http://schemas.microsoft.com/office/word/2006/wordml" xmlns:wps="http://schemas.microsoft.com/office/word/2010/wordprocessingShape" mc:Ignorable="w14 w15 w16se wp14">
   <w:endnote w:type="separator" w:id="-1">
     <w:p>
       <w:pPr>
@@ -8435,7 +9623,7 @@
 </file>
 
 <file path=word/footer1.xml><?xml version="1.0" encoding="utf-8"?>
-<w:ftr xmlns:wpc="http://schemas.microsoft.com/office/word/2010/wordprocessingCanvas" xmlns:mc="http://schemas.openxmlformats.org/markup-compatibility/2006" xmlns:o="urn:schemas-microsoft-com:office:office" xmlns:r="http://schemas.openxmlformats.org/officeDocument/2006/relationships" xmlns:m="http://schemas.openxmlformats.org/officeDocument/2006/math" xmlns:v="urn:schemas-microsoft-com:vml" xmlns:wp14="http://schemas.microsoft.com/office/word/2010/wordprocessingDrawing" xmlns:wp="http://schemas.openxmlformats.org/drawingml/2006/wordprocessingDrawing" xmlns:w10="urn:schemas-microsoft-com:office:word" xmlns:w="http://schemas.openxmlformats.org/wordprocessingml/2006/main" xmlns:w14="http://schemas.microsoft.com/office/word/2010/wordml" xmlns:w15="http://schemas.microsoft.com/office/word/2012/wordml" xmlns:wpg="http://schemas.microsoft.com/office/word/2010/wordprocessingGroup" xmlns:wpi="http://schemas.microsoft.com/office/word/2010/wordprocessingInk" xmlns:wne="http://schemas.microsoft.com/office/word/2006/wordml" xmlns:wps="http://schemas.microsoft.com/office/word/2010/wordprocessingShape" mc:Ignorable="w14 w15 wp14">
+<w:ftr xmlns:wpc="http://schemas.microsoft.com/office/word/2010/wordprocessingCanvas" xmlns:cx="http://schemas.microsoft.com/office/drawing/2014/chartex" xmlns:mc="http://schemas.openxmlformats.org/markup-compatibility/2006" xmlns:o="urn:schemas-microsoft-com:office:office" xmlns:r="http://schemas.openxmlformats.org/officeDocument/2006/relationships" xmlns:m="http://schemas.openxmlformats.org/officeDocument/2006/math" xmlns:v="urn:schemas-microsoft-com:vml" xmlns:wp14="http://schemas.microsoft.com/office/word/2010/wordprocessingDrawing" xmlns:wp="http://schemas.openxmlformats.org/drawingml/2006/wordprocessingDrawing" xmlns:w10="urn:schemas-microsoft-com:office:word" xmlns:w="http://schemas.openxmlformats.org/wordprocessingml/2006/main" xmlns:w14="http://schemas.microsoft.com/office/word/2010/wordml" xmlns:w15="http://schemas.microsoft.com/office/word/2012/wordml" xmlns:w16se="http://schemas.microsoft.com/office/word/2015/wordml/symex" xmlns:wpg="http://schemas.microsoft.com/office/word/2010/wordprocessingGroup" xmlns:wpi="http://schemas.microsoft.com/office/word/2010/wordprocessingInk" xmlns:wne="http://schemas.microsoft.com/office/word/2006/wordml" xmlns:wps="http://schemas.microsoft.com/office/word/2010/wordprocessingShape" mc:Ignorable="w14 w15 w16se wp14">
   <w:sdt>
     <w:sdtPr>
       <w:id w:val="584661344"/>
@@ -8488,7 +9676,7 @@
 </file>
 
 <file path=word/footnotes.xml><?xml version="1.0" encoding="utf-8"?>
-<w:footnotes xmlns:wpc="http://schemas.microsoft.com/office/word/2010/wordprocessingCanvas" xmlns:mc="http://schemas.openxmlformats.org/markup-compatibility/2006" xmlns:o="urn:schemas-microsoft-com:office:office" xmlns:r="http://schemas.openxmlformats.org/officeDocument/2006/relationships" xmlns:m="http://schemas.openxmlformats.org/officeDocument/2006/math" xmlns:v="urn:schemas-microsoft-com:vml" xmlns:wp14="http://schemas.microsoft.com/office/word/2010/wordprocessingDrawing" xmlns:wp="http://schemas.openxmlformats.org/drawingml/2006/wordprocessingDrawing" xmlns:w10="urn:schemas-microsoft-com:office:word" xmlns:w="http://schemas.openxmlformats.org/wordprocessingml/2006/main" xmlns:w14="http://schemas.microsoft.com/office/word/2010/wordml" xmlns:w15="http://schemas.microsoft.com/office/word/2012/wordml" xmlns:wpg="http://schemas.microsoft.com/office/word/2010/wordprocessingGroup" xmlns:wpi="http://schemas.microsoft.com/office/word/2010/wordprocessingInk" xmlns:wne="http://schemas.microsoft.com/office/word/2006/wordml" xmlns:wps="http://schemas.microsoft.com/office/word/2010/wordprocessingShape" mc:Ignorable="w14 w15 wp14">
+<w:footnotes xmlns:wpc="http://schemas.microsoft.com/office/word/2010/wordprocessingCanvas" xmlns:cx="http://schemas.microsoft.com/office/drawing/2014/chartex" xmlns:mc="http://schemas.openxmlformats.org/markup-compatibility/2006" xmlns:o="urn:schemas-microsoft-com:office:office" xmlns:r="http://schemas.openxmlformats.org/officeDocument/2006/relationships" xmlns:m="http://schemas.openxmlformats.org/officeDocument/2006/math" xmlns:v="urn:schemas-microsoft-com:vml" xmlns:wp14="http://schemas.microsoft.com/office/word/2010/wordprocessingDrawing" xmlns:wp="http://schemas.openxmlformats.org/drawingml/2006/wordprocessingDrawing" xmlns:w10="urn:schemas-microsoft-com:office:word" xmlns:w="http://schemas.openxmlformats.org/wordprocessingml/2006/main" xmlns:w14="http://schemas.microsoft.com/office/word/2010/wordml" xmlns:w15="http://schemas.microsoft.com/office/word/2012/wordml" xmlns:w16se="http://schemas.microsoft.com/office/word/2015/wordml/symex" xmlns:wpg="http://schemas.microsoft.com/office/word/2010/wordprocessingGroup" xmlns:wpi="http://schemas.microsoft.com/office/word/2010/wordprocessingInk" xmlns:wne="http://schemas.microsoft.com/office/word/2006/wordml" xmlns:wps="http://schemas.microsoft.com/office/word/2010/wordprocessingShape" mc:Ignorable="w14 w15 w16se wp14">
   <w:footnote w:type="separator" w:id="-1">
     <w:p>
       <w:pPr>
@@ -8513,7 +9701,7 @@
 </file>
 
 <file path=word/numbering.xml><?xml version="1.0" encoding="utf-8"?>
-<w:numbering xmlns:wpc="http://schemas.microsoft.com/office/word/2010/wordprocessingCanvas" xmlns:mc="http://schemas.openxmlformats.org/markup-compatibility/2006" xmlns:o="urn:schemas-microsoft-com:office:office" xmlns:r="http://schemas.openxmlformats.org/officeDocument/2006/relationships" xmlns:m="http://schemas.openxmlformats.org/officeDocument/2006/math" xmlns:v="urn:schemas-microsoft-com:vml" xmlns:wp14="http://schemas.microsoft.com/office/word/2010/wordprocessingDrawing" xmlns:wp="http://schemas.openxmlformats.org/drawingml/2006/wordprocessingDrawing" xmlns:w10="urn:schemas-microsoft-com:office:word" xmlns:w="http://schemas.openxmlformats.org/wordprocessingml/2006/main" xmlns:w14="http://schemas.microsoft.com/office/word/2010/wordml" xmlns:w15="http://schemas.microsoft.com/office/word/2012/wordml" xmlns:wpg="http://schemas.microsoft.com/office/word/2010/wordprocessingGroup" xmlns:wpi="http://schemas.microsoft.com/office/word/2010/wordprocessingInk" xmlns:wne="http://schemas.microsoft.com/office/word/2006/wordml" xmlns:wps="http://schemas.microsoft.com/office/word/2010/wordprocessingShape" mc:Ignorable="w14 w15 wp14">
+<w:numbering xmlns:wpc="http://schemas.microsoft.com/office/word/2010/wordprocessingCanvas" xmlns:cx="http://schemas.microsoft.com/office/drawing/2014/chartex" xmlns:mc="http://schemas.openxmlformats.org/markup-compatibility/2006" xmlns:o="urn:schemas-microsoft-com:office:office" xmlns:r="http://schemas.openxmlformats.org/officeDocument/2006/relationships" xmlns:m="http://schemas.openxmlformats.org/officeDocument/2006/math" xmlns:v="urn:schemas-microsoft-com:vml" xmlns:wp14="http://schemas.microsoft.com/office/word/2010/wordprocessingDrawing" xmlns:wp="http://schemas.openxmlformats.org/drawingml/2006/wordprocessingDrawing" xmlns:w10="urn:schemas-microsoft-com:office:word" xmlns:w="http://schemas.openxmlformats.org/wordprocessingml/2006/main" xmlns:w14="http://schemas.microsoft.com/office/word/2010/wordml" xmlns:w15="http://schemas.microsoft.com/office/word/2012/wordml" xmlns:w16se="http://schemas.microsoft.com/office/word/2015/wordml/symex" xmlns:wpg="http://schemas.microsoft.com/office/word/2010/wordprocessingGroup" xmlns:wpi="http://schemas.microsoft.com/office/word/2010/wordprocessingInk" xmlns:wne="http://schemas.microsoft.com/office/word/2006/wordml" xmlns:wps="http://schemas.microsoft.com/office/word/2010/wordprocessingShape" mc:Ignorable="w14 w15 w16se wp14">
   <w:numPicBullet w:numPicBulletId="0">
     <w:pict>
       <v:shapetype id="_x0000_t75" coordsize="21600,21600" o:spt="75" o:preferrelative="t" path="m@4@5l@4@11@9@11@9@5xe" filled="f" stroked="f">
@@ -8535,8 +9723,15 @@
         <v:path o:extrusionok="f" gradientshapeok="t" o:connecttype="rect"/>
         <o:lock v:ext="edit" aspectratio="t"/>
       </v:shapetype>
-      <v:shape id="_x0000_i1054" type="#_x0000_t75" style="width:11.25pt;height:11.25pt" o:bullet="t">
+      <v:shape id="_x0000_i1038" type="#_x0000_t75" style="width:11.25pt;height:11.25pt" o:bullet="t">
         <v:imagedata r:id="rId1" o:title="mso837"/>
+      </v:shape>
+    </w:pict>
+  </w:numPicBullet>
+  <w:numPicBullet w:numPicBulletId="1">
+    <w:pict>
+      <v:shape id="_x0000_i1039" type="#_x0000_t75" style="width:11.25pt;height:11.25pt" o:bullet="t">
+        <v:imagedata r:id="rId2" o:title="mso51A5"/>
       </v:shape>
     </w:pict>
   </w:numPicBullet>
@@ -8767,6 +9962,119 @@
     </w:lvl>
   </w:abstractNum>
   <w:abstractNum w:abstractNumId="2" w15:restartNumberingAfterBreak="0">
+    <w:nsid w:val="09412C0A"/>
+    <w:multiLevelType w:val="hybridMultilevel"/>
+    <w:tmpl w:val="3CEEC9C8"/>
+    <w:lvl w:ilvl="0" w:tplc="04090003">
+      <w:start w:val="1"/>
+      <w:numFmt w:val="bullet"/>
+      <w:lvlText w:val="o"/>
+      <w:lvlJc w:val="left"/>
+      <w:pPr>
+        <w:ind w:left="1440" w:hanging="360"/>
+      </w:pPr>
+      <w:rPr>
+        <w:rFonts w:ascii="Courier New" w:hAnsi="Courier New" w:cs="Courier New" w:hint="default"/>
+      </w:rPr>
+    </w:lvl>
+    <w:lvl w:ilvl="1" w:tplc="04090003" w:tentative="1">
+      <w:start w:val="1"/>
+      <w:numFmt w:val="bullet"/>
+      <w:lvlText w:val="o"/>
+      <w:lvlJc w:val="left"/>
+      <w:pPr>
+        <w:ind w:left="2160" w:hanging="360"/>
+      </w:pPr>
+      <w:rPr>
+        <w:rFonts w:ascii="Courier New" w:hAnsi="Courier New" w:cs="Courier New" w:hint="default"/>
+      </w:rPr>
+    </w:lvl>
+    <w:lvl w:ilvl="2" w:tplc="04090005" w:tentative="1">
+      <w:start w:val="1"/>
+      <w:numFmt w:val="bullet"/>
+      <w:lvlText w:val=""/>
+      <w:lvlJc w:val="left"/>
+      <w:pPr>
+        <w:ind w:left="2880" w:hanging="360"/>
+      </w:pPr>
+      <w:rPr>
+        <w:rFonts w:ascii="Marlett" w:hAnsi="Marlett" w:hint="default"/>
+      </w:rPr>
+    </w:lvl>
+    <w:lvl w:ilvl="3" w:tplc="04090001" w:tentative="1">
+      <w:start w:val="1"/>
+      <w:numFmt w:val="bullet"/>
+      <w:lvlText w:val=""/>
+      <w:lvlJc w:val="left"/>
+      <w:pPr>
+        <w:ind w:left="3600" w:hanging="360"/>
+      </w:pPr>
+      <w:rPr>
+        <w:rFonts w:ascii="Symbol" w:hAnsi="Symbol" w:hint="default"/>
+      </w:rPr>
+    </w:lvl>
+    <w:lvl w:ilvl="4" w:tplc="04090003" w:tentative="1">
+      <w:start w:val="1"/>
+      <w:numFmt w:val="bullet"/>
+      <w:lvlText w:val="o"/>
+      <w:lvlJc w:val="left"/>
+      <w:pPr>
+        <w:ind w:left="4320" w:hanging="360"/>
+      </w:pPr>
+      <w:rPr>
+        <w:rFonts w:ascii="Courier New" w:hAnsi="Courier New" w:cs="Courier New" w:hint="default"/>
+      </w:rPr>
+    </w:lvl>
+    <w:lvl w:ilvl="5" w:tplc="04090005" w:tentative="1">
+      <w:start w:val="1"/>
+      <w:numFmt w:val="bullet"/>
+      <w:lvlText w:val=""/>
+      <w:lvlJc w:val="left"/>
+      <w:pPr>
+        <w:ind w:left="5040" w:hanging="360"/>
+      </w:pPr>
+      <w:rPr>
+        <w:rFonts w:ascii="Marlett" w:hAnsi="Marlett" w:hint="default"/>
+      </w:rPr>
+    </w:lvl>
+    <w:lvl w:ilvl="6" w:tplc="04090001" w:tentative="1">
+      <w:start w:val="1"/>
+      <w:numFmt w:val="bullet"/>
+      <w:lvlText w:val=""/>
+      <w:lvlJc w:val="left"/>
+      <w:pPr>
+        <w:ind w:left="5760" w:hanging="360"/>
+      </w:pPr>
+      <w:rPr>
+        <w:rFonts w:ascii="Symbol" w:hAnsi="Symbol" w:hint="default"/>
+      </w:rPr>
+    </w:lvl>
+    <w:lvl w:ilvl="7" w:tplc="04090003" w:tentative="1">
+      <w:start w:val="1"/>
+      <w:numFmt w:val="bullet"/>
+      <w:lvlText w:val="o"/>
+      <w:lvlJc w:val="left"/>
+      <w:pPr>
+        <w:ind w:left="6480" w:hanging="360"/>
+      </w:pPr>
+      <w:rPr>
+        <w:rFonts w:ascii="Courier New" w:hAnsi="Courier New" w:cs="Courier New" w:hint="default"/>
+      </w:rPr>
+    </w:lvl>
+    <w:lvl w:ilvl="8" w:tplc="04090005" w:tentative="1">
+      <w:start w:val="1"/>
+      <w:numFmt w:val="bullet"/>
+      <w:lvlText w:val=""/>
+      <w:lvlJc w:val="left"/>
+      <w:pPr>
+        <w:ind w:left="7200" w:hanging="360"/>
+      </w:pPr>
+      <w:rPr>
+        <w:rFonts w:ascii="Marlett" w:hAnsi="Marlett" w:hint="default"/>
+      </w:rPr>
+    </w:lvl>
+  </w:abstractNum>
+  <w:abstractNum w:abstractNumId="3" w15:restartNumberingAfterBreak="0">
     <w:nsid w:val="0CB47AD8"/>
     <w:multiLevelType w:val="hybridMultilevel"/>
     <w:tmpl w:val="FDF2DD8C"/>
@@ -8879,7 +10187,7 @@
       </w:rPr>
     </w:lvl>
   </w:abstractNum>
-  <w:abstractNum w:abstractNumId="3" w15:restartNumberingAfterBreak="0">
+  <w:abstractNum w:abstractNumId="4" w15:restartNumberingAfterBreak="0">
     <w:nsid w:val="100C4874"/>
     <w:multiLevelType w:val="hybridMultilevel"/>
     <w:tmpl w:val="8E12B426"/>
@@ -8992,7 +10300,7 @@
       </w:rPr>
     </w:lvl>
   </w:abstractNum>
-  <w:abstractNum w:abstractNumId="4" w15:restartNumberingAfterBreak="0">
+  <w:abstractNum w:abstractNumId="5" w15:restartNumberingAfterBreak="0">
     <w:nsid w:val="104A2076"/>
     <w:multiLevelType w:val="hybridMultilevel"/>
     <w:tmpl w:val="FF24C34C"/>
@@ -9105,7 +10413,7 @@
       </w:rPr>
     </w:lvl>
   </w:abstractNum>
-  <w:abstractNum w:abstractNumId="5" w15:restartNumberingAfterBreak="0">
+  <w:abstractNum w:abstractNumId="6" w15:restartNumberingAfterBreak="0">
     <w:nsid w:val="10B94370"/>
     <w:multiLevelType w:val="hybridMultilevel"/>
     <w:tmpl w:val="DC0676BA"/>
@@ -9191,7 +10499,7 @@
       </w:pPr>
     </w:lvl>
   </w:abstractNum>
-  <w:abstractNum w:abstractNumId="6" w15:restartNumberingAfterBreak="0">
+  <w:abstractNum w:abstractNumId="7" w15:restartNumberingAfterBreak="0">
     <w:nsid w:val="1203207E"/>
     <w:multiLevelType w:val="hybridMultilevel"/>
     <w:tmpl w:val="7DAA7172"/>
@@ -9304,7 +10612,7 @@
       </w:rPr>
     </w:lvl>
   </w:abstractNum>
-  <w:abstractNum w:abstractNumId="7" w15:restartNumberingAfterBreak="0">
+  <w:abstractNum w:abstractNumId="8" w15:restartNumberingAfterBreak="0">
     <w:nsid w:val="123941C0"/>
     <w:multiLevelType w:val="hybridMultilevel"/>
     <w:tmpl w:val="67EAFE32"/>
@@ -9390,7 +10698,7 @@
       </w:pPr>
     </w:lvl>
   </w:abstractNum>
-  <w:abstractNum w:abstractNumId="8" w15:restartNumberingAfterBreak="0">
+  <w:abstractNum w:abstractNumId="9" w15:restartNumberingAfterBreak="0">
     <w:nsid w:val="1270780A"/>
     <w:multiLevelType w:val="hybridMultilevel"/>
     <w:tmpl w:val="8B6C23EE"/>
@@ -9479,7 +10787,7 @@
       </w:pPr>
     </w:lvl>
   </w:abstractNum>
-  <w:abstractNum w:abstractNumId="9" w15:restartNumberingAfterBreak="0">
+  <w:abstractNum w:abstractNumId="10" w15:restartNumberingAfterBreak="0">
     <w:nsid w:val="12A165B7"/>
     <w:multiLevelType w:val="hybridMultilevel"/>
     <w:tmpl w:val="D1D09E4A"/>
@@ -9592,7 +10900,7 @@
       </w:rPr>
     </w:lvl>
   </w:abstractNum>
-  <w:abstractNum w:abstractNumId="10" w15:restartNumberingAfterBreak="0">
+  <w:abstractNum w:abstractNumId="11" w15:restartNumberingAfterBreak="0">
     <w:nsid w:val="12AD32D2"/>
     <w:multiLevelType w:val="hybridMultilevel"/>
     <w:tmpl w:val="A37AEF74"/>
@@ -9681,7 +10989,7 @@
       </w:pPr>
     </w:lvl>
   </w:abstractNum>
-  <w:abstractNum w:abstractNumId="11" w15:restartNumberingAfterBreak="0">
+  <w:abstractNum w:abstractNumId="12" w15:restartNumberingAfterBreak="0">
     <w:nsid w:val="137E73D6"/>
     <w:multiLevelType w:val="hybridMultilevel"/>
     <w:tmpl w:val="3028E7CA"/>
@@ -9794,7 +11102,7 @@
       </w:rPr>
     </w:lvl>
   </w:abstractNum>
-  <w:abstractNum w:abstractNumId="12" w15:restartNumberingAfterBreak="0">
+  <w:abstractNum w:abstractNumId="13" w15:restartNumberingAfterBreak="0">
     <w:nsid w:val="13EE332B"/>
     <w:multiLevelType w:val="hybridMultilevel"/>
     <w:tmpl w:val="BD3665F2"/>
@@ -9906,7 +11214,7 @@
       </w:rPr>
     </w:lvl>
   </w:abstractNum>
-  <w:abstractNum w:abstractNumId="13" w15:restartNumberingAfterBreak="0">
+  <w:abstractNum w:abstractNumId="14" w15:restartNumberingAfterBreak="0">
     <w:nsid w:val="147F1266"/>
     <w:multiLevelType w:val="hybridMultilevel"/>
     <w:tmpl w:val="0A68915A"/>
@@ -9997,7 +11305,7 @@
       </w:pPr>
     </w:lvl>
   </w:abstractNum>
-  <w:abstractNum w:abstractNumId="14" w15:restartNumberingAfterBreak="0">
+  <w:abstractNum w:abstractNumId="15" w15:restartNumberingAfterBreak="0">
     <w:nsid w:val="19A05113"/>
     <w:multiLevelType w:val="hybridMultilevel"/>
     <w:tmpl w:val="FD8A4792"/>
@@ -10110,7 +11418,7 @@
       </w:rPr>
     </w:lvl>
   </w:abstractNum>
-  <w:abstractNum w:abstractNumId="15" w15:restartNumberingAfterBreak="0">
+  <w:abstractNum w:abstractNumId="16" w15:restartNumberingAfterBreak="0">
     <w:nsid w:val="224D1DFA"/>
     <w:multiLevelType w:val="hybridMultilevel"/>
     <w:tmpl w:val="98289C9C"/>
@@ -10222,7 +11530,7 @@
       </w:rPr>
     </w:lvl>
   </w:abstractNum>
-  <w:abstractNum w:abstractNumId="16" w15:restartNumberingAfterBreak="0">
+  <w:abstractNum w:abstractNumId="17" w15:restartNumberingAfterBreak="0">
     <w:nsid w:val="2D165B89"/>
     <w:multiLevelType w:val="hybridMultilevel"/>
     <w:tmpl w:val="66CAAF58"/>
@@ -10311,7 +11619,7 @@
       </w:pPr>
     </w:lvl>
   </w:abstractNum>
-  <w:abstractNum w:abstractNumId="17" w15:restartNumberingAfterBreak="0">
+  <w:abstractNum w:abstractNumId="18" w15:restartNumberingAfterBreak="0">
     <w:nsid w:val="2E74510B"/>
     <w:multiLevelType w:val="hybridMultilevel"/>
     <w:tmpl w:val="98BC090E"/>
@@ -10400,7 +11708,120 @@
       </w:pPr>
     </w:lvl>
   </w:abstractNum>
-  <w:abstractNum w:abstractNumId="18" w15:restartNumberingAfterBreak="0">
+  <w:abstractNum w:abstractNumId="19" w15:restartNumberingAfterBreak="0">
+    <w:nsid w:val="2E970958"/>
+    <w:multiLevelType w:val="hybridMultilevel"/>
+    <w:tmpl w:val="56243CD2"/>
+    <w:lvl w:ilvl="0" w:tplc="04090001">
+      <w:start w:val="1"/>
+      <w:numFmt w:val="bullet"/>
+      <w:lvlText w:val=""/>
+      <w:lvlJc w:val="left"/>
+      <w:pPr>
+        <w:ind w:left="720" w:hanging="360"/>
+      </w:pPr>
+      <w:rPr>
+        <w:rFonts w:ascii="Symbol" w:hAnsi="Symbol" w:hint="default"/>
+      </w:rPr>
+    </w:lvl>
+    <w:lvl w:ilvl="1" w:tplc="04090003" w:tentative="1">
+      <w:start w:val="1"/>
+      <w:numFmt w:val="bullet"/>
+      <w:lvlText w:val="o"/>
+      <w:lvlJc w:val="left"/>
+      <w:pPr>
+        <w:ind w:left="1440" w:hanging="360"/>
+      </w:pPr>
+      <w:rPr>
+        <w:rFonts w:ascii="Courier New" w:hAnsi="Courier New" w:cs="Courier New" w:hint="default"/>
+      </w:rPr>
+    </w:lvl>
+    <w:lvl w:ilvl="2" w:tplc="04090005" w:tentative="1">
+      <w:start w:val="1"/>
+      <w:numFmt w:val="bullet"/>
+      <w:lvlText w:val=""/>
+      <w:lvlJc w:val="left"/>
+      <w:pPr>
+        <w:ind w:left="2160" w:hanging="360"/>
+      </w:pPr>
+      <w:rPr>
+        <w:rFonts w:ascii="Marlett" w:hAnsi="Marlett" w:hint="default"/>
+      </w:rPr>
+    </w:lvl>
+    <w:lvl w:ilvl="3" w:tplc="04090001" w:tentative="1">
+      <w:start w:val="1"/>
+      <w:numFmt w:val="bullet"/>
+      <w:lvlText w:val=""/>
+      <w:lvlJc w:val="left"/>
+      <w:pPr>
+        <w:ind w:left="2880" w:hanging="360"/>
+      </w:pPr>
+      <w:rPr>
+        <w:rFonts w:ascii="Symbol" w:hAnsi="Symbol" w:hint="default"/>
+      </w:rPr>
+    </w:lvl>
+    <w:lvl w:ilvl="4" w:tplc="04090003" w:tentative="1">
+      <w:start w:val="1"/>
+      <w:numFmt w:val="bullet"/>
+      <w:lvlText w:val="o"/>
+      <w:lvlJc w:val="left"/>
+      <w:pPr>
+        <w:ind w:left="3600" w:hanging="360"/>
+      </w:pPr>
+      <w:rPr>
+        <w:rFonts w:ascii="Courier New" w:hAnsi="Courier New" w:cs="Courier New" w:hint="default"/>
+      </w:rPr>
+    </w:lvl>
+    <w:lvl w:ilvl="5" w:tplc="04090005" w:tentative="1">
+      <w:start w:val="1"/>
+      <w:numFmt w:val="bullet"/>
+      <w:lvlText w:val=""/>
+      <w:lvlJc w:val="left"/>
+      <w:pPr>
+        <w:ind w:left="4320" w:hanging="360"/>
+      </w:pPr>
+      <w:rPr>
+        <w:rFonts w:ascii="Marlett" w:hAnsi="Marlett" w:hint="default"/>
+      </w:rPr>
+    </w:lvl>
+    <w:lvl w:ilvl="6" w:tplc="04090001" w:tentative="1">
+      <w:start w:val="1"/>
+      <w:numFmt w:val="bullet"/>
+      <w:lvlText w:val=""/>
+      <w:lvlJc w:val="left"/>
+      <w:pPr>
+        <w:ind w:left="5040" w:hanging="360"/>
+      </w:pPr>
+      <w:rPr>
+        <w:rFonts w:ascii="Symbol" w:hAnsi="Symbol" w:hint="default"/>
+      </w:rPr>
+    </w:lvl>
+    <w:lvl w:ilvl="7" w:tplc="04090003" w:tentative="1">
+      <w:start w:val="1"/>
+      <w:numFmt w:val="bullet"/>
+      <w:lvlText w:val="o"/>
+      <w:lvlJc w:val="left"/>
+      <w:pPr>
+        <w:ind w:left="5760" w:hanging="360"/>
+      </w:pPr>
+      <w:rPr>
+        <w:rFonts w:ascii="Courier New" w:hAnsi="Courier New" w:cs="Courier New" w:hint="default"/>
+      </w:rPr>
+    </w:lvl>
+    <w:lvl w:ilvl="8" w:tplc="04090005" w:tentative="1">
+      <w:start w:val="1"/>
+      <w:numFmt w:val="bullet"/>
+      <w:lvlText w:val=""/>
+      <w:lvlJc w:val="left"/>
+      <w:pPr>
+        <w:ind w:left="6480" w:hanging="360"/>
+      </w:pPr>
+      <w:rPr>
+        <w:rFonts w:ascii="Marlett" w:hAnsi="Marlett" w:hint="default"/>
+      </w:rPr>
+    </w:lvl>
+  </w:abstractNum>
+  <w:abstractNum w:abstractNumId="20" w15:restartNumberingAfterBreak="0">
     <w:nsid w:val="31054666"/>
     <w:multiLevelType w:val="hybridMultilevel"/>
     <w:tmpl w:val="D1E28414"/>
@@ -10486,7 +11907,7 @@
       </w:pPr>
     </w:lvl>
   </w:abstractNum>
-  <w:abstractNum w:abstractNumId="19" w15:restartNumberingAfterBreak="0">
+  <w:abstractNum w:abstractNumId="21" w15:restartNumberingAfterBreak="0">
     <w:nsid w:val="33810B05"/>
     <w:multiLevelType w:val="hybridMultilevel"/>
     <w:tmpl w:val="5DAE5DB8"/>
@@ -10572,7 +11993,7 @@
       </w:pPr>
     </w:lvl>
   </w:abstractNum>
-  <w:abstractNum w:abstractNumId="20" w15:restartNumberingAfterBreak="0">
+  <w:abstractNum w:abstractNumId="22" w15:restartNumberingAfterBreak="0">
     <w:nsid w:val="34590549"/>
     <w:multiLevelType w:val="multilevel"/>
     <w:tmpl w:val="DCC2B588"/>
@@ -10721,7 +12142,234 @@
       </w:rPr>
     </w:lvl>
   </w:abstractNum>
-  <w:abstractNum w:abstractNumId="21" w15:restartNumberingAfterBreak="0">
+  <w:abstractNum w:abstractNumId="23" w15:restartNumberingAfterBreak="0">
+    <w:nsid w:val="390C2F2B"/>
+    <w:multiLevelType w:val="hybridMultilevel"/>
+    <w:tmpl w:val="B4B04450"/>
+    <w:lvl w:ilvl="0" w:tplc="04090001">
+      <w:start w:val="1"/>
+      <w:numFmt w:val="bullet"/>
+      <w:lvlText w:val=""/>
+      <w:lvlJc w:val="left"/>
+      <w:pPr>
+        <w:ind w:left="2160" w:hanging="360"/>
+      </w:pPr>
+      <w:rPr>
+        <w:rFonts w:ascii="Symbol" w:hAnsi="Symbol" w:hint="default"/>
+      </w:rPr>
+    </w:lvl>
+    <w:lvl w:ilvl="1" w:tplc="04090003" w:tentative="1">
+      <w:start w:val="1"/>
+      <w:numFmt w:val="bullet"/>
+      <w:lvlText w:val="o"/>
+      <w:lvlJc w:val="left"/>
+      <w:pPr>
+        <w:ind w:left="2880" w:hanging="360"/>
+      </w:pPr>
+      <w:rPr>
+        <w:rFonts w:ascii="Courier New" w:hAnsi="Courier New" w:cs="Courier New" w:hint="default"/>
+      </w:rPr>
+    </w:lvl>
+    <w:lvl w:ilvl="2" w:tplc="04090005" w:tentative="1">
+      <w:start w:val="1"/>
+      <w:numFmt w:val="bullet"/>
+      <w:lvlText w:val=""/>
+      <w:lvlJc w:val="left"/>
+      <w:pPr>
+        <w:ind w:left="3600" w:hanging="360"/>
+      </w:pPr>
+      <w:rPr>
+        <w:rFonts w:ascii="Marlett" w:hAnsi="Marlett" w:hint="default"/>
+      </w:rPr>
+    </w:lvl>
+    <w:lvl w:ilvl="3" w:tplc="04090001" w:tentative="1">
+      <w:start w:val="1"/>
+      <w:numFmt w:val="bullet"/>
+      <w:lvlText w:val=""/>
+      <w:lvlJc w:val="left"/>
+      <w:pPr>
+        <w:ind w:left="4320" w:hanging="360"/>
+      </w:pPr>
+      <w:rPr>
+        <w:rFonts w:ascii="Symbol" w:hAnsi="Symbol" w:hint="default"/>
+      </w:rPr>
+    </w:lvl>
+    <w:lvl w:ilvl="4" w:tplc="04090003" w:tentative="1">
+      <w:start w:val="1"/>
+      <w:numFmt w:val="bullet"/>
+      <w:lvlText w:val="o"/>
+      <w:lvlJc w:val="left"/>
+      <w:pPr>
+        <w:ind w:left="5040" w:hanging="360"/>
+      </w:pPr>
+      <w:rPr>
+        <w:rFonts w:ascii="Courier New" w:hAnsi="Courier New" w:cs="Courier New" w:hint="default"/>
+      </w:rPr>
+    </w:lvl>
+    <w:lvl w:ilvl="5" w:tplc="04090005" w:tentative="1">
+      <w:start w:val="1"/>
+      <w:numFmt w:val="bullet"/>
+      <w:lvlText w:val=""/>
+      <w:lvlJc w:val="left"/>
+      <w:pPr>
+        <w:ind w:left="5760" w:hanging="360"/>
+      </w:pPr>
+      <w:rPr>
+        <w:rFonts w:ascii="Marlett" w:hAnsi="Marlett" w:hint="default"/>
+      </w:rPr>
+    </w:lvl>
+    <w:lvl w:ilvl="6" w:tplc="04090001" w:tentative="1">
+      <w:start w:val="1"/>
+      <w:numFmt w:val="bullet"/>
+      <w:lvlText w:val=""/>
+      <w:lvlJc w:val="left"/>
+      <w:pPr>
+        <w:ind w:left="6480" w:hanging="360"/>
+      </w:pPr>
+      <w:rPr>
+        <w:rFonts w:ascii="Symbol" w:hAnsi="Symbol" w:hint="default"/>
+      </w:rPr>
+    </w:lvl>
+    <w:lvl w:ilvl="7" w:tplc="04090003" w:tentative="1">
+      <w:start w:val="1"/>
+      <w:numFmt w:val="bullet"/>
+      <w:lvlText w:val="o"/>
+      <w:lvlJc w:val="left"/>
+      <w:pPr>
+        <w:ind w:left="7200" w:hanging="360"/>
+      </w:pPr>
+      <w:rPr>
+        <w:rFonts w:ascii="Courier New" w:hAnsi="Courier New" w:cs="Courier New" w:hint="default"/>
+      </w:rPr>
+    </w:lvl>
+    <w:lvl w:ilvl="8" w:tplc="04090005" w:tentative="1">
+      <w:start w:val="1"/>
+      <w:numFmt w:val="bullet"/>
+      <w:lvlText w:val=""/>
+      <w:lvlJc w:val="left"/>
+      <w:pPr>
+        <w:ind w:left="7920" w:hanging="360"/>
+      </w:pPr>
+      <w:rPr>
+        <w:rFonts w:ascii="Marlett" w:hAnsi="Marlett" w:hint="default"/>
+      </w:rPr>
+    </w:lvl>
+  </w:abstractNum>
+  <w:abstractNum w:abstractNumId="24" w15:restartNumberingAfterBreak="0">
+    <w:nsid w:val="390F2966"/>
+    <w:multiLevelType w:val="hybridMultilevel"/>
+    <w:tmpl w:val="D52CB5E8"/>
+    <w:lvl w:ilvl="0" w:tplc="04090007">
+      <w:start w:val="1"/>
+      <w:numFmt w:val="bullet"/>
+      <w:lvlText w:val=""/>
+      <w:lvlPicBulletId w:val="1"/>
+      <w:lvlJc w:val="left"/>
+      <w:pPr>
+        <w:ind w:left="720" w:hanging="360"/>
+      </w:pPr>
+      <w:rPr>
+        <w:rFonts w:ascii="Symbol" w:hAnsi="Symbol" w:hint="default"/>
+      </w:rPr>
+    </w:lvl>
+    <w:lvl w:ilvl="1" w:tplc="04090003" w:tentative="1">
+      <w:start w:val="1"/>
+      <w:numFmt w:val="bullet"/>
+      <w:lvlText w:val="o"/>
+      <w:lvlJc w:val="left"/>
+      <w:pPr>
+        <w:ind w:left="1440" w:hanging="360"/>
+      </w:pPr>
+      <w:rPr>
+        <w:rFonts w:ascii="Courier New" w:hAnsi="Courier New" w:cs="Courier New" w:hint="default"/>
+      </w:rPr>
+    </w:lvl>
+    <w:lvl w:ilvl="2" w:tplc="04090005" w:tentative="1">
+      <w:start w:val="1"/>
+      <w:numFmt w:val="bullet"/>
+      <w:lvlText w:val=""/>
+      <w:lvlJc w:val="left"/>
+      <w:pPr>
+        <w:ind w:left="2160" w:hanging="360"/>
+      </w:pPr>
+      <w:rPr>
+        <w:rFonts w:ascii="Marlett" w:hAnsi="Marlett" w:hint="default"/>
+      </w:rPr>
+    </w:lvl>
+    <w:lvl w:ilvl="3" w:tplc="04090001" w:tentative="1">
+      <w:start w:val="1"/>
+      <w:numFmt w:val="bullet"/>
+      <w:lvlText w:val=""/>
+      <w:lvlJc w:val="left"/>
+      <w:pPr>
+        <w:ind w:left="2880" w:hanging="360"/>
+      </w:pPr>
+      <w:rPr>
+        <w:rFonts w:ascii="Symbol" w:hAnsi="Symbol" w:hint="default"/>
+      </w:rPr>
+    </w:lvl>
+    <w:lvl w:ilvl="4" w:tplc="04090003" w:tentative="1">
+      <w:start w:val="1"/>
+      <w:numFmt w:val="bullet"/>
+      <w:lvlText w:val="o"/>
+      <w:lvlJc w:val="left"/>
+      <w:pPr>
+        <w:ind w:left="3600" w:hanging="360"/>
+      </w:pPr>
+      <w:rPr>
+        <w:rFonts w:ascii="Courier New" w:hAnsi="Courier New" w:cs="Courier New" w:hint="default"/>
+      </w:rPr>
+    </w:lvl>
+    <w:lvl w:ilvl="5" w:tplc="04090005" w:tentative="1">
+      <w:start w:val="1"/>
+      <w:numFmt w:val="bullet"/>
+      <w:lvlText w:val=""/>
+      <w:lvlJc w:val="left"/>
+      <w:pPr>
+        <w:ind w:left="4320" w:hanging="360"/>
+      </w:pPr>
+      <w:rPr>
+        <w:rFonts w:ascii="Marlett" w:hAnsi="Marlett" w:hint="default"/>
+      </w:rPr>
+    </w:lvl>
+    <w:lvl w:ilvl="6" w:tplc="04090001" w:tentative="1">
+      <w:start w:val="1"/>
+      <w:numFmt w:val="bullet"/>
+      <w:lvlText w:val=""/>
+      <w:lvlJc w:val="left"/>
+      <w:pPr>
+        <w:ind w:left="5040" w:hanging="360"/>
+      </w:pPr>
+      <w:rPr>
+        <w:rFonts w:ascii="Symbol" w:hAnsi="Symbol" w:hint="default"/>
+      </w:rPr>
+    </w:lvl>
+    <w:lvl w:ilvl="7" w:tplc="04090003" w:tentative="1">
+      <w:start w:val="1"/>
+      <w:numFmt w:val="bullet"/>
+      <w:lvlText w:val="o"/>
+      <w:lvlJc w:val="left"/>
+      <w:pPr>
+        <w:ind w:left="5760" w:hanging="360"/>
+      </w:pPr>
+      <w:rPr>
+        <w:rFonts w:ascii="Courier New" w:hAnsi="Courier New" w:cs="Courier New" w:hint="default"/>
+      </w:rPr>
+    </w:lvl>
+    <w:lvl w:ilvl="8" w:tplc="04090005" w:tentative="1">
+      <w:start w:val="1"/>
+      <w:numFmt w:val="bullet"/>
+      <w:lvlText w:val=""/>
+      <w:lvlJc w:val="left"/>
+      <w:pPr>
+        <w:ind w:left="6480" w:hanging="360"/>
+      </w:pPr>
+      <w:rPr>
+        <w:rFonts w:ascii="Marlett" w:hAnsi="Marlett" w:hint="default"/>
+      </w:rPr>
+    </w:lvl>
+  </w:abstractNum>
+  <w:abstractNum w:abstractNumId="25" w15:restartNumberingAfterBreak="0">
     <w:nsid w:val="43D16CB5"/>
     <w:multiLevelType w:val="hybridMultilevel"/>
     <w:tmpl w:val="5406F51C"/>
@@ -10807,7 +12455,7 @@
       </w:pPr>
     </w:lvl>
   </w:abstractNum>
-  <w:abstractNum w:abstractNumId="22" w15:restartNumberingAfterBreak="0">
+  <w:abstractNum w:abstractNumId="26" w15:restartNumberingAfterBreak="0">
     <w:nsid w:val="45B334D3"/>
     <w:multiLevelType w:val="hybridMultilevel"/>
     <w:tmpl w:val="AD2AA8FE"/>
@@ -10920,7 +12568,7 @@
       </w:rPr>
     </w:lvl>
   </w:abstractNum>
-  <w:abstractNum w:abstractNumId="23" w15:restartNumberingAfterBreak="0">
+  <w:abstractNum w:abstractNumId="27" w15:restartNumberingAfterBreak="0">
     <w:nsid w:val="46207513"/>
     <w:multiLevelType w:val="hybridMultilevel"/>
     <w:tmpl w:val="422ABC5A"/>
@@ -11033,7 +12681,7 @@
       </w:rPr>
     </w:lvl>
   </w:abstractNum>
-  <w:abstractNum w:abstractNumId="24" w15:restartNumberingAfterBreak="0">
+  <w:abstractNum w:abstractNumId="28" w15:restartNumberingAfterBreak="0">
     <w:nsid w:val="47C46D29"/>
     <w:multiLevelType w:val="hybridMultilevel"/>
     <w:tmpl w:val="34646F58"/>
@@ -11146,7 +12794,7 @@
       </w:rPr>
     </w:lvl>
   </w:abstractNum>
-  <w:abstractNum w:abstractNumId="25" w15:restartNumberingAfterBreak="0">
+  <w:abstractNum w:abstractNumId="29" w15:restartNumberingAfterBreak="0">
     <w:nsid w:val="49E464CF"/>
     <w:multiLevelType w:val="hybridMultilevel"/>
     <w:tmpl w:val="479CB394"/>
@@ -11259,7 +12907,7 @@
       </w:rPr>
     </w:lvl>
   </w:abstractNum>
-  <w:abstractNum w:abstractNumId="26" w15:restartNumberingAfterBreak="0">
+  <w:abstractNum w:abstractNumId="30" w15:restartNumberingAfterBreak="0">
     <w:nsid w:val="4C4A0405"/>
     <w:multiLevelType w:val="hybridMultilevel"/>
     <w:tmpl w:val="DD9EAC94"/>
@@ -11372,7 +13020,7 @@
       </w:rPr>
     </w:lvl>
   </w:abstractNum>
-  <w:abstractNum w:abstractNumId="27" w15:restartNumberingAfterBreak="0">
+  <w:abstractNum w:abstractNumId="31" w15:restartNumberingAfterBreak="0">
     <w:nsid w:val="4EDA4563"/>
     <w:multiLevelType w:val="hybridMultilevel"/>
     <w:tmpl w:val="0DB6827E"/>
@@ -11485,7 +13133,7 @@
       </w:rPr>
     </w:lvl>
   </w:abstractNum>
-  <w:abstractNum w:abstractNumId="28" w15:restartNumberingAfterBreak="0">
+  <w:abstractNum w:abstractNumId="32" w15:restartNumberingAfterBreak="0">
     <w:nsid w:val="512E2AC1"/>
     <w:multiLevelType w:val="hybridMultilevel"/>
     <w:tmpl w:val="5FD255D0"/>
@@ -11597,7 +13245,7 @@
       </w:rPr>
     </w:lvl>
   </w:abstractNum>
-  <w:abstractNum w:abstractNumId="29" w15:restartNumberingAfterBreak="0">
+  <w:abstractNum w:abstractNumId="33" w15:restartNumberingAfterBreak="0">
     <w:nsid w:val="52014A51"/>
     <w:multiLevelType w:val="hybridMultilevel"/>
     <w:tmpl w:val="99D04FC0"/>
@@ -11710,7 +13358,7 @@
       </w:rPr>
     </w:lvl>
   </w:abstractNum>
-  <w:abstractNum w:abstractNumId="30" w15:restartNumberingAfterBreak="0">
+  <w:abstractNum w:abstractNumId="34" w15:restartNumberingAfterBreak="0">
     <w:nsid w:val="55BA01B6"/>
     <w:multiLevelType w:val="hybridMultilevel"/>
     <w:tmpl w:val="C64611FA"/>
@@ -11823,7 +13471,7 @@
       </w:rPr>
     </w:lvl>
   </w:abstractNum>
-  <w:abstractNum w:abstractNumId="31" w15:restartNumberingAfterBreak="0">
+  <w:abstractNum w:abstractNumId="35" w15:restartNumberingAfterBreak="0">
     <w:nsid w:val="629651C5"/>
     <w:multiLevelType w:val="hybridMultilevel"/>
     <w:tmpl w:val="4CCCC06A"/>
@@ -11936,7 +13584,7 @@
       </w:rPr>
     </w:lvl>
   </w:abstractNum>
-  <w:abstractNum w:abstractNumId="32" w15:restartNumberingAfterBreak="0">
+  <w:abstractNum w:abstractNumId="36" w15:restartNumberingAfterBreak="0">
     <w:nsid w:val="63434DA9"/>
     <w:multiLevelType w:val="hybridMultilevel"/>
     <w:tmpl w:val="231C57FE"/>
@@ -12049,7 +13697,7 @@
       </w:rPr>
     </w:lvl>
   </w:abstractNum>
-  <w:abstractNum w:abstractNumId="33" w15:restartNumberingAfterBreak="0">
+  <w:abstractNum w:abstractNumId="37" w15:restartNumberingAfterBreak="0">
     <w:nsid w:val="648B67C1"/>
     <w:multiLevelType w:val="hybridMultilevel"/>
     <w:tmpl w:val="3D2AD972"/>
@@ -12162,10 +13810,10 @@
       </w:rPr>
     </w:lvl>
   </w:abstractNum>
-  <w:abstractNum w:abstractNumId="34" w15:restartNumberingAfterBreak="0">
+  <w:abstractNum w:abstractNumId="38" w15:restartNumberingAfterBreak="0">
     <w:nsid w:val="67981056"/>
     <w:multiLevelType w:val="hybridMultilevel"/>
-    <w:tmpl w:val="15E2F1CA"/>
+    <w:tmpl w:val="DBB2D6CC"/>
     <w:lvl w:ilvl="0" w:tplc="0409000F">
       <w:start w:val="1"/>
       <w:numFmt w:val="decimal"/>
@@ -12248,7 +13896,7 @@
       </w:pPr>
     </w:lvl>
   </w:abstractNum>
-  <w:abstractNum w:abstractNumId="35" w15:restartNumberingAfterBreak="0">
+  <w:abstractNum w:abstractNumId="39" w15:restartNumberingAfterBreak="0">
     <w:nsid w:val="69CE555A"/>
     <w:multiLevelType w:val="hybridMultilevel"/>
     <w:tmpl w:val="317824BE"/>
@@ -12361,7 +14009,7 @@
       </w:rPr>
     </w:lvl>
   </w:abstractNum>
-  <w:abstractNum w:abstractNumId="36" w15:restartNumberingAfterBreak="0">
+  <w:abstractNum w:abstractNumId="40" w15:restartNumberingAfterBreak="0">
     <w:nsid w:val="73780118"/>
     <w:multiLevelType w:val="hybridMultilevel"/>
     <w:tmpl w:val="2906341C"/>
@@ -12474,7 +14122,7 @@
       </w:rPr>
     </w:lvl>
   </w:abstractNum>
-  <w:abstractNum w:abstractNumId="37" w15:restartNumberingAfterBreak="0">
+  <w:abstractNum w:abstractNumId="41" w15:restartNumberingAfterBreak="0">
     <w:nsid w:val="73816DF3"/>
     <w:multiLevelType w:val="hybridMultilevel"/>
     <w:tmpl w:val="80F84244"/>
@@ -12587,7 +14235,7 @@
       </w:rPr>
     </w:lvl>
   </w:abstractNum>
-  <w:abstractNum w:abstractNumId="38" w15:restartNumberingAfterBreak="0">
+  <w:abstractNum w:abstractNumId="42" w15:restartNumberingAfterBreak="0">
     <w:nsid w:val="74E41768"/>
     <w:multiLevelType w:val="hybridMultilevel"/>
     <w:tmpl w:val="46A6E0EC"/>
@@ -12700,7 +14348,7 @@
       </w:rPr>
     </w:lvl>
   </w:abstractNum>
-  <w:abstractNum w:abstractNumId="39" w15:restartNumberingAfterBreak="0">
+  <w:abstractNum w:abstractNumId="43" w15:restartNumberingAfterBreak="0">
     <w:nsid w:val="78A63A44"/>
     <w:multiLevelType w:val="hybridMultilevel"/>
     <w:tmpl w:val="49F0FD16"/>
@@ -12813,7 +14461,7 @@
       </w:rPr>
     </w:lvl>
   </w:abstractNum>
-  <w:abstractNum w:abstractNumId="40" w15:restartNumberingAfterBreak="0">
+  <w:abstractNum w:abstractNumId="44" w15:restartNumberingAfterBreak="0">
     <w:nsid w:val="7C732D7B"/>
     <w:multiLevelType w:val="hybridMultilevel"/>
     <w:tmpl w:val="E11EF5F2"/>
@@ -12899,7 +14547,7 @@
       </w:pPr>
     </w:lvl>
   </w:abstractNum>
-  <w:abstractNum w:abstractNumId="41" w15:restartNumberingAfterBreak="0">
+  <w:abstractNum w:abstractNumId="45" w15:restartNumberingAfterBreak="0">
     <w:nsid w:val="7CF10E7F"/>
     <w:multiLevelType w:val="hybridMultilevel"/>
     <w:tmpl w:val="9BAA4454"/>
@@ -13011,7 +14659,7 @@
       </w:rPr>
     </w:lvl>
   </w:abstractNum>
-  <w:abstractNum w:abstractNumId="42" w15:restartNumberingAfterBreak="0">
+  <w:abstractNum w:abstractNumId="46" w15:restartNumberingAfterBreak="0">
     <w:nsid w:val="7D131C21"/>
     <w:multiLevelType w:val="hybridMultilevel"/>
     <w:tmpl w:val="990A94B8"/>
@@ -13125,151 +14773,163 @@
     </w:lvl>
   </w:abstractNum>
   <w:num w:numId="1">
-    <w:abstractNumId w:val="8"/>
+    <w:abstractNumId w:val="9"/>
   </w:num>
   <w:num w:numId="2">
-    <w:abstractNumId w:val="19"/>
+    <w:abstractNumId w:val="21"/>
   </w:num>
   <w:num w:numId="3">
     <w:abstractNumId w:val="1"/>
   </w:num>
   <w:num w:numId="4">
+    <w:abstractNumId w:val="7"/>
+  </w:num>
+  <w:num w:numId="5">
+    <w:abstractNumId w:val="39"/>
+  </w:num>
+  <w:num w:numId="6">
+    <w:abstractNumId w:val="42"/>
+  </w:num>
+  <w:num w:numId="7">
+    <w:abstractNumId w:val="30"/>
+  </w:num>
+  <w:num w:numId="8">
+    <w:abstractNumId w:val="28"/>
+  </w:num>
+  <w:num w:numId="9">
+    <w:abstractNumId w:val="3"/>
+  </w:num>
+  <w:num w:numId="10">
+    <w:abstractNumId w:val="17"/>
+  </w:num>
+  <w:num w:numId="11">
+    <w:abstractNumId w:val="27"/>
+  </w:num>
+  <w:num w:numId="12">
     <w:abstractNumId w:val="6"/>
   </w:num>
-  <w:num w:numId="5">
-    <w:abstractNumId w:val="35"/>
+  <w:num w:numId="13">
+    <w:abstractNumId w:val="20"/>
   </w:num>
-  <w:num w:numId="6">
+  <w:num w:numId="14">
     <w:abstractNumId w:val="38"/>
   </w:num>
-  <w:num w:numId="7">
-    <w:abstractNumId w:val="26"/>
+  <w:num w:numId="15">
+    <w:abstractNumId w:val="10"/>
   </w:num>
-  <w:num w:numId="8">
-    <w:abstractNumId w:val="24"/>
-  </w:num>
-  <w:num w:numId="9">
-    <w:abstractNumId w:val="2"/>
-  </w:num>
-  <w:num w:numId="10">
-    <w:abstractNumId w:val="16"/>
-  </w:num>
-  <w:num w:numId="11">
-    <w:abstractNumId w:val="23"/>
-  </w:num>
-  <w:num w:numId="12">
+  <w:num w:numId="16">
     <w:abstractNumId w:val="5"/>
   </w:num>
-  <w:num w:numId="13">
-    <w:abstractNumId w:val="18"/>
+  <w:num w:numId="17">
+    <w:abstractNumId w:val="32"/>
   </w:num>
-  <w:num w:numId="14">
+  <w:num w:numId="18">
+    <w:abstractNumId w:val="31"/>
+  </w:num>
+  <w:num w:numId="19">
     <w:abstractNumId w:val="34"/>
   </w:num>
-  <w:num w:numId="15">
-    <w:abstractNumId w:val="9"/>
-  </w:num>
-  <w:num w:numId="16">
-    <w:abstractNumId w:val="4"/>
-  </w:num>
-  <w:num w:numId="17">
-    <w:abstractNumId w:val="28"/>
-  </w:num>
-  <w:num w:numId="18">
-    <w:abstractNumId w:val="27"/>
-  </w:num>
-  <w:num w:numId="19">
-    <w:abstractNumId w:val="30"/>
-  </w:num>
   <w:num w:numId="20">
-    <w:abstractNumId w:val="14"/>
+    <w:abstractNumId w:val="15"/>
   </w:num>
   <w:num w:numId="21">
-    <w:abstractNumId w:val="39"/>
+    <w:abstractNumId w:val="43"/>
   </w:num>
   <w:num w:numId="22">
-    <w:abstractNumId w:val="10"/>
+    <w:abstractNumId w:val="11"/>
   </w:num>
   <w:num w:numId="23">
-    <w:abstractNumId w:val="20"/>
+    <w:abstractNumId w:val="22"/>
   </w:num>
   <w:num w:numId="24">
-    <w:abstractNumId w:val="40"/>
+    <w:abstractNumId w:val="44"/>
   </w:num>
   <w:num w:numId="25">
-    <w:abstractNumId w:val="19"/>
+    <w:abstractNumId w:val="21"/>
     <w:lvlOverride w:ilvl="0">
       <w:startOverride w:val="1"/>
     </w:lvlOverride>
   </w:num>
   <w:num w:numId="26">
-    <w:abstractNumId w:val="42"/>
+    <w:abstractNumId w:val="46"/>
   </w:num>
   <w:num w:numId="27">
-    <w:abstractNumId w:val="13"/>
+    <w:abstractNumId w:val="14"/>
   </w:num>
   <w:num w:numId="28">
-    <w:abstractNumId w:val="13"/>
+    <w:abstractNumId w:val="14"/>
     <w:lvlOverride w:ilvl="0">
       <w:startOverride w:val="1"/>
     </w:lvlOverride>
   </w:num>
   <w:num w:numId="29">
-    <w:abstractNumId w:val="12"/>
+    <w:abstractNumId w:val="13"/>
   </w:num>
   <w:num w:numId="30">
-    <w:abstractNumId w:val="29"/>
+    <w:abstractNumId w:val="33"/>
   </w:num>
   <w:num w:numId="31">
-    <w:abstractNumId w:val="21"/>
+    <w:abstractNumId w:val="25"/>
   </w:num>
   <w:num w:numId="32">
-    <w:abstractNumId w:val="17"/>
+    <w:abstractNumId w:val="18"/>
   </w:num>
   <w:num w:numId="33">
-    <w:abstractNumId w:val="7"/>
+    <w:abstractNumId w:val="8"/>
   </w:num>
   <w:num w:numId="34">
-    <w:abstractNumId w:val="22"/>
+    <w:abstractNumId w:val="26"/>
   </w:num>
   <w:num w:numId="35">
-    <w:abstractNumId w:val="3"/>
+    <w:abstractNumId w:val="4"/>
   </w:num>
   <w:num w:numId="36">
-    <w:abstractNumId w:val="33"/>
+    <w:abstractNumId w:val="37"/>
   </w:num>
   <w:num w:numId="37">
-    <w:abstractNumId w:val="32"/>
+    <w:abstractNumId w:val="36"/>
   </w:num>
   <w:num w:numId="38">
     <w:abstractNumId w:val="0"/>
   </w:num>
   <w:num w:numId="39">
-    <w:abstractNumId w:val="31"/>
+    <w:abstractNumId w:val="35"/>
   </w:num>
   <w:num w:numId="40">
-    <w:abstractNumId w:val="25"/>
+    <w:abstractNumId w:val="29"/>
   </w:num>
   <w:num w:numId="41">
-    <w:abstractNumId w:val="37"/>
+    <w:abstractNumId w:val="41"/>
   </w:num>
   <w:num w:numId="42">
-    <w:abstractNumId w:val="15"/>
+    <w:abstractNumId w:val="16"/>
   </w:num>
   <w:num w:numId="43">
-    <w:abstractNumId w:val="11"/>
+    <w:abstractNumId w:val="12"/>
   </w:num>
   <w:num w:numId="44">
-    <w:abstractNumId w:val="41"/>
+    <w:abstractNumId w:val="45"/>
   </w:num>
   <w:num w:numId="45">
-    <w:abstractNumId w:val="36"/>
+    <w:abstractNumId w:val="40"/>
+  </w:num>
+  <w:num w:numId="46">
+    <w:abstractNumId w:val="24"/>
+  </w:num>
+  <w:num w:numId="47">
+    <w:abstractNumId w:val="19"/>
+  </w:num>
+  <w:num w:numId="48">
+    <w:abstractNumId w:val="2"/>
+  </w:num>
+  <w:num w:numId="49">
+    <w:abstractNumId w:val="23"/>
   </w:num>
 </w:numbering>
 </file>
 
 <file path=word/people.xml><?xml version="1.0" encoding="utf-8"?>
-<w15:people xmlns:wpc="http://schemas.microsoft.com/office/word/2010/wordprocessingCanvas" xmlns:mc="http://schemas.openxmlformats.org/markup-compatibility/2006" xmlns:o="urn:schemas-microsoft-com:office:office" xmlns:r="http://schemas.openxmlformats.org/officeDocument/2006/relationships" xmlns:m="http://schemas.openxmlformats.org/officeDocument/2006/math" xmlns:v="urn:schemas-microsoft-com:vml" xmlns:wp14="http://schemas.microsoft.com/office/word/2010/wordprocessingDrawing" xmlns:wp="http://schemas.openxmlformats.org/drawingml/2006/wordprocessingDrawing" xmlns:w10="urn:schemas-microsoft-com:office:word" xmlns:w="http://schemas.openxmlformats.org/wordprocessingml/2006/main" xmlns:w14="http://schemas.microsoft.com/office/word/2010/wordml" xmlns:w15="http://schemas.microsoft.com/office/word/2012/wordml" xmlns:wpg="http://schemas.microsoft.com/office/word/2010/wordprocessingGroup" xmlns:wpi="http://schemas.microsoft.com/office/word/2010/wordprocessingInk" xmlns:wne="http://schemas.microsoft.com/office/word/2006/wordml" xmlns:wps="http://schemas.microsoft.com/office/word/2010/wordprocessingShape" mc:Ignorable="w14 w15 wp14">
+<w15:people xmlns:wpc="http://schemas.microsoft.com/office/word/2010/wordprocessingCanvas" xmlns:cx="http://schemas.microsoft.com/office/drawing/2014/chartex" xmlns:mc="http://schemas.openxmlformats.org/markup-compatibility/2006" xmlns:o="urn:schemas-microsoft-com:office:office" xmlns:r="http://schemas.openxmlformats.org/officeDocument/2006/relationships" xmlns:m="http://schemas.openxmlformats.org/officeDocument/2006/math" xmlns:v="urn:schemas-microsoft-com:vml" xmlns:wp14="http://schemas.microsoft.com/office/word/2010/wordprocessingDrawing" xmlns:wp="http://schemas.openxmlformats.org/drawingml/2006/wordprocessingDrawing" xmlns:w10="urn:schemas-microsoft-com:office:word" xmlns:w="http://schemas.openxmlformats.org/wordprocessingml/2006/main" xmlns:w14="http://schemas.microsoft.com/office/word/2010/wordml" xmlns:w15="http://schemas.microsoft.com/office/word/2012/wordml" xmlns:w16se="http://schemas.microsoft.com/office/word/2015/wordml/symex" xmlns:wpg="http://schemas.microsoft.com/office/word/2010/wordprocessingGroup" xmlns:wpi="http://schemas.microsoft.com/office/word/2010/wordprocessingInk" xmlns:wne="http://schemas.microsoft.com/office/word/2006/wordml" xmlns:wps="http://schemas.microsoft.com/office/word/2010/wordprocessingShape" mc:Ignorable="w14 w15 w16se wp14">
   <w15:person w15:author="( ͡° ͜ʖ ͡°)">
     <w15:presenceInfo w15:providerId="None" w15:userId="( ͡° ͜ʖ ͡°)"/>
   </w15:person>
@@ -13277,7 +14937,7 @@
 </file>
 
 <file path=word/styles.xml><?xml version="1.0" encoding="utf-8"?>
-<w:styles xmlns:mc="http://schemas.openxmlformats.org/markup-compatibility/2006" xmlns:r="http://schemas.openxmlformats.org/officeDocument/2006/relationships" xmlns:w="http://schemas.openxmlformats.org/wordprocessingml/2006/main" xmlns:w14="http://schemas.microsoft.com/office/word/2010/wordml" xmlns:w15="http://schemas.microsoft.com/office/word/2012/wordml" mc:Ignorable="w14 w15">
+<w:styles xmlns:mc="http://schemas.openxmlformats.org/markup-compatibility/2006" xmlns:r="http://schemas.openxmlformats.org/officeDocument/2006/relationships" xmlns:w="http://schemas.openxmlformats.org/wordprocessingml/2006/main" xmlns:w14="http://schemas.microsoft.com/office/word/2010/wordml" xmlns:w15="http://schemas.microsoft.com/office/word/2012/wordml" xmlns:w16se="http://schemas.microsoft.com/office/word/2015/wordml/symex" mc:Ignorable="w14 w15 w16se">
   <w:docDefaults>
     <w:rPrDefault>
       <w:rPr>
@@ -14335,7 +15995,7 @@
 </file>
 
 <file path=customXml/itemProps1.xml><?xml version="1.0" encoding="utf-8"?>
-<ds:datastoreItem xmlns:ds="http://schemas.openxmlformats.org/officeDocument/2006/customXml" ds:itemID="{C32EF118-9697-4CD0-A39D-F776C102788D}">
+<ds:datastoreItem xmlns:ds="http://schemas.openxmlformats.org/officeDocument/2006/customXml" ds:itemID="{28B67A35-65AC-4687-B4B9-1C0DDB94ED07}">
   <ds:schemaRefs>
     <ds:schemaRef ds:uri="http://schemas.openxmlformats.org/officeDocument/2006/bibliography"/>
   </ds:schemaRefs>

</xml_diff>